<commit_message>
ako testovat api zoznam, eshop a košík, zmena role
</commit_message>
<xml_diff>
--- a/Testersky slovnik/Testerský slovník.docx
+++ b/Testersky slovnik/Testerský slovník.docx
@@ -2955,7 +2955,13 @@
         <w:rPr>
           <w:highlight w:val="yellow"/>
         </w:rPr>
-        <w:t xml:space="preserve"> časť 5</w:t>
+        <w:t xml:space="preserve"> časť </w:t>
+      </w:r>
+      <w:r>
+        <w:rPr>
+          <w:highlight w:val="yellow"/>
+        </w:rPr>
+        <w:t>6</w:t>
       </w:r>
       <w:r>
         <w:rPr>
@@ -2979,20 +2985,30 @@
     </w:p>
     <w:p/>
     <w:p>
-      <w:r>
-        <w:rPr>
-          <w:rFonts w:ascii="Segoe UI Emoji" w:hAnsi="Segoe UI Emoji" w:cs="Segoe UI Emoji"/>
-        </w:rPr>
-        <w:t>🔹</w:t>
-      </w:r>
-      <w:r>
-        <w:t xml:space="preserve"> </w:t>
-      </w:r>
-      <w:proofErr w:type="spellStart"/>
-      <w:r>
-        <w:rPr>
-          <w:b/>
-          <w:bCs/>
+      <w:pPr>
+        <w:rPr>
+          <w:highlight w:val="yellow"/>
+        </w:rPr>
+      </w:pPr>
+      <w:r>
+        <w:rPr>
+          <w:rFonts w:ascii="Segoe UI Emoji" w:hAnsi="Segoe UI Emoji" w:cs="Segoe UI Emoji"/>
+          <w:highlight w:val="yellow"/>
+        </w:rPr>
+        <w:t>🔹</w:t>
+      </w:r>
+      <w:r>
+        <w:rPr>
+          <w:highlight w:val="yellow"/>
+        </w:rPr>
+        <w:t xml:space="preserve"> </w:t>
+      </w:r>
+      <w:proofErr w:type="spellStart"/>
+      <w:r>
+        <w:rPr>
+          <w:b/>
+          <w:bCs/>
+          <w:highlight w:val="yellow"/>
         </w:rPr>
         <w:t>Environment</w:t>
       </w:r>
@@ -3001,14 +3017,16 @@
         <w:rPr>
           <w:b/>
           <w:bCs/>
-        </w:rPr>
-        <w:t xml:space="preserve"> </w:t>
-      </w:r>
-      <w:proofErr w:type="spellStart"/>
-      <w:r>
-        <w:rPr>
-          <w:b/>
-          <w:bCs/>
+          <w:highlight w:val="yellow"/>
+        </w:rPr>
+        <w:t xml:space="preserve"> </w:t>
+      </w:r>
+      <w:proofErr w:type="spellStart"/>
+      <w:r>
+        <w:rPr>
+          <w:b/>
+          <w:bCs/>
+          <w:highlight w:val="yellow"/>
         </w:rPr>
         <w:t>variables</w:t>
       </w:r>
@@ -3017,48 +3035,77 @@
         <w:rPr>
           <w:b/>
           <w:bCs/>
+          <w:highlight w:val="yellow"/>
         </w:rPr>
         <w:t xml:space="preserve"> (premenné prostredia)</w:t>
       </w:r>
       <w:r>
+        <w:rPr>
+          <w:highlight w:val="yellow"/>
+        </w:rPr>
         <w:br/>
         <w:t xml:space="preserve">Hodnoty špecifické pre prostredie (napr. test, </w:t>
       </w:r>
       <w:proofErr w:type="spellStart"/>
       <w:r>
+        <w:rPr>
+          <w:highlight w:val="yellow"/>
+        </w:rPr>
         <w:t>staging</w:t>
       </w:r>
       <w:proofErr w:type="spellEnd"/>
       <w:r>
+        <w:rPr>
+          <w:highlight w:val="yellow"/>
+        </w:rPr>
         <w:t xml:space="preserve">, produkcia), ktoré ovplyvňujú beh aplikácie – ako napr. URL databázy, API token, </w:t>
       </w:r>
       <w:proofErr w:type="spellStart"/>
       <w:r>
+        <w:rPr>
+          <w:highlight w:val="yellow"/>
+        </w:rPr>
         <w:t>debug</w:t>
       </w:r>
       <w:proofErr w:type="spellEnd"/>
       <w:r>
+        <w:rPr>
+          <w:highlight w:val="yellow"/>
+        </w:rPr>
         <w:t xml:space="preserve"> mód.</w:t>
       </w:r>
     </w:p>
     <w:p>
-      <w:r>
-        <w:rPr>
-          <w:rFonts w:ascii="Segoe UI Emoji" w:hAnsi="Segoe UI Emoji" w:cs="Segoe UI Emoji"/>
-        </w:rPr>
-        <w:t>🔹</w:t>
-      </w:r>
-      <w:r>
-        <w:t xml:space="preserve"> </w:t>
-      </w:r>
-      <w:r>
-        <w:rPr>
-          <w:b/>
-          <w:bCs/>
+      <w:pPr>
+        <w:rPr>
+          <w:highlight w:val="yellow"/>
+        </w:rPr>
+      </w:pPr>
+      <w:r>
+        <w:rPr>
+          <w:rFonts w:ascii="Segoe UI Emoji" w:hAnsi="Segoe UI Emoji" w:cs="Segoe UI Emoji"/>
+          <w:highlight w:val="yellow"/>
+        </w:rPr>
+        <w:t>🔹</w:t>
+      </w:r>
+      <w:r>
+        <w:rPr>
+          <w:highlight w:val="yellow"/>
+        </w:rPr>
+        <w:t xml:space="preserve"> </w:t>
+      </w:r>
+      <w:r>
+        <w:rPr>
+          <w:b/>
+          <w:bCs/>
+          <w:highlight w:val="yellow"/>
         </w:rPr>
         <w:t>Test data management (správa testovacích dát)</w:t>
       </w:r>
       <w:r>
+        <w:rPr>
+          <w:highlight w:val="yellow"/>
+        </w:rPr>
         <w:br/>
         <w:t xml:space="preserve">Organizácia, príprava a čistenie údajov, ktoré sa používajú pri testovaní. Cieľ: mať </w:t>
       </w:r>
@@ -3066,28 +3113,42 @@
         <w:rPr>
           <w:b/>
           <w:bCs/>
+          <w:highlight w:val="yellow"/>
         </w:rPr>
         <w:t>relevantné, spoľahlivé a opakovateľné</w:t>
       </w:r>
       <w:r>
+        <w:rPr>
+          <w:highlight w:val="yellow"/>
+        </w:rPr>
         <w:t xml:space="preserve"> testovacie scenáre.</w:t>
       </w:r>
     </w:p>
     <w:p>
-      <w:r>
-        <w:rPr>
-          <w:rFonts w:ascii="Segoe UI Emoji" w:hAnsi="Segoe UI Emoji" w:cs="Segoe UI Emoji"/>
-        </w:rPr>
-        <w:t>🔹</w:t>
-      </w:r>
-      <w:r>
-        <w:t xml:space="preserve"> </w:t>
-      </w:r>
-      <w:proofErr w:type="spellStart"/>
-      <w:r>
-        <w:rPr>
-          <w:b/>
-          <w:bCs/>
+      <w:pPr>
+        <w:rPr>
+          <w:highlight w:val="yellow"/>
+        </w:rPr>
+      </w:pPr>
+      <w:r>
+        <w:rPr>
+          <w:rFonts w:ascii="Segoe UI Emoji" w:hAnsi="Segoe UI Emoji" w:cs="Segoe UI Emoji"/>
+          <w:highlight w:val="yellow"/>
+        </w:rPr>
+        <w:t>🔹</w:t>
+      </w:r>
+      <w:r>
+        <w:rPr>
+          <w:highlight w:val="yellow"/>
+        </w:rPr>
+        <w:t xml:space="preserve"> </w:t>
+      </w:r>
+      <w:proofErr w:type="spellStart"/>
+      <w:r>
+        <w:rPr>
+          <w:b/>
+          <w:bCs/>
+          <w:highlight w:val="yellow"/>
         </w:rPr>
         <w:t>Defect</w:t>
       </w:r>
@@ -3096,14 +3157,16 @@
         <w:rPr>
           <w:b/>
           <w:bCs/>
-        </w:rPr>
-        <w:t xml:space="preserve"> </w:t>
-      </w:r>
-      <w:proofErr w:type="spellStart"/>
-      <w:r>
-        <w:rPr>
-          <w:b/>
-          <w:bCs/>
+          <w:highlight w:val="yellow"/>
+        </w:rPr>
+        <w:t xml:space="preserve"> </w:t>
+      </w:r>
+      <w:proofErr w:type="spellStart"/>
+      <w:r>
+        <w:rPr>
+          <w:b/>
+          <w:bCs/>
+          <w:highlight w:val="yellow"/>
         </w:rPr>
         <w:t>triage</w:t>
       </w:r>
@@ -3112,29 +3175,43 @@
         <w:rPr>
           <w:b/>
           <w:bCs/>
+          <w:highlight w:val="yellow"/>
         </w:rPr>
         <w:t xml:space="preserve"> (triedenie chýb)</w:t>
       </w:r>
       <w:r>
+        <w:rPr>
+          <w:highlight w:val="yellow"/>
+        </w:rPr>
         <w:br/>
         <w:t>Spoločné stretnutie (testeri, vývojári, PM), kde sa prechádzajú nahlásené chyby, priraďujú sa im priority, zodpovednosti a rozhoduje sa, čo sa bude opravovať.</w:t>
       </w:r>
     </w:p>
     <w:p>
-      <w:r>
-        <w:rPr>
-          <w:rFonts w:ascii="Segoe UI Emoji" w:hAnsi="Segoe UI Emoji" w:cs="Segoe UI Emoji"/>
-        </w:rPr>
-        <w:t>🔹</w:t>
-      </w:r>
-      <w:r>
-        <w:t xml:space="preserve"> </w:t>
-      </w:r>
-      <w:proofErr w:type="spellStart"/>
-      <w:r>
-        <w:rPr>
-          <w:b/>
-          <w:bCs/>
+      <w:pPr>
+        <w:rPr>
+          <w:highlight w:val="yellow"/>
+        </w:rPr>
+      </w:pPr>
+      <w:r>
+        <w:rPr>
+          <w:rFonts w:ascii="Segoe UI Emoji" w:hAnsi="Segoe UI Emoji" w:cs="Segoe UI Emoji"/>
+          <w:highlight w:val="yellow"/>
+        </w:rPr>
+        <w:t>🔹</w:t>
+      </w:r>
+      <w:r>
+        <w:rPr>
+          <w:highlight w:val="yellow"/>
+        </w:rPr>
+        <w:t xml:space="preserve"> </w:t>
+      </w:r>
+      <w:proofErr w:type="spellStart"/>
+      <w:r>
+        <w:rPr>
+          <w:b/>
+          <w:bCs/>
+          <w:highlight w:val="yellow"/>
         </w:rPr>
         <w:t>Retesting</w:t>
       </w:r>
@@ -3143,6 +3220,7 @@
         <w:rPr>
           <w:b/>
           <w:bCs/>
+          <w:highlight w:val="yellow"/>
         </w:rPr>
         <w:t xml:space="preserve"> vs. </w:t>
       </w:r>
@@ -3151,6 +3229,7 @@
         <w:rPr>
           <w:b/>
           <w:bCs/>
+          <w:highlight w:val="yellow"/>
         </w:rPr>
         <w:t>Regression</w:t>
       </w:r>
@@ -3159,14 +3238,16 @@
         <w:rPr>
           <w:b/>
           <w:bCs/>
-        </w:rPr>
-        <w:t xml:space="preserve"> </w:t>
-      </w:r>
-      <w:proofErr w:type="spellStart"/>
-      <w:r>
-        <w:rPr>
-          <w:b/>
-          <w:bCs/>
+          <w:highlight w:val="yellow"/>
+        </w:rPr>
+        <w:t xml:space="preserve"> </w:t>
+      </w:r>
+      <w:proofErr w:type="spellStart"/>
+      <w:r>
+        <w:rPr>
+          <w:b/>
+          <w:bCs/>
+          <w:highlight w:val="yellow"/>
         </w:rPr>
         <w:t>testing</w:t>
       </w:r>
@@ -3178,27 +3259,38 @@
           <w:ilvl w:val="0"/>
           <w:numId w:val="2"/>
         </w:numPr>
-      </w:pPr>
-      <w:proofErr w:type="spellStart"/>
-      <w:r>
-        <w:rPr>
-          <w:b/>
-          <w:bCs/>
+        <w:rPr>
+          <w:highlight w:val="yellow"/>
+        </w:rPr>
+      </w:pPr>
+      <w:proofErr w:type="spellStart"/>
+      <w:r>
+        <w:rPr>
+          <w:b/>
+          <w:bCs/>
+          <w:highlight w:val="yellow"/>
         </w:rPr>
         <w:t>Retesting</w:t>
       </w:r>
       <w:proofErr w:type="spellEnd"/>
       <w:r>
+        <w:rPr>
+          <w:highlight w:val="yellow"/>
+        </w:rPr>
         <w:t xml:space="preserve">: overujeme, či </w:t>
       </w:r>
       <w:r>
         <w:rPr>
           <w:b/>
           <w:bCs/>
+          <w:highlight w:val="yellow"/>
         </w:rPr>
         <w:t>konkrétna opravená chyba</w:t>
       </w:r>
       <w:r>
+        <w:rPr>
+          <w:highlight w:val="yellow"/>
+        </w:rPr>
         <w:t xml:space="preserve"> už neexistuje.</w:t>
       </w:r>
     </w:p>
@@ -3208,12 +3300,16 @@
           <w:ilvl w:val="0"/>
           <w:numId w:val="2"/>
         </w:numPr>
-      </w:pPr>
-      <w:proofErr w:type="spellStart"/>
-      <w:r>
-        <w:rPr>
-          <w:b/>
-          <w:bCs/>
+        <w:rPr>
+          <w:highlight w:val="yellow"/>
+        </w:rPr>
+      </w:pPr>
+      <w:proofErr w:type="spellStart"/>
+      <w:r>
+        <w:rPr>
+          <w:b/>
+          <w:bCs/>
+          <w:highlight w:val="yellow"/>
         </w:rPr>
         <w:t>Regression</w:t>
       </w:r>
@@ -3222,47 +3318,66 @@
         <w:rPr>
           <w:b/>
           <w:bCs/>
-        </w:rPr>
-        <w:t xml:space="preserve"> </w:t>
-      </w:r>
-      <w:proofErr w:type="spellStart"/>
-      <w:r>
-        <w:rPr>
-          <w:b/>
-          <w:bCs/>
+          <w:highlight w:val="yellow"/>
+        </w:rPr>
+        <w:t xml:space="preserve"> </w:t>
+      </w:r>
+      <w:proofErr w:type="spellStart"/>
+      <w:r>
+        <w:rPr>
+          <w:b/>
+          <w:bCs/>
+          <w:highlight w:val="yellow"/>
         </w:rPr>
         <w:t>testing</w:t>
       </w:r>
       <w:proofErr w:type="spellEnd"/>
       <w:r>
+        <w:rPr>
+          <w:highlight w:val="yellow"/>
+        </w:rPr>
         <w:t xml:space="preserve">: overujeme, či oprava </w:t>
       </w:r>
       <w:r>
         <w:rPr>
           <w:b/>
           <w:bCs/>
+          <w:highlight w:val="yellow"/>
         </w:rPr>
         <w:t>nerozbila nič iné</w:t>
       </w:r>
       <w:r>
+        <w:rPr>
+          <w:highlight w:val="yellow"/>
+        </w:rPr>
         <w:t>.</w:t>
       </w:r>
     </w:p>
     <w:p>
-      <w:r>
-        <w:rPr>
-          <w:rFonts w:ascii="Segoe UI Emoji" w:hAnsi="Segoe UI Emoji" w:cs="Segoe UI Emoji"/>
-        </w:rPr>
-        <w:t>🔹</w:t>
-      </w:r>
-      <w:r>
-        <w:t xml:space="preserve"> </w:t>
-      </w:r>
-      <w:proofErr w:type="spellStart"/>
-      <w:r>
-        <w:rPr>
-          <w:b/>
-          <w:bCs/>
+      <w:pPr>
+        <w:rPr>
+          <w:highlight w:val="yellow"/>
+        </w:rPr>
+      </w:pPr>
+      <w:r>
+        <w:rPr>
+          <w:rFonts w:ascii="Segoe UI Emoji" w:hAnsi="Segoe UI Emoji" w:cs="Segoe UI Emoji"/>
+          <w:highlight w:val="yellow"/>
+        </w:rPr>
+        <w:t>🔹</w:t>
+      </w:r>
+      <w:r>
+        <w:rPr>
+          <w:highlight w:val="yellow"/>
+        </w:rPr>
+        <w:t xml:space="preserve"> </w:t>
+      </w:r>
+      <w:proofErr w:type="spellStart"/>
+      <w:r>
+        <w:rPr>
+          <w:b/>
+          <w:bCs/>
+          <w:highlight w:val="yellow"/>
         </w:rPr>
         <w:t>Precondition</w:t>
       </w:r>
@@ -3271,6 +3386,7 @@
         <w:rPr>
           <w:b/>
           <w:bCs/>
+          <w:highlight w:val="yellow"/>
         </w:rPr>
         <w:t xml:space="preserve"> / </w:t>
       </w:r>
@@ -3279,6 +3395,7 @@
         <w:rPr>
           <w:b/>
           <w:bCs/>
+          <w:highlight w:val="yellow"/>
         </w:rPr>
         <w:t>Postcondition</w:t>
       </w:r>
@@ -3290,27 +3407,38 @@
           <w:ilvl w:val="0"/>
           <w:numId w:val="3"/>
         </w:numPr>
-      </w:pPr>
-      <w:proofErr w:type="spellStart"/>
-      <w:r>
-        <w:rPr>
-          <w:b/>
-          <w:bCs/>
+        <w:rPr>
+          <w:highlight w:val="yellow"/>
+        </w:rPr>
+      </w:pPr>
+      <w:proofErr w:type="spellStart"/>
+      <w:r>
+        <w:rPr>
+          <w:b/>
+          <w:bCs/>
+          <w:highlight w:val="yellow"/>
         </w:rPr>
         <w:t>Precondition</w:t>
       </w:r>
       <w:proofErr w:type="spellEnd"/>
       <w:r>
+        <w:rPr>
+          <w:highlight w:val="yellow"/>
+        </w:rPr>
         <w:t xml:space="preserve">: čo </w:t>
       </w:r>
       <w:r>
         <w:rPr>
           <w:b/>
           <w:bCs/>
+          <w:highlight w:val="yellow"/>
         </w:rPr>
         <w:t>musí byť splnené pred</w:t>
       </w:r>
       <w:r>
+        <w:rPr>
+          <w:highlight w:val="yellow"/>
+        </w:rPr>
         <w:t xml:space="preserve"> testom (napr. „používateľ je prihlásený“)</w:t>
       </w:r>
     </w:p>
@@ -3320,45 +3448,66 @@
           <w:ilvl w:val="0"/>
           <w:numId w:val="3"/>
         </w:numPr>
-      </w:pPr>
-      <w:proofErr w:type="spellStart"/>
-      <w:r>
-        <w:rPr>
-          <w:b/>
-          <w:bCs/>
+        <w:rPr>
+          <w:highlight w:val="yellow"/>
+        </w:rPr>
+      </w:pPr>
+      <w:proofErr w:type="spellStart"/>
+      <w:r>
+        <w:rPr>
+          <w:b/>
+          <w:bCs/>
+          <w:highlight w:val="yellow"/>
         </w:rPr>
         <w:t>Postcondition</w:t>
       </w:r>
       <w:proofErr w:type="spellEnd"/>
       <w:r>
+        <w:rPr>
+          <w:highlight w:val="yellow"/>
+        </w:rPr>
         <w:t xml:space="preserve">: čo </w:t>
       </w:r>
       <w:r>
         <w:rPr>
           <w:b/>
           <w:bCs/>
+          <w:highlight w:val="yellow"/>
         </w:rPr>
         <w:t>má platiť po</w:t>
       </w:r>
       <w:r>
+        <w:rPr>
+          <w:highlight w:val="yellow"/>
+        </w:rPr>
         <w:t xml:space="preserve"> teste (napr. „objednávka je v stave 'spracovaná'“)</w:t>
       </w:r>
     </w:p>
     <w:p>
-      <w:r>
-        <w:rPr>
-          <w:rFonts w:ascii="Segoe UI Emoji" w:hAnsi="Segoe UI Emoji" w:cs="Segoe UI Emoji"/>
-        </w:rPr>
-        <w:t>🔹</w:t>
-      </w:r>
-      <w:r>
-        <w:t xml:space="preserve"> </w:t>
-      </w:r>
-      <w:proofErr w:type="spellStart"/>
-      <w:r>
-        <w:rPr>
-          <w:b/>
-          <w:bCs/>
+      <w:pPr>
+        <w:rPr>
+          <w:highlight w:val="yellow"/>
+        </w:rPr>
+      </w:pPr>
+      <w:r>
+        <w:rPr>
+          <w:rFonts w:ascii="Segoe UI Emoji" w:hAnsi="Segoe UI Emoji" w:cs="Segoe UI Emoji"/>
+          <w:highlight w:val="yellow"/>
+        </w:rPr>
+        <w:t>🔹</w:t>
+      </w:r>
+      <w:r>
+        <w:rPr>
+          <w:highlight w:val="yellow"/>
+        </w:rPr>
+        <w:t xml:space="preserve"> </w:t>
+      </w:r>
+      <w:proofErr w:type="spellStart"/>
+      <w:r>
+        <w:rPr>
+          <w:b/>
+          <w:bCs/>
+          <w:highlight w:val="yellow"/>
         </w:rPr>
         <w:t>Severity</w:t>
       </w:r>
@@ -3367,6 +3516,7 @@
         <w:rPr>
           <w:b/>
           <w:bCs/>
+          <w:highlight w:val="yellow"/>
         </w:rPr>
         <w:t xml:space="preserve"> vs. Priority (závažnosť vs. priorita)</w:t>
       </w:r>
@@ -3377,27 +3527,38 @@
           <w:ilvl w:val="0"/>
           <w:numId w:val="4"/>
         </w:numPr>
-      </w:pPr>
-      <w:proofErr w:type="spellStart"/>
-      <w:r>
-        <w:rPr>
-          <w:b/>
-          <w:bCs/>
+        <w:rPr>
+          <w:highlight w:val="yellow"/>
+        </w:rPr>
+      </w:pPr>
+      <w:proofErr w:type="spellStart"/>
+      <w:r>
+        <w:rPr>
+          <w:b/>
+          <w:bCs/>
+          <w:highlight w:val="yellow"/>
         </w:rPr>
         <w:t>Severity</w:t>
       </w:r>
       <w:proofErr w:type="spellEnd"/>
       <w:r>
+        <w:rPr>
+          <w:highlight w:val="yellow"/>
+        </w:rPr>
         <w:t xml:space="preserve">: ako </w:t>
       </w:r>
       <w:r>
         <w:rPr>
           <w:b/>
           <w:bCs/>
+          <w:highlight w:val="yellow"/>
         </w:rPr>
         <w:t>vážna je chyba</w:t>
       </w:r>
       <w:r>
+        <w:rPr>
+          <w:highlight w:val="yellow"/>
+        </w:rPr>
         <w:t xml:space="preserve"> (napr. systém padne = vysoká závažnosť)</w:t>
       </w:r>
     </w:p>
@@ -3407,43 +3568,64 @@
           <w:ilvl w:val="0"/>
           <w:numId w:val="4"/>
         </w:numPr>
-      </w:pPr>
-      <w:r>
-        <w:rPr>
-          <w:b/>
-          <w:bCs/>
+        <w:rPr>
+          <w:highlight w:val="yellow"/>
+        </w:rPr>
+      </w:pPr>
+      <w:r>
+        <w:rPr>
+          <w:b/>
+          <w:bCs/>
+          <w:highlight w:val="yellow"/>
         </w:rPr>
         <w:t>Priority</w:t>
       </w:r>
       <w:r>
+        <w:rPr>
+          <w:highlight w:val="yellow"/>
+        </w:rPr>
         <w:t xml:space="preserve">: ako </w:t>
       </w:r>
       <w:r>
         <w:rPr>
           <w:b/>
           <w:bCs/>
+          <w:highlight w:val="yellow"/>
         </w:rPr>
         <w:t>rýchlo ju treba opraviť</w:t>
       </w:r>
       <w:r>
+        <w:rPr>
+          <w:highlight w:val="yellow"/>
+        </w:rPr>
         <w:t xml:space="preserve"> (napr. chyba v texte na hlavnej stránke = nízka závažnosť, ale vysoká priorita)</w:t>
       </w:r>
     </w:p>
     <w:p>
-      <w:r>
-        <w:rPr>
-          <w:rFonts w:ascii="Segoe UI Emoji" w:hAnsi="Segoe UI Emoji" w:cs="Segoe UI Emoji"/>
-        </w:rPr>
-        <w:t>🔹</w:t>
-      </w:r>
-      <w:r>
-        <w:t xml:space="preserve"> </w:t>
-      </w:r>
-      <w:proofErr w:type="spellStart"/>
-      <w:r>
-        <w:rPr>
-          <w:b/>
-          <w:bCs/>
+      <w:pPr>
+        <w:rPr>
+          <w:highlight w:val="yellow"/>
+        </w:rPr>
+      </w:pPr>
+      <w:r>
+        <w:rPr>
+          <w:rFonts w:ascii="Segoe UI Emoji" w:hAnsi="Segoe UI Emoji" w:cs="Segoe UI Emoji"/>
+          <w:highlight w:val="yellow"/>
+        </w:rPr>
+        <w:t>🔹</w:t>
+      </w:r>
+      <w:r>
+        <w:rPr>
+          <w:highlight w:val="yellow"/>
+        </w:rPr>
+        <w:t xml:space="preserve"> </w:t>
+      </w:r>
+      <w:proofErr w:type="spellStart"/>
+      <w:r>
+        <w:rPr>
+          <w:b/>
+          <w:bCs/>
+          <w:highlight w:val="yellow"/>
         </w:rPr>
         <w:t>Acceptance</w:t>
       </w:r>
@@ -3452,10 +3634,14 @@
         <w:rPr>
           <w:b/>
           <w:bCs/>
+          <w:highlight w:val="yellow"/>
         </w:rPr>
         <w:t xml:space="preserve"> test (akceptačný test)</w:t>
       </w:r>
       <w:r>
+        <w:rPr>
+          <w:highlight w:val="yellow"/>
+        </w:rPr>
         <w:br/>
         <w:t xml:space="preserve">Test, ktorý </w:t>
       </w:r>
@@ -3463,37 +3649,57 @@
         <w:rPr>
           <w:b/>
           <w:bCs/>
+          <w:highlight w:val="yellow"/>
         </w:rPr>
         <w:t>potvrdzuje, že funkcia robí to, čo má</w:t>
       </w:r>
       <w:r>
+        <w:rPr>
+          <w:highlight w:val="yellow"/>
+        </w:rPr>
         <w:t xml:space="preserve">, podľa zadania. Môže byť formálny (UAT) alebo automatizovaný (napr. cez </w:t>
       </w:r>
       <w:proofErr w:type="spellStart"/>
       <w:r>
+        <w:rPr>
+          <w:highlight w:val="yellow"/>
+        </w:rPr>
         <w:t>Cucumber</w:t>
       </w:r>
       <w:proofErr w:type="spellEnd"/>
       <w:r>
+        <w:rPr>
+          <w:highlight w:val="yellow"/>
+        </w:rPr>
         <w:t>).</w:t>
       </w:r>
     </w:p>
     <w:p>
-      <w:r>
-        <w:rPr>
-          <w:rFonts w:ascii="Segoe UI Emoji" w:hAnsi="Segoe UI Emoji" w:cs="Segoe UI Emoji"/>
+      <w:pPr>
+        <w:rPr>
+          <w:highlight w:val="yellow"/>
+        </w:rPr>
+      </w:pPr>
+      <w:r>
+        <w:rPr>
+          <w:rFonts w:ascii="Segoe UI Emoji" w:hAnsi="Segoe UI Emoji" w:cs="Segoe UI Emoji"/>
+          <w:highlight w:val="yellow"/>
         </w:rPr>
         <w:lastRenderedPageBreak/>
         <w:t>🔹</w:t>
       </w:r>
       <w:r>
-        <w:t xml:space="preserve"> </w:t>
-      </w:r>
-      <w:proofErr w:type="spellStart"/>
-      <w:r>
-        <w:rPr>
-          <w:b/>
-          <w:bCs/>
+        <w:rPr>
+          <w:highlight w:val="yellow"/>
+        </w:rPr>
+        <w:t xml:space="preserve"> </w:t>
+      </w:r>
+      <w:proofErr w:type="spellStart"/>
+      <w:r>
+        <w:rPr>
+          <w:b/>
+          <w:bCs/>
+          <w:highlight w:val="yellow"/>
         </w:rPr>
         <w:t>Automated</w:t>
       </w:r>
@@ -3502,37 +3708,57 @@
         <w:rPr>
           <w:b/>
           <w:bCs/>
+          <w:highlight w:val="yellow"/>
         </w:rPr>
         <w:t xml:space="preserve"> test (automatizovaný test)</w:t>
       </w:r>
       <w:r>
+        <w:rPr>
+          <w:highlight w:val="yellow"/>
+        </w:rPr>
         <w:br/>
         <w:t xml:space="preserve">Test, ktorý sa spúšťa automaticky (napr. cez skripty alebo CI/CD </w:t>
       </w:r>
       <w:proofErr w:type="spellStart"/>
       <w:r>
+        <w:rPr>
+          <w:highlight w:val="yellow"/>
+        </w:rPr>
         <w:t>pipeline</w:t>
       </w:r>
       <w:proofErr w:type="spellEnd"/>
       <w:r>
+        <w:rPr>
+          <w:highlight w:val="yellow"/>
+        </w:rPr>
         <w:t>). Rýchly, opakovateľný, ale náročný na údržbu.</w:t>
       </w:r>
     </w:p>
     <w:p>
-      <w:r>
-        <w:rPr>
-          <w:rFonts w:ascii="Segoe UI Emoji" w:hAnsi="Segoe UI Emoji" w:cs="Segoe UI Emoji"/>
-        </w:rPr>
-        <w:t>🔹</w:t>
-      </w:r>
-      <w:r>
-        <w:t xml:space="preserve"> </w:t>
-      </w:r>
-      <w:proofErr w:type="spellStart"/>
-      <w:r>
-        <w:rPr>
-          <w:b/>
-          <w:bCs/>
+      <w:pPr>
+        <w:rPr>
+          <w:highlight w:val="yellow"/>
+        </w:rPr>
+      </w:pPr>
+      <w:r>
+        <w:rPr>
+          <w:rFonts w:ascii="Segoe UI Emoji" w:hAnsi="Segoe UI Emoji" w:cs="Segoe UI Emoji"/>
+          <w:highlight w:val="yellow"/>
+        </w:rPr>
+        <w:t>🔹</w:t>
+      </w:r>
+      <w:r>
+        <w:rPr>
+          <w:highlight w:val="yellow"/>
+        </w:rPr>
+        <w:t xml:space="preserve"> </w:t>
+      </w:r>
+      <w:proofErr w:type="spellStart"/>
+      <w:r>
+        <w:rPr>
+          <w:b/>
+          <w:bCs/>
+          <w:highlight w:val="yellow"/>
         </w:rPr>
         <w:t>Manual</w:t>
       </w:r>
@@ -3541,28 +3767,42 @@
         <w:rPr>
           <w:b/>
           <w:bCs/>
+          <w:highlight w:val="yellow"/>
         </w:rPr>
         <w:t xml:space="preserve"> test (manuálny test)</w:t>
       </w:r>
       <w:r>
+        <w:rPr>
+          <w:highlight w:val="yellow"/>
+        </w:rPr>
         <w:br/>
         <w:t>Test vykonaný človekom – klikáš, skúšaš, pozoruješ. Pomalší, ale flexibilnejší, ideálny na UI testy, prieskum, alebo keď niečo nie je stabilné.</w:t>
       </w:r>
     </w:p>
     <w:p>
-      <w:r>
-        <w:rPr>
-          <w:rFonts w:ascii="Segoe UI Emoji" w:hAnsi="Segoe UI Emoji" w:cs="Segoe UI Emoji"/>
-        </w:rPr>
-        <w:t>🔹</w:t>
-      </w:r>
-      <w:r>
-        <w:t xml:space="preserve"> </w:t>
-      </w:r>
-      <w:r>
-        <w:rPr>
-          <w:b/>
-          <w:bCs/>
+      <w:pPr>
+        <w:rPr>
+          <w:highlight w:val="yellow"/>
+        </w:rPr>
+      </w:pPr>
+      <w:r>
+        <w:rPr>
+          <w:rFonts w:ascii="Segoe UI Emoji" w:hAnsi="Segoe UI Emoji" w:cs="Segoe UI Emoji"/>
+          <w:highlight w:val="yellow"/>
+        </w:rPr>
+        <w:t>🔹</w:t>
+      </w:r>
+      <w:r>
+        <w:rPr>
+          <w:highlight w:val="yellow"/>
+        </w:rPr>
+        <w:t xml:space="preserve"> </w:t>
+      </w:r>
+      <w:r>
+        <w:rPr>
+          <w:b/>
+          <w:bCs/>
+          <w:highlight w:val="yellow"/>
         </w:rPr>
         <w:t>CI/CD (</w:t>
       </w:r>
@@ -3571,6 +3811,7 @@
         <w:rPr>
           <w:b/>
           <w:bCs/>
+          <w:highlight w:val="yellow"/>
         </w:rPr>
         <w:t>Continuous</w:t>
       </w:r>
@@ -3579,14 +3820,16 @@
         <w:rPr>
           <w:b/>
           <w:bCs/>
-        </w:rPr>
-        <w:t xml:space="preserve"> </w:t>
-      </w:r>
-      <w:proofErr w:type="spellStart"/>
-      <w:r>
-        <w:rPr>
-          <w:b/>
-          <w:bCs/>
+          <w:highlight w:val="yellow"/>
+        </w:rPr>
+        <w:t xml:space="preserve"> </w:t>
+      </w:r>
+      <w:proofErr w:type="spellStart"/>
+      <w:r>
+        <w:rPr>
+          <w:b/>
+          <w:bCs/>
+          <w:highlight w:val="yellow"/>
         </w:rPr>
         <w:t>Integration</w:t>
       </w:r>
@@ -3595,6 +3838,7 @@
         <w:rPr>
           <w:b/>
           <w:bCs/>
+          <w:highlight w:val="yellow"/>
         </w:rPr>
         <w:t xml:space="preserve"> / </w:t>
       </w:r>
@@ -3603,6 +3847,7 @@
         <w:rPr>
           <w:b/>
           <w:bCs/>
+          <w:highlight w:val="yellow"/>
         </w:rPr>
         <w:t>Continuous</w:t>
       </w:r>
@@ -3611,14 +3856,16 @@
         <w:rPr>
           <w:b/>
           <w:bCs/>
-        </w:rPr>
-        <w:t xml:space="preserve"> </w:t>
-      </w:r>
-      <w:proofErr w:type="spellStart"/>
-      <w:r>
-        <w:rPr>
-          <w:b/>
-          <w:bCs/>
+          <w:highlight w:val="yellow"/>
+        </w:rPr>
+        <w:t xml:space="preserve"> </w:t>
+      </w:r>
+      <w:proofErr w:type="spellStart"/>
+      <w:r>
+        <w:rPr>
+          <w:b/>
+          <w:bCs/>
+          <w:highlight w:val="yellow"/>
         </w:rPr>
         <w:t>Delivery</w:t>
       </w:r>
@@ -3627,10 +3874,14 @@
         <w:rPr>
           <w:b/>
           <w:bCs/>
+          <w:highlight w:val="yellow"/>
         </w:rPr>
         <w:t>)</w:t>
       </w:r>
       <w:r>
+        <w:rPr>
+          <w:highlight w:val="yellow"/>
+        </w:rPr>
         <w:br/>
         <w:t>Proces, kde sa zmeny kódu automaticky testujú a nasadzujú. Pomáha rýchlemu a bezpečnému vývoju. Tester môže napojiť svoje testy do tohto procesu.</w:t>
       </w:r>
@@ -3675,22 +3926,7 @@
           <w:bCs/>
           <w:highlight w:val="yellow"/>
         </w:rPr>
-        <w:t>#tester #testovacislovnik #manualnytester #automatizovanytester #ITtester</w:t>
-      </w:r>
-      <w:r>
-        <w:rPr>
-          <w:b/>
-          <w:bCs/>
-        </w:rPr>
-        <w:t xml:space="preserve"> </w:t>
-      </w:r>
-      <w:r>
-        <w:rPr>
-          <w:b/>
-          <w:bCs/>
-          <w:highlight w:val="yellow"/>
-        </w:rPr>
-        <w:t>#QA #ITkariera</w:t>
+        <w:t>#tester #testovacislovnik #manualnytester #automatizovanytester #ITtester #QA #ITkariera</w:t>
       </w:r>
     </w:p>
     <w:p/>
@@ -3700,41 +3936,106 @@
       </w:r>
     </w:p>
     <w:p>
-      <w:r>
-        <w:rPr>
-          <w:rFonts w:ascii="Segoe UI Emoji" w:hAnsi="Segoe UI Emoji" w:cs="Segoe UI Emoji"/>
-        </w:rPr>
-        <w:t>🔹</w:t>
-      </w:r>
-      <w:r>
-        <w:t xml:space="preserve"> </w:t>
-      </w:r>
-      <w:r>
-        <w:rPr>
-          <w:b/>
-          <w:bCs/>
+      <w:pPr>
+        <w:pStyle w:val="Nadpis1"/>
+        <w:rPr>
+          <w:highlight w:val="yellow"/>
+        </w:rPr>
+      </w:pPr>
+      <w:proofErr w:type="spellStart"/>
+      <w:r>
+        <w:rPr>
+          <w:highlight w:val="yellow"/>
+        </w:rPr>
+        <w:t>Testerský</w:t>
+      </w:r>
+      <w:proofErr w:type="spellEnd"/>
+      <w:r>
+        <w:rPr>
+          <w:highlight w:val="yellow"/>
+        </w:rPr>
+        <w:t xml:space="preserve"> slovník časť 7:</w:t>
+      </w:r>
+    </w:p>
+    <w:p>
+      <w:pPr>
+        <w:rPr>
+          <w:highlight w:val="yellow"/>
+        </w:rPr>
+      </w:pPr>
+      <w:r>
+        <w:rPr>
+          <w:highlight w:val="yellow"/>
+        </w:rPr>
+        <w:t>(postupne budem zverejňovať pojmy, ktoré som nazbierala)</w:t>
+      </w:r>
+    </w:p>
+    <w:p>
+      <w:pPr>
+        <w:rPr>
+          <w:highlight w:val="yellow"/>
+        </w:rPr>
+      </w:pPr>
+    </w:p>
+    <w:p>
+      <w:pPr>
+        <w:rPr>
+          <w:highlight w:val="yellow"/>
+        </w:rPr>
+      </w:pPr>
+      <w:r>
+        <w:rPr>
+          <w:rFonts w:ascii="Segoe UI Emoji" w:hAnsi="Segoe UI Emoji" w:cs="Segoe UI Emoji"/>
+          <w:highlight w:val="yellow"/>
+        </w:rPr>
+        <w:t>🔹</w:t>
+      </w:r>
+      <w:r>
+        <w:rPr>
+          <w:highlight w:val="yellow"/>
+        </w:rPr>
+        <w:t xml:space="preserve"> </w:t>
+      </w:r>
+      <w:r>
+        <w:rPr>
+          <w:b/>
+          <w:bCs/>
+          <w:highlight w:val="yellow"/>
         </w:rPr>
         <w:t>Heuristika</w:t>
       </w:r>
       <w:r>
+        <w:rPr>
+          <w:highlight w:val="yellow"/>
+        </w:rPr>
         <w:br/>
         <w:t>Skúsenostné pravidlo, ktoré tester používa na odhadovanie chýb tam, kde nemá jasné špecifikácie. Napr. „čo sa často kazí, bude sa kaziť znova“, alebo „najprv otestuj najčastejšie scenáre“.</w:t>
       </w:r>
     </w:p>
     <w:p>
-      <w:r>
-        <w:rPr>
-          <w:rFonts w:ascii="Segoe UI Emoji" w:hAnsi="Segoe UI Emoji" w:cs="Segoe UI Emoji"/>
-        </w:rPr>
-        <w:t>🔹</w:t>
-      </w:r>
-      <w:r>
-        <w:t xml:space="preserve"> </w:t>
-      </w:r>
-      <w:r>
-        <w:rPr>
-          <w:b/>
-          <w:bCs/>
+      <w:pPr>
+        <w:rPr>
+          <w:highlight w:val="yellow"/>
+        </w:rPr>
+      </w:pPr>
+      <w:r>
+        <w:rPr>
+          <w:rFonts w:ascii="Segoe UI Emoji" w:hAnsi="Segoe UI Emoji" w:cs="Segoe UI Emoji"/>
+          <w:highlight w:val="yellow"/>
+        </w:rPr>
+        <w:t>🔹</w:t>
+      </w:r>
+      <w:r>
+        <w:rPr>
+          <w:highlight w:val="yellow"/>
+        </w:rPr>
+        <w:t xml:space="preserve"> </w:t>
+      </w:r>
+      <w:r>
+        <w:rPr>
+          <w:b/>
+          <w:bCs/>
+          <w:highlight w:val="yellow"/>
         </w:rPr>
         <w:t xml:space="preserve">Bug </w:t>
       </w:r>
@@ -3743,30 +4044,44 @@
         <w:rPr>
           <w:b/>
           <w:bCs/>
+          <w:highlight w:val="yellow"/>
         </w:rPr>
         <w:t>bash</w:t>
       </w:r>
       <w:proofErr w:type="spellEnd"/>
       <w:r>
+        <w:rPr>
+          <w:highlight w:val="yellow"/>
+        </w:rPr>
         <w:br/>
         <w:t>Organizované skupinové testovanie, kde sa do hľadania chýb zapoja testeri, vývojári, PM aj ďalší – cieľom je čo najrýchlejšie nájsť čo najviac chýb.</w:t>
       </w:r>
     </w:p>
     <w:p>
-      <w:r>
-        <w:rPr>
-          <w:rFonts w:ascii="Segoe UI Emoji" w:hAnsi="Segoe UI Emoji" w:cs="Segoe UI Emoji"/>
-        </w:rPr>
-        <w:t>🔹</w:t>
-      </w:r>
-      <w:r>
-        <w:t xml:space="preserve"> </w:t>
-      </w:r>
-      <w:proofErr w:type="spellStart"/>
-      <w:r>
-        <w:rPr>
-          <w:b/>
-          <w:bCs/>
+      <w:pPr>
+        <w:rPr>
+          <w:highlight w:val="yellow"/>
+        </w:rPr>
+      </w:pPr>
+      <w:r>
+        <w:rPr>
+          <w:rFonts w:ascii="Segoe UI Emoji" w:hAnsi="Segoe UI Emoji" w:cs="Segoe UI Emoji"/>
+          <w:highlight w:val="yellow"/>
+        </w:rPr>
+        <w:t>🔹</w:t>
+      </w:r>
+      <w:r>
+        <w:rPr>
+          <w:highlight w:val="yellow"/>
+        </w:rPr>
+        <w:t xml:space="preserve"> </w:t>
+      </w:r>
+      <w:proofErr w:type="spellStart"/>
+      <w:r>
+        <w:rPr>
+          <w:b/>
+          <w:bCs/>
+          <w:highlight w:val="yellow"/>
         </w:rPr>
         <w:t>Defect</w:t>
       </w:r>
@@ -3775,14 +4090,16 @@
         <w:rPr>
           <w:b/>
           <w:bCs/>
-        </w:rPr>
-        <w:t xml:space="preserve"> </w:t>
-      </w:r>
-      <w:proofErr w:type="spellStart"/>
-      <w:r>
-        <w:rPr>
-          <w:b/>
-          <w:bCs/>
+          <w:highlight w:val="yellow"/>
+        </w:rPr>
+        <w:t xml:space="preserve"> </w:t>
+      </w:r>
+      <w:proofErr w:type="spellStart"/>
+      <w:r>
+        <w:rPr>
+          <w:b/>
+          <w:bCs/>
+          <w:highlight w:val="yellow"/>
         </w:rPr>
         <w:t>leakage</w:t>
       </w:r>
@@ -3791,10 +4108,14 @@
         <w:rPr>
           <w:b/>
           <w:bCs/>
+          <w:highlight w:val="yellow"/>
         </w:rPr>
         <w:t xml:space="preserve"> (únik chyby)</w:t>
       </w:r>
       <w:r>
+        <w:rPr>
+          <w:highlight w:val="yellow"/>
+        </w:rPr>
         <w:br/>
         <w:t xml:space="preserve">Chyba, ktorá prešla testovaním, ale našla sa až </w:t>
       </w:r>
@@ -3802,27 +4123,41 @@
         <w:rPr>
           <w:b/>
           <w:bCs/>
+          <w:highlight w:val="yellow"/>
         </w:rPr>
         <w:t>v produkcii</w:t>
       </w:r>
       <w:r>
+        <w:rPr>
+          <w:highlight w:val="yellow"/>
+        </w:rPr>
         <w:t>. Dôležitý ukazovateľ kvality testovania.</w:t>
       </w:r>
     </w:p>
     <w:p>
-      <w:r>
-        <w:rPr>
-          <w:rFonts w:ascii="Segoe UI Emoji" w:hAnsi="Segoe UI Emoji" w:cs="Segoe UI Emoji"/>
-        </w:rPr>
-        <w:t>🔹</w:t>
-      </w:r>
-      <w:r>
-        <w:t xml:space="preserve"> </w:t>
-      </w:r>
-      <w:r>
-        <w:rPr>
-          <w:b/>
-          <w:bCs/>
+      <w:pPr>
+        <w:rPr>
+          <w:highlight w:val="yellow"/>
+        </w:rPr>
+      </w:pPr>
+      <w:r>
+        <w:rPr>
+          <w:rFonts w:ascii="Segoe UI Emoji" w:hAnsi="Segoe UI Emoji" w:cs="Segoe UI Emoji"/>
+          <w:highlight w:val="yellow"/>
+        </w:rPr>
+        <w:t>🔹</w:t>
+      </w:r>
+      <w:r>
+        <w:rPr>
+          <w:highlight w:val="yellow"/>
+        </w:rPr>
+        <w:t xml:space="preserve"> </w:t>
+      </w:r>
+      <w:r>
+        <w:rPr>
+          <w:b/>
+          <w:bCs/>
+          <w:highlight w:val="yellow"/>
         </w:rPr>
         <w:t xml:space="preserve">Test </w:t>
       </w:r>
@@ -3831,11 +4166,15 @@
         <w:rPr>
           <w:b/>
           <w:bCs/>
+          <w:highlight w:val="yellow"/>
         </w:rPr>
         <w:t>oracle</w:t>
       </w:r>
       <w:proofErr w:type="spellEnd"/>
       <w:r>
+        <w:rPr>
+          <w:highlight w:val="yellow"/>
+        </w:rPr>
         <w:br/>
         <w:t xml:space="preserve">Zdroje, ktoré ti povedia, </w:t>
       </w:r>
@@ -3843,27 +4182,41 @@
         <w:rPr>
           <w:b/>
           <w:bCs/>
+          <w:highlight w:val="yellow"/>
         </w:rPr>
         <w:t>čo je správne správanie systému</w:t>
       </w:r>
       <w:r>
+        <w:rPr>
+          <w:highlight w:val="yellow"/>
+        </w:rPr>
         <w:t xml:space="preserve"> – špecifikácie, návrhy, podobný systém, skúsenosti, zákony, zdravý rozum…</w:t>
       </w:r>
     </w:p>
     <w:p>
-      <w:r>
-        <w:rPr>
-          <w:rFonts w:ascii="Segoe UI Emoji" w:hAnsi="Segoe UI Emoji" w:cs="Segoe UI Emoji"/>
-        </w:rPr>
-        <w:t>🔹</w:t>
-      </w:r>
-      <w:r>
-        <w:t xml:space="preserve"> </w:t>
-      </w:r>
-      <w:r>
-        <w:rPr>
-          <w:b/>
-          <w:bCs/>
+      <w:pPr>
+        <w:rPr>
+          <w:highlight w:val="yellow"/>
+        </w:rPr>
+      </w:pPr>
+      <w:r>
+        <w:rPr>
+          <w:rFonts w:ascii="Segoe UI Emoji" w:hAnsi="Segoe UI Emoji" w:cs="Segoe UI Emoji"/>
+          <w:highlight w:val="yellow"/>
+        </w:rPr>
+        <w:t>🔹</w:t>
+      </w:r>
+      <w:r>
+        <w:rPr>
+          <w:highlight w:val="yellow"/>
+        </w:rPr>
+        <w:t xml:space="preserve"> </w:t>
+      </w:r>
+      <w:r>
+        <w:rPr>
+          <w:b/>
+          <w:bCs/>
+          <w:highlight w:val="yellow"/>
         </w:rPr>
         <w:t xml:space="preserve">Test </w:t>
       </w:r>
@@ -3872,6 +4225,7 @@
         <w:rPr>
           <w:b/>
           <w:bCs/>
+          <w:highlight w:val="yellow"/>
         </w:rPr>
         <w:t>strategy</w:t>
       </w:r>
@@ -3880,10 +4234,14 @@
         <w:rPr>
           <w:b/>
           <w:bCs/>
+          <w:highlight w:val="yellow"/>
         </w:rPr>
         <w:t xml:space="preserve"> (testovacia stratégia)</w:t>
       </w:r>
       <w:r>
+        <w:rPr>
+          <w:highlight w:val="yellow"/>
+        </w:rPr>
         <w:br/>
         <w:t xml:space="preserve">Vysoká úroveň popisu </w:t>
       </w:r>
@@ -3891,31 +4249,48 @@
         <w:rPr>
           <w:b/>
           <w:bCs/>
+          <w:highlight w:val="yellow"/>
         </w:rPr>
         <w:t>ako testovať produkt</w:t>
       </w:r>
       <w:r>
+        <w:rPr>
+          <w:highlight w:val="yellow"/>
+        </w:rPr>
         <w:t xml:space="preserve"> – aký bude prístup, čo testovať budeme a čo nie, aké typy testov použijeme a prečo.</w:t>
       </w:r>
     </w:p>
     <w:p>
-      <w:r>
-        <w:rPr>
-          <w:rFonts w:ascii="Segoe UI Emoji" w:hAnsi="Segoe UI Emoji" w:cs="Segoe UI Emoji"/>
-        </w:rPr>
-        <w:t>🔹</w:t>
-      </w:r>
-      <w:r>
-        <w:t xml:space="preserve"> </w:t>
-      </w:r>
-      <w:r>
-        <w:rPr>
-          <w:b/>
-          <w:bCs/>
+      <w:pPr>
+        <w:rPr>
+          <w:highlight w:val="yellow"/>
+        </w:rPr>
+      </w:pPr>
+      <w:r>
+        <w:rPr>
+          <w:rFonts w:ascii="Segoe UI Emoji" w:hAnsi="Segoe UI Emoji" w:cs="Segoe UI Emoji"/>
+          <w:highlight w:val="yellow"/>
+        </w:rPr>
+        <w:t>🔹</w:t>
+      </w:r>
+      <w:r>
+        <w:rPr>
+          <w:highlight w:val="yellow"/>
+        </w:rPr>
+        <w:t xml:space="preserve"> </w:t>
+      </w:r>
+      <w:r>
+        <w:rPr>
+          <w:b/>
+          <w:bCs/>
+          <w:highlight w:val="yellow"/>
         </w:rPr>
         <w:t>Test log (testovací záznam)</w:t>
       </w:r>
       <w:r>
+        <w:rPr>
+          <w:highlight w:val="yellow"/>
+        </w:rPr>
         <w:br/>
         <w:t xml:space="preserve">Detailný záznam o tom, </w:t>
       </w:r>
@@ -3923,28 +4298,43 @@
         <w:rPr>
           <w:b/>
           <w:bCs/>
+          <w:highlight w:val="yellow"/>
         </w:rPr>
         <w:t>ako test prebiehal</w:t>
       </w:r>
       <w:r>
+        <w:rPr>
+          <w:highlight w:val="yellow"/>
+        </w:rPr>
         <w:t xml:space="preserve"> – čo bolo spustené, kedy, s akými dátami a výsledkami. Užitočný pri hľadaní príčiny zlyhania.</w:t>
       </w:r>
     </w:p>
     <w:p>
-      <w:r>
-        <w:rPr>
-          <w:rFonts w:ascii="Segoe UI Emoji" w:hAnsi="Segoe UI Emoji" w:cs="Segoe UI Emoji"/>
-        </w:rPr>
-        <w:t>🔹</w:t>
-      </w:r>
-      <w:r>
-        <w:t xml:space="preserve"> </w:t>
-      </w:r>
-      <w:proofErr w:type="spellStart"/>
-      <w:r>
-        <w:rPr>
-          <w:b/>
-          <w:bCs/>
+      <w:pPr>
+        <w:rPr>
+          <w:highlight w:val="yellow"/>
+        </w:rPr>
+      </w:pPr>
+      <w:r>
+        <w:rPr>
+          <w:rFonts w:ascii="Segoe UI Emoji" w:hAnsi="Segoe UI Emoji" w:cs="Segoe UI Emoji"/>
+          <w:highlight w:val="yellow"/>
+        </w:rPr>
+        <w:lastRenderedPageBreak/>
+        <w:t>🔹</w:t>
+      </w:r>
+      <w:r>
+        <w:rPr>
+          <w:highlight w:val="yellow"/>
+        </w:rPr>
+        <w:t xml:space="preserve"> </w:t>
+      </w:r>
+      <w:proofErr w:type="spellStart"/>
+      <w:r>
+        <w:rPr>
+          <w:b/>
+          <w:bCs/>
+          <w:highlight w:val="yellow"/>
         </w:rPr>
         <w:t>Session-based</w:t>
       </w:r>
@@ -3953,38 +4343,53 @@
         <w:rPr>
           <w:b/>
           <w:bCs/>
-        </w:rPr>
-        <w:t xml:space="preserve"> </w:t>
-      </w:r>
-      <w:proofErr w:type="spellStart"/>
-      <w:r>
-        <w:rPr>
-          <w:b/>
-          <w:bCs/>
+          <w:highlight w:val="yellow"/>
+        </w:rPr>
+        <w:t xml:space="preserve"> </w:t>
+      </w:r>
+      <w:proofErr w:type="spellStart"/>
+      <w:r>
+        <w:rPr>
+          <w:b/>
+          <w:bCs/>
+          <w:highlight w:val="yellow"/>
         </w:rPr>
         <w:t>testing</w:t>
       </w:r>
       <w:proofErr w:type="spellEnd"/>
       <w:r>
+        <w:rPr>
+          <w:highlight w:val="yellow"/>
+        </w:rPr>
         <w:br/>
         <w:t>Forma prieskumného testovania, kde má tester vopred definovaný cieľ, časový rámec a po teste vytvorí záznam o tom, čo skúšal a čo našiel.</w:t>
       </w:r>
     </w:p>
     <w:p>
-      <w:r>
-        <w:rPr>
-          <w:rFonts w:ascii="Segoe UI Emoji" w:hAnsi="Segoe UI Emoji" w:cs="Segoe UI Emoji"/>
-        </w:rPr>
-        <w:t>🔹</w:t>
-      </w:r>
-      <w:r>
-        <w:t xml:space="preserve"> </w:t>
-      </w:r>
-      <w:proofErr w:type="spellStart"/>
-      <w:r>
-        <w:rPr>
-          <w:b/>
-          <w:bCs/>
+      <w:pPr>
+        <w:rPr>
+          <w:highlight w:val="yellow"/>
+        </w:rPr>
+      </w:pPr>
+      <w:r>
+        <w:rPr>
+          <w:rFonts w:ascii="Segoe UI Emoji" w:hAnsi="Segoe UI Emoji" w:cs="Segoe UI Emoji"/>
+          <w:highlight w:val="yellow"/>
+        </w:rPr>
+        <w:t>🔹</w:t>
+      </w:r>
+      <w:r>
+        <w:rPr>
+          <w:highlight w:val="yellow"/>
+        </w:rPr>
+        <w:t xml:space="preserve"> </w:t>
+      </w:r>
+      <w:proofErr w:type="spellStart"/>
+      <w:r>
+        <w:rPr>
+          <w:b/>
+          <w:bCs/>
+          <w:highlight w:val="yellow"/>
         </w:rPr>
         <w:t>Quality</w:t>
       </w:r>
@@ -3993,30 +4398,43 @@
         <w:rPr>
           <w:b/>
           <w:bCs/>
+          <w:highlight w:val="yellow"/>
         </w:rPr>
         <w:t xml:space="preserve"> gate (kvalitný prah)</w:t>
       </w:r>
       <w:r>
+        <w:rPr>
+          <w:highlight w:val="yellow"/>
+        </w:rPr>
         <w:br/>
         <w:t>Podmienka, ktorá musí byť splnená, aby systém mohol postúpiť ďalej (napr. z testu do produkcie). Môže byť počet chýb, pokrytie testami, úspešnosť CI testov atď.</w:t>
       </w:r>
     </w:p>
     <w:p>
-      <w:r>
-        <w:rPr>
-          <w:rFonts w:ascii="Segoe UI Emoji" w:hAnsi="Segoe UI Emoji" w:cs="Segoe UI Emoji"/>
-        </w:rPr>
-        <w:lastRenderedPageBreak/>
-        <w:t>🔹</w:t>
-      </w:r>
-      <w:r>
-        <w:t xml:space="preserve"> </w:t>
-      </w:r>
-      <w:proofErr w:type="spellStart"/>
-      <w:r>
-        <w:rPr>
-          <w:b/>
-          <w:bCs/>
+      <w:pPr>
+        <w:rPr>
+          <w:highlight w:val="yellow"/>
+        </w:rPr>
+      </w:pPr>
+      <w:r>
+        <w:rPr>
+          <w:rFonts w:ascii="Segoe UI Emoji" w:hAnsi="Segoe UI Emoji" w:cs="Segoe UI Emoji"/>
+          <w:highlight w:val="yellow"/>
+        </w:rPr>
+        <w:t>🔹</w:t>
+      </w:r>
+      <w:r>
+        <w:rPr>
+          <w:highlight w:val="yellow"/>
+        </w:rPr>
+        <w:t xml:space="preserve"> </w:t>
+      </w:r>
+      <w:proofErr w:type="spellStart"/>
+      <w:r>
+        <w:rPr>
+          <w:b/>
+          <w:bCs/>
+          <w:highlight w:val="yellow"/>
         </w:rPr>
         <w:t>Shift</w:t>
       </w:r>
@@ -4025,6 +4443,7 @@
         <w:rPr>
           <w:b/>
           <w:bCs/>
+          <w:highlight w:val="yellow"/>
         </w:rPr>
         <w:t xml:space="preserve">-left </w:t>
       </w:r>
@@ -4033,11 +4452,15 @@
         <w:rPr>
           <w:b/>
           <w:bCs/>
+          <w:highlight w:val="yellow"/>
         </w:rPr>
         <w:t>testing</w:t>
       </w:r>
       <w:proofErr w:type="spellEnd"/>
       <w:r>
+        <w:rPr>
+          <w:highlight w:val="yellow"/>
+        </w:rPr>
         <w:br/>
         <w:t xml:space="preserve">Prístup, kde sa testovanie presúva </w:t>
       </w:r>
@@ -4045,51 +4468,83 @@
         <w:rPr>
           <w:b/>
           <w:bCs/>
+          <w:highlight w:val="yellow"/>
         </w:rPr>
         <w:t>čo najskôr do vývojového procesu</w:t>
       </w:r>
       <w:r>
+        <w:rPr>
+          <w:highlight w:val="yellow"/>
+        </w:rPr>
         <w:t xml:space="preserve"> – začína už pri návrhu, špecifikácii alebo v kóde (napr. </w:t>
       </w:r>
       <w:proofErr w:type="spellStart"/>
       <w:r>
+        <w:rPr>
+          <w:highlight w:val="yellow"/>
+        </w:rPr>
         <w:t>unit</w:t>
       </w:r>
       <w:proofErr w:type="spellEnd"/>
       <w:r>
+        <w:rPr>
+          <w:highlight w:val="yellow"/>
+        </w:rPr>
         <w:t xml:space="preserve"> testy, </w:t>
       </w:r>
       <w:proofErr w:type="spellStart"/>
       <w:r>
+        <w:rPr>
+          <w:highlight w:val="yellow"/>
+        </w:rPr>
         <w:t>code</w:t>
       </w:r>
       <w:proofErr w:type="spellEnd"/>
       <w:r>
-        <w:t xml:space="preserve"> </w:t>
-      </w:r>
-      <w:proofErr w:type="spellStart"/>
-      <w:r>
+        <w:rPr>
+          <w:highlight w:val="yellow"/>
+        </w:rPr>
+        <w:t xml:space="preserve"> </w:t>
+      </w:r>
+      <w:proofErr w:type="spellStart"/>
+      <w:r>
+        <w:rPr>
+          <w:highlight w:val="yellow"/>
+        </w:rPr>
         <w:t>review</w:t>
       </w:r>
       <w:proofErr w:type="spellEnd"/>
       <w:r>
+        <w:rPr>
+          <w:highlight w:val="yellow"/>
+        </w:rPr>
         <w:t>, CI).</w:t>
       </w:r>
     </w:p>
     <w:p>
-      <w:r>
-        <w:rPr>
-          <w:rFonts w:ascii="Segoe UI Emoji" w:hAnsi="Segoe UI Emoji" w:cs="Segoe UI Emoji"/>
-        </w:rPr>
-        <w:t>🔹</w:t>
-      </w:r>
-      <w:r>
-        <w:t xml:space="preserve"> </w:t>
-      </w:r>
-      <w:r>
-        <w:rPr>
-          <w:b/>
-          <w:bCs/>
+      <w:pPr>
+        <w:rPr>
+          <w:highlight w:val="yellow"/>
+        </w:rPr>
+      </w:pPr>
+      <w:r>
+        <w:rPr>
+          <w:rFonts w:ascii="Segoe UI Emoji" w:hAnsi="Segoe UI Emoji" w:cs="Segoe UI Emoji"/>
+          <w:highlight w:val="yellow"/>
+        </w:rPr>
+        <w:t>🔹</w:t>
+      </w:r>
+      <w:r>
+        <w:rPr>
+          <w:highlight w:val="yellow"/>
+        </w:rPr>
+        <w:t xml:space="preserve"> </w:t>
+      </w:r>
+      <w:r>
+        <w:rPr>
+          <w:b/>
+          <w:bCs/>
+          <w:highlight w:val="yellow"/>
         </w:rPr>
         <w:t>QA vs QC (</w:t>
       </w:r>
@@ -4098,6 +4553,7 @@
         <w:rPr>
           <w:b/>
           <w:bCs/>
+          <w:highlight w:val="yellow"/>
         </w:rPr>
         <w:t>Quality</w:t>
       </w:r>
@@ -4106,14 +4562,16 @@
         <w:rPr>
           <w:b/>
           <w:bCs/>
-        </w:rPr>
-        <w:t xml:space="preserve"> </w:t>
-      </w:r>
-      <w:proofErr w:type="spellStart"/>
-      <w:r>
-        <w:rPr>
-          <w:b/>
-          <w:bCs/>
+          <w:highlight w:val="yellow"/>
+        </w:rPr>
+        <w:t xml:space="preserve"> </w:t>
+      </w:r>
+      <w:proofErr w:type="spellStart"/>
+      <w:r>
+        <w:rPr>
+          <w:b/>
+          <w:bCs/>
+          <w:highlight w:val="yellow"/>
         </w:rPr>
         <w:t>Assurance</w:t>
       </w:r>
@@ -4122,6 +4580,7 @@
         <w:rPr>
           <w:b/>
           <w:bCs/>
+          <w:highlight w:val="yellow"/>
         </w:rPr>
         <w:t xml:space="preserve"> vs </w:t>
       </w:r>
@@ -4130,6 +4589,7 @@
         <w:rPr>
           <w:b/>
           <w:bCs/>
+          <w:highlight w:val="yellow"/>
         </w:rPr>
         <w:t>Quality</w:t>
       </w:r>
@@ -4138,14 +4598,16 @@
         <w:rPr>
           <w:b/>
           <w:bCs/>
-        </w:rPr>
-        <w:t xml:space="preserve"> </w:t>
-      </w:r>
-      <w:proofErr w:type="spellStart"/>
-      <w:r>
-        <w:rPr>
-          <w:b/>
-          <w:bCs/>
+          <w:highlight w:val="yellow"/>
+        </w:rPr>
+        <w:t xml:space="preserve"> </w:t>
+      </w:r>
+      <w:proofErr w:type="spellStart"/>
+      <w:r>
+        <w:rPr>
+          <w:b/>
+          <w:bCs/>
+          <w:highlight w:val="yellow"/>
         </w:rPr>
         <w:t>Control</w:t>
       </w:r>
@@ -4154,6 +4616,7 @@
         <w:rPr>
           <w:b/>
           <w:bCs/>
+          <w:highlight w:val="yellow"/>
         </w:rPr>
         <w:t>)</w:t>
       </w:r>
@@ -4164,25 +4627,36 @@
           <w:ilvl w:val="0"/>
           <w:numId w:val="5"/>
         </w:numPr>
-      </w:pPr>
-      <w:r>
-        <w:rPr>
-          <w:b/>
-          <w:bCs/>
+        <w:rPr>
+          <w:highlight w:val="yellow"/>
+        </w:rPr>
+      </w:pPr>
+      <w:r>
+        <w:rPr>
+          <w:b/>
+          <w:bCs/>
+          <w:highlight w:val="yellow"/>
         </w:rPr>
         <w:t>QA</w:t>
       </w:r>
       <w:r>
+        <w:rPr>
+          <w:highlight w:val="yellow"/>
+        </w:rPr>
         <w:t xml:space="preserve">: procesy, ktoré </w:t>
       </w:r>
       <w:r>
         <w:rPr>
           <w:b/>
           <w:bCs/>
+          <w:highlight w:val="yellow"/>
         </w:rPr>
         <w:t>predchádzajú chybám</w:t>
       </w:r>
       <w:r>
+        <w:rPr>
+          <w:highlight w:val="yellow"/>
+        </w:rPr>
         <w:t xml:space="preserve"> (plánovanie, štandardy, prevencia)</w:t>
       </w:r>
     </w:p>
@@ -4192,48 +4666,167 @@
           <w:ilvl w:val="0"/>
           <w:numId w:val="5"/>
         </w:numPr>
-      </w:pPr>
-      <w:r>
-        <w:rPr>
-          <w:b/>
-          <w:bCs/>
+        <w:rPr>
+          <w:highlight w:val="yellow"/>
+        </w:rPr>
+      </w:pPr>
+      <w:r>
+        <w:rPr>
+          <w:b/>
+          <w:bCs/>
+          <w:highlight w:val="yellow"/>
         </w:rPr>
         <w:t>QC</w:t>
       </w:r>
       <w:r>
+        <w:rPr>
+          <w:highlight w:val="yellow"/>
+        </w:rPr>
         <w:t xml:space="preserve">: konkrétne </w:t>
       </w:r>
       <w:r>
         <w:rPr>
           <w:b/>
           <w:bCs/>
+          <w:highlight w:val="yellow"/>
         </w:rPr>
         <w:t>hľadanie chýb</w:t>
       </w:r>
       <w:r>
+        <w:rPr>
+          <w:highlight w:val="yellow"/>
+        </w:rPr>
         <w:t xml:space="preserve"> v produkte (testovanie, kontrola výsledkov)</w:t>
       </w:r>
     </w:p>
     <w:p>
+      <w:pPr>
+        <w:rPr>
+          <w:highlight w:val="yellow"/>
+        </w:rPr>
+      </w:pPr>
+      <w:r>
+        <w:rPr>
+          <w:highlight w:val="yellow"/>
+        </w:rPr>
+        <w:t xml:space="preserve">Týmto nekončíme, len začíname. Dajte do </w:t>
+      </w:r>
+      <w:proofErr w:type="spellStart"/>
+      <w:r>
+        <w:rPr>
+          <w:highlight w:val="yellow"/>
+        </w:rPr>
+        <w:t>komentov</w:t>
+      </w:r>
+      <w:proofErr w:type="spellEnd"/>
+      <w:r>
+        <w:rPr>
+          <w:highlight w:val="yellow"/>
+        </w:rPr>
+        <w:t xml:space="preserve"> termíny alebo slovné spojenia, s ktorými ste sa pri testovaní stretli. Tie, ktoré vás zaujali, nevedeli ste, čo znamenajú a pod. </w:t>
+      </w:r>
+    </w:p>
+    <w:p>
+      <w:pPr>
+        <w:rPr>
+          <w:b/>
+          <w:bCs/>
+        </w:rPr>
+      </w:pPr>
+      <w:r>
+        <w:rPr>
+          <w:b/>
+          <w:bCs/>
+          <w:highlight w:val="yellow"/>
+        </w:rPr>
+        <w:t>#tester #testovacislovnik #manualnytester #automatizovanytester #ITtester #QA #ITkariera</w:t>
+      </w:r>
+    </w:p>
+    <w:p/>
+    <w:p>
       <w:r>
         <w:t>--</w:t>
       </w:r>
     </w:p>
     <w:p>
-      <w:r>
-        <w:rPr>
-          <w:rFonts w:ascii="Segoe UI Emoji" w:hAnsi="Segoe UI Emoji" w:cs="Segoe UI Emoji"/>
-        </w:rPr>
-        <w:t>🔹</w:t>
-      </w:r>
-      <w:r>
-        <w:t xml:space="preserve"> </w:t>
-      </w:r>
-      <w:proofErr w:type="spellStart"/>
-      <w:r>
-        <w:rPr>
-          <w:b/>
-          <w:bCs/>
+      <w:pPr>
+        <w:pStyle w:val="Nadpis1"/>
+        <w:rPr>
+          <w:highlight w:val="yellow"/>
+        </w:rPr>
+      </w:pPr>
+      <w:proofErr w:type="spellStart"/>
+      <w:r>
+        <w:rPr>
+          <w:highlight w:val="yellow"/>
+        </w:rPr>
+        <w:t>Testerský</w:t>
+      </w:r>
+      <w:proofErr w:type="spellEnd"/>
+      <w:r>
+        <w:rPr>
+          <w:highlight w:val="yellow"/>
+        </w:rPr>
+        <w:t xml:space="preserve"> slovník časť </w:t>
+      </w:r>
+      <w:r>
+        <w:rPr>
+          <w:highlight w:val="yellow"/>
+        </w:rPr>
+        <w:t>8</w:t>
+      </w:r>
+      <w:r>
+        <w:rPr>
+          <w:highlight w:val="yellow"/>
+        </w:rPr>
+        <w:t>:</w:t>
+      </w:r>
+    </w:p>
+    <w:p>
+      <w:pPr>
+        <w:rPr>
+          <w:highlight w:val="yellow"/>
+        </w:rPr>
+      </w:pPr>
+      <w:r>
+        <w:rPr>
+          <w:highlight w:val="yellow"/>
+        </w:rPr>
+        <w:t>(postupne budem zverejňovať pojmy, ktoré som nazbierala)</w:t>
+      </w:r>
+    </w:p>
+    <w:p>
+      <w:pPr>
+        <w:rPr>
+          <w:highlight w:val="yellow"/>
+        </w:rPr>
+      </w:pPr>
+    </w:p>
+    <w:p>
+      <w:pPr>
+        <w:rPr>
+          <w:highlight w:val="yellow"/>
+        </w:rPr>
+      </w:pPr>
+      <w:r>
+        <w:rPr>
+          <w:rFonts w:ascii="Segoe UI Emoji" w:hAnsi="Segoe UI Emoji" w:cs="Segoe UI Emoji"/>
+          <w:highlight w:val="yellow"/>
+        </w:rPr>
+        <w:t>🔹</w:t>
+      </w:r>
+      <w:r>
+        <w:rPr>
+          <w:highlight w:val="yellow"/>
+        </w:rPr>
+        <w:t xml:space="preserve"> </w:t>
+      </w:r>
+      <w:proofErr w:type="spellStart"/>
+      <w:r>
+        <w:rPr>
+          <w:b/>
+          <w:bCs/>
+          <w:highlight w:val="yellow"/>
         </w:rPr>
         <w:t>Testability</w:t>
       </w:r>
@@ -4242,28 +4835,42 @@
         <w:rPr>
           <w:b/>
           <w:bCs/>
+          <w:highlight w:val="yellow"/>
         </w:rPr>
         <w:t xml:space="preserve"> (testovateľnosť)</w:t>
       </w:r>
       <w:r>
+        <w:rPr>
+          <w:highlight w:val="yellow"/>
+        </w:rPr>
         <w:br/>
         <w:t>Miera, do akej je systém navrhnutý tak, aby sa dal efektívne testovať. Vysoká testovateľnosť znamená jasné logy, jednoduché overenie výstupov, stabilné prostredie a dobrú dokumentáciu.</w:t>
       </w:r>
     </w:p>
     <w:p>
-      <w:r>
-        <w:rPr>
-          <w:rFonts w:ascii="Segoe UI Emoji" w:hAnsi="Segoe UI Emoji" w:cs="Segoe UI Emoji"/>
-        </w:rPr>
-        <w:t>🔹</w:t>
-      </w:r>
-      <w:r>
-        <w:t xml:space="preserve"> </w:t>
-      </w:r>
-      <w:r>
-        <w:rPr>
-          <w:b/>
-          <w:bCs/>
+      <w:pPr>
+        <w:rPr>
+          <w:highlight w:val="yellow"/>
+        </w:rPr>
+      </w:pPr>
+      <w:r>
+        <w:rPr>
+          <w:rFonts w:ascii="Segoe UI Emoji" w:hAnsi="Segoe UI Emoji" w:cs="Segoe UI Emoji"/>
+          <w:highlight w:val="yellow"/>
+        </w:rPr>
+        <w:t>🔹</w:t>
+      </w:r>
+      <w:r>
+        <w:rPr>
+          <w:highlight w:val="yellow"/>
+        </w:rPr>
+        <w:t xml:space="preserve"> </w:t>
+      </w:r>
+      <w:r>
+        <w:rPr>
+          <w:b/>
+          <w:bCs/>
+          <w:highlight w:val="yellow"/>
         </w:rPr>
         <w:t xml:space="preserve">Bug </w:t>
       </w:r>
@@ -4272,6 +4879,7 @@
         <w:rPr>
           <w:b/>
           <w:bCs/>
+          <w:highlight w:val="yellow"/>
         </w:rPr>
         <w:t>reproducibility</w:t>
       </w:r>
@@ -4280,61 +4888,94 @@
         <w:rPr>
           <w:b/>
           <w:bCs/>
+          <w:highlight w:val="yellow"/>
         </w:rPr>
         <w:t xml:space="preserve"> (reprodukovateľnosť chyby)</w:t>
       </w:r>
       <w:r>
+        <w:rPr>
+          <w:highlight w:val="yellow"/>
+        </w:rPr>
         <w:br/>
         <w:t>Schopnosť opakovane vyvolať chybu rovnakým spôsobom. Ak sa chyba vyskytne len niekedy, je „</w:t>
       </w:r>
       <w:proofErr w:type="spellStart"/>
       <w:r>
+        <w:rPr>
+          <w:highlight w:val="yellow"/>
+        </w:rPr>
         <w:t>flaky</w:t>
       </w:r>
       <w:proofErr w:type="spellEnd"/>
       <w:r>
+        <w:rPr>
+          <w:highlight w:val="yellow"/>
+        </w:rPr>
         <w:t>“ a ťažko sa opravuje.</w:t>
       </w:r>
     </w:p>
     <w:p>
-      <w:r>
-        <w:rPr>
-          <w:rFonts w:ascii="Segoe UI Emoji" w:hAnsi="Segoe UI Emoji" w:cs="Segoe UI Emoji"/>
-        </w:rPr>
-        <w:t>🔹</w:t>
-      </w:r>
-      <w:r>
-        <w:t xml:space="preserve"> </w:t>
-      </w:r>
-      <w:proofErr w:type="spellStart"/>
-      <w:r>
-        <w:rPr>
-          <w:b/>
-          <w:bCs/>
+      <w:pPr>
+        <w:rPr>
+          <w:highlight w:val="yellow"/>
+        </w:rPr>
+      </w:pPr>
+      <w:r>
+        <w:rPr>
+          <w:rFonts w:ascii="Segoe UI Emoji" w:hAnsi="Segoe UI Emoji" w:cs="Segoe UI Emoji"/>
+          <w:highlight w:val="yellow"/>
+        </w:rPr>
+        <w:t>🔹</w:t>
+      </w:r>
+      <w:r>
+        <w:rPr>
+          <w:highlight w:val="yellow"/>
+        </w:rPr>
+        <w:t xml:space="preserve"> </w:t>
+      </w:r>
+      <w:proofErr w:type="spellStart"/>
+      <w:r>
+        <w:rPr>
+          <w:b/>
+          <w:bCs/>
+          <w:highlight w:val="yellow"/>
         </w:rPr>
         <w:t>Logging</w:t>
       </w:r>
       <w:proofErr w:type="spellEnd"/>
       <w:r>
+        <w:rPr>
+          <w:highlight w:val="yellow"/>
+        </w:rPr>
         <w:br/>
         <w:t>Zaznamenávanie udalostí počas behu aplikácie. Dobrý log pomáha rýchlo pochopiť, čo sa stalo, kde a prečo – často je prvou pomôckou testera aj vývojára pri chybe.</w:t>
       </w:r>
     </w:p>
     <w:p>
-      <w:r>
-        <w:rPr>
-          <w:rFonts w:ascii="Segoe UI Emoji" w:hAnsi="Segoe UI Emoji" w:cs="Segoe UI Emoji"/>
-        </w:rPr>
-        <w:t>🔹</w:t>
-      </w:r>
-      <w:r>
-        <w:t xml:space="preserve"> </w:t>
-      </w:r>
-      <w:proofErr w:type="spellStart"/>
-      <w:r>
-        <w:rPr>
-          <w:b/>
-          <w:bCs/>
+      <w:pPr>
+        <w:rPr>
+          <w:highlight w:val="yellow"/>
+        </w:rPr>
+      </w:pPr>
+      <w:r>
+        <w:rPr>
+          <w:rFonts w:ascii="Segoe UI Emoji" w:hAnsi="Segoe UI Emoji" w:cs="Segoe UI Emoji"/>
+          <w:highlight w:val="yellow"/>
+        </w:rPr>
+        <w:t>🔹</w:t>
+      </w:r>
+      <w:r>
+        <w:rPr>
+          <w:highlight w:val="yellow"/>
+        </w:rPr>
+        <w:t xml:space="preserve"> </w:t>
+      </w:r>
+      <w:proofErr w:type="spellStart"/>
+      <w:r>
+        <w:rPr>
+          <w:b/>
+          <w:bCs/>
+          <w:highlight w:val="yellow"/>
         </w:rPr>
         <w:t>Root</w:t>
       </w:r>
@@ -4343,14 +4984,16 @@
         <w:rPr>
           <w:b/>
           <w:bCs/>
-        </w:rPr>
-        <w:t xml:space="preserve"> </w:t>
-      </w:r>
-      <w:proofErr w:type="spellStart"/>
-      <w:r>
-        <w:rPr>
-          <w:b/>
-          <w:bCs/>
+          <w:highlight w:val="yellow"/>
+        </w:rPr>
+        <w:t xml:space="preserve"> </w:t>
+      </w:r>
+      <w:proofErr w:type="spellStart"/>
+      <w:r>
+        <w:rPr>
+          <w:b/>
+          <w:bCs/>
+          <w:highlight w:val="yellow"/>
         </w:rPr>
         <w:t>cause</w:t>
       </w:r>
@@ -4359,14 +5002,16 @@
         <w:rPr>
           <w:b/>
           <w:bCs/>
-        </w:rPr>
-        <w:t xml:space="preserve"> </w:t>
-      </w:r>
-      <w:proofErr w:type="spellStart"/>
-      <w:r>
-        <w:rPr>
-          <w:b/>
-          <w:bCs/>
+          <w:highlight w:val="yellow"/>
+        </w:rPr>
+        <w:t xml:space="preserve"> </w:t>
+      </w:r>
+      <w:proofErr w:type="spellStart"/>
+      <w:r>
+        <w:rPr>
+          <w:b/>
+          <w:bCs/>
+          <w:highlight w:val="yellow"/>
         </w:rPr>
         <w:t>analysis</w:t>
       </w:r>
@@ -4375,36 +5020,56 @@
         <w:rPr>
           <w:b/>
           <w:bCs/>
+          <w:highlight w:val="yellow"/>
         </w:rPr>
         <w:t xml:space="preserve"> (analýza príčiny)</w:t>
       </w:r>
       <w:r>
+        <w:rPr>
+          <w:highlight w:val="yellow"/>
+        </w:rPr>
         <w:br/>
         <w:t xml:space="preserve">Postup, ktorým zisťujeme, čo presne spôsobilo chybu. Dôležitý krok pri riešení </w:t>
       </w:r>
       <w:proofErr w:type="spellStart"/>
       <w:r>
+        <w:rPr>
+          <w:highlight w:val="yellow"/>
+        </w:rPr>
         <w:t>bugov</w:t>
       </w:r>
       <w:proofErr w:type="spellEnd"/>
       <w:r>
+        <w:rPr>
+          <w:highlight w:val="yellow"/>
+        </w:rPr>
         <w:t xml:space="preserve"> aj pri zlepšovaní procesov (napr. prečo sa chyba dostala do produkcie?).</w:t>
       </w:r>
     </w:p>
     <w:p>
-      <w:r>
-        <w:rPr>
-          <w:rFonts w:ascii="Segoe UI Emoji" w:hAnsi="Segoe UI Emoji" w:cs="Segoe UI Emoji"/>
-        </w:rPr>
-        <w:t>🔹</w:t>
-      </w:r>
-      <w:r>
-        <w:t xml:space="preserve"> </w:t>
-      </w:r>
-      <w:r>
-        <w:rPr>
-          <w:b/>
-          <w:bCs/>
+      <w:pPr>
+        <w:rPr>
+          <w:highlight w:val="yellow"/>
+        </w:rPr>
+      </w:pPr>
+      <w:r>
+        <w:rPr>
+          <w:rFonts w:ascii="Segoe UI Emoji" w:hAnsi="Segoe UI Emoji" w:cs="Segoe UI Emoji"/>
+          <w:highlight w:val="yellow"/>
+        </w:rPr>
+        <w:t>🔹</w:t>
+      </w:r>
+      <w:r>
+        <w:rPr>
+          <w:highlight w:val="yellow"/>
+        </w:rPr>
+        <w:t xml:space="preserve"> </w:t>
+      </w:r>
+      <w:r>
+        <w:rPr>
+          <w:b/>
+          <w:bCs/>
+          <w:highlight w:val="yellow"/>
         </w:rPr>
         <w:t xml:space="preserve">Test </w:t>
       </w:r>
@@ -4413,6 +5078,7 @@
         <w:rPr>
           <w:b/>
           <w:bCs/>
+          <w:highlight w:val="yellow"/>
         </w:rPr>
         <w:t>steps</w:t>
       </w:r>
@@ -4421,28 +5087,43 @@
         <w:rPr>
           <w:b/>
           <w:bCs/>
+          <w:highlight w:val="yellow"/>
         </w:rPr>
         <w:t xml:space="preserve"> (testovacie kroky)</w:t>
       </w:r>
       <w:r>
+        <w:rPr>
+          <w:highlight w:val="yellow"/>
+        </w:rPr>
         <w:br/>
         <w:t>Konkrétne inštrukcie, ktoré tester vykoná počas testu. Dobré testovacie kroky sú jednoznačné, očíslované a vedú k overiteľnému výsledku.</w:t>
       </w:r>
     </w:p>
     <w:p>
-      <w:r>
-        <w:rPr>
-          <w:rFonts w:ascii="Segoe UI Emoji" w:hAnsi="Segoe UI Emoji" w:cs="Segoe UI Emoji"/>
-        </w:rPr>
-        <w:t>🔹</w:t>
-      </w:r>
-      <w:r>
-        <w:t xml:space="preserve"> </w:t>
-      </w:r>
-      <w:r>
-        <w:rPr>
-          <w:b/>
-          <w:bCs/>
+      <w:pPr>
+        <w:rPr>
+          <w:highlight w:val="yellow"/>
+        </w:rPr>
+      </w:pPr>
+      <w:r>
+        <w:rPr>
+          <w:rFonts w:ascii="Segoe UI Emoji" w:hAnsi="Segoe UI Emoji" w:cs="Segoe UI Emoji"/>
+          <w:highlight w:val="yellow"/>
+        </w:rPr>
+        <w:lastRenderedPageBreak/>
+        <w:t>🔹</w:t>
+      </w:r>
+      <w:r>
+        <w:rPr>
+          <w:highlight w:val="yellow"/>
+        </w:rPr>
+        <w:t xml:space="preserve"> </w:t>
+      </w:r>
+      <w:r>
+        <w:rPr>
+          <w:b/>
+          <w:bCs/>
+          <w:highlight w:val="yellow"/>
         </w:rPr>
         <w:t xml:space="preserve">Test </w:t>
       </w:r>
@@ -4451,6 +5132,7 @@
         <w:rPr>
           <w:b/>
           <w:bCs/>
+          <w:highlight w:val="yellow"/>
         </w:rPr>
         <w:t>evidence</w:t>
       </w:r>
@@ -4459,37 +5141,57 @@
         <w:rPr>
           <w:b/>
           <w:bCs/>
+          <w:highlight w:val="yellow"/>
         </w:rPr>
         <w:t xml:space="preserve"> (dôkaz testu)</w:t>
       </w:r>
       <w:r>
+        <w:rPr>
+          <w:highlight w:val="yellow"/>
+        </w:rPr>
         <w:br/>
         <w:t xml:space="preserve">Záznam toho, že test prebehol – napr. </w:t>
       </w:r>
       <w:proofErr w:type="spellStart"/>
       <w:r>
+        <w:rPr>
+          <w:highlight w:val="yellow"/>
+        </w:rPr>
         <w:t>screenshot</w:t>
       </w:r>
       <w:proofErr w:type="spellEnd"/>
       <w:r>
+        <w:rPr>
+          <w:highlight w:val="yellow"/>
+        </w:rPr>
         <w:t>, výpis logu, export údajov. Pomáha preukázať výsledok a je dôležitý pri formálnom testovaní.</w:t>
       </w:r>
     </w:p>
     <w:p>
-      <w:r>
-        <w:rPr>
-          <w:rFonts w:ascii="Segoe UI Emoji" w:hAnsi="Segoe UI Emoji" w:cs="Segoe UI Emoji"/>
-        </w:rPr>
-        <w:t>🔹</w:t>
-      </w:r>
-      <w:r>
-        <w:t xml:space="preserve"> </w:t>
-      </w:r>
-      <w:proofErr w:type="spellStart"/>
-      <w:r>
-        <w:rPr>
-          <w:b/>
-          <w:bCs/>
+      <w:pPr>
+        <w:rPr>
+          <w:highlight w:val="yellow"/>
+        </w:rPr>
+      </w:pPr>
+      <w:r>
+        <w:rPr>
+          <w:rFonts w:ascii="Segoe UI Emoji" w:hAnsi="Segoe UI Emoji" w:cs="Segoe UI Emoji"/>
+          <w:highlight w:val="yellow"/>
+        </w:rPr>
+        <w:t>🔹</w:t>
+      </w:r>
+      <w:r>
+        <w:rPr>
+          <w:highlight w:val="yellow"/>
+        </w:rPr>
+        <w:t xml:space="preserve"> </w:t>
+      </w:r>
+      <w:proofErr w:type="spellStart"/>
+      <w:r>
+        <w:rPr>
+          <w:b/>
+          <w:bCs/>
+          <w:highlight w:val="yellow"/>
         </w:rPr>
         <w:t>Severity</w:t>
       </w:r>
@@ -4498,36 +5200,56 @@
         <w:rPr>
           <w:b/>
           <w:bCs/>
+          <w:highlight w:val="yellow"/>
         </w:rPr>
         <w:t xml:space="preserve"> 1 / Priority 1</w:t>
       </w:r>
       <w:r>
+        <w:rPr>
+          <w:highlight w:val="yellow"/>
+        </w:rPr>
         <w:br/>
         <w:t xml:space="preserve">Bežné označenie najvážnejších a najurgentnejších chýb. </w:t>
       </w:r>
       <w:proofErr w:type="spellStart"/>
       <w:r>
+        <w:rPr>
+          <w:highlight w:val="yellow"/>
+        </w:rPr>
         <w:t>Severity</w:t>
       </w:r>
       <w:proofErr w:type="spellEnd"/>
       <w:r>
+        <w:rPr>
+          <w:highlight w:val="yellow"/>
+        </w:rPr>
         <w:t xml:space="preserve"> 1 = systém je nefunkčný. Priority 1 = oprav to hneď. Nie vždy sa tieto dve zhodujú.</w:t>
       </w:r>
     </w:p>
     <w:p>
-      <w:r>
-        <w:rPr>
-          <w:rFonts w:ascii="Segoe UI Emoji" w:hAnsi="Segoe UI Emoji" w:cs="Segoe UI Emoji"/>
-        </w:rPr>
-        <w:t>🔹</w:t>
-      </w:r>
-      <w:r>
-        <w:t xml:space="preserve"> </w:t>
-      </w:r>
-      <w:r>
-        <w:rPr>
-          <w:b/>
-          <w:bCs/>
+      <w:pPr>
+        <w:rPr>
+          <w:highlight w:val="yellow"/>
+        </w:rPr>
+      </w:pPr>
+      <w:r>
+        <w:rPr>
+          <w:rFonts w:ascii="Segoe UI Emoji" w:hAnsi="Segoe UI Emoji" w:cs="Segoe UI Emoji"/>
+          <w:highlight w:val="yellow"/>
+        </w:rPr>
+        <w:t>🔹</w:t>
+      </w:r>
+      <w:r>
+        <w:rPr>
+          <w:highlight w:val="yellow"/>
+        </w:rPr>
+        <w:t xml:space="preserve"> </w:t>
+      </w:r>
+      <w:r>
+        <w:rPr>
+          <w:b/>
+          <w:bCs/>
+          <w:highlight w:val="yellow"/>
         </w:rPr>
         <w:t xml:space="preserve">Happy </w:t>
       </w:r>
@@ -4536,6 +5258,7 @@
         <w:rPr>
           <w:b/>
           <w:bCs/>
+          <w:highlight w:val="yellow"/>
         </w:rPr>
         <w:t>path</w:t>
       </w:r>
@@ -4544,130 +5267,198 @@
         <w:rPr>
           <w:b/>
           <w:bCs/>
+          <w:highlight w:val="yellow"/>
         </w:rPr>
         <w:t xml:space="preserve"> (šťastná cesta)</w:t>
       </w:r>
       <w:r>
+        <w:rPr>
+          <w:highlight w:val="yellow"/>
+        </w:rPr>
         <w:br/>
         <w:t xml:space="preserve">Ideálny priebeh scenára, keď všetko prebehne správne bez chýb. Väčšina testov začína práve overením happy </w:t>
       </w:r>
       <w:proofErr w:type="spellStart"/>
       <w:r>
+        <w:rPr>
+          <w:highlight w:val="yellow"/>
+        </w:rPr>
         <w:t>path</w:t>
       </w:r>
       <w:proofErr w:type="spellEnd"/>
       <w:r>
+        <w:rPr>
+          <w:highlight w:val="yellow"/>
+        </w:rPr>
         <w:t>.</w:t>
       </w:r>
     </w:p>
     <w:p>
-      <w:r>
-        <w:rPr>
-          <w:rFonts w:ascii="Segoe UI Emoji" w:hAnsi="Segoe UI Emoji" w:cs="Segoe UI Emoji"/>
-        </w:rPr>
-        <w:t>🔹</w:t>
-      </w:r>
-      <w:r>
-        <w:t xml:space="preserve"> </w:t>
-      </w:r>
-      <w:proofErr w:type="spellStart"/>
-      <w:r>
-        <w:rPr>
-          <w:b/>
-          <w:bCs/>
+      <w:pPr>
+        <w:rPr>
+          <w:highlight w:val="yellow"/>
+        </w:rPr>
+      </w:pPr>
+      <w:r>
+        <w:rPr>
+          <w:rFonts w:ascii="Segoe UI Emoji" w:hAnsi="Segoe UI Emoji" w:cs="Segoe UI Emoji"/>
+          <w:highlight w:val="yellow"/>
+        </w:rPr>
+        <w:t>🔹</w:t>
+      </w:r>
+      <w:r>
+        <w:rPr>
+          <w:highlight w:val="yellow"/>
+        </w:rPr>
+        <w:t xml:space="preserve"> </w:t>
+      </w:r>
+      <w:proofErr w:type="spellStart"/>
+      <w:r>
+        <w:rPr>
+          <w:b/>
+          <w:bCs/>
+          <w:highlight w:val="yellow"/>
         </w:rPr>
         <w:t>Testware</w:t>
       </w:r>
       <w:proofErr w:type="spellEnd"/>
       <w:r>
+        <w:rPr>
+          <w:highlight w:val="yellow"/>
+        </w:rPr>
         <w:br/>
         <w:t xml:space="preserve">Všetko, čo vznikne počas testovania: testy, dáta, skripty, výsledky, logy... </w:t>
       </w:r>
       <w:proofErr w:type="spellStart"/>
       <w:r>
+        <w:rPr>
+          <w:highlight w:val="yellow"/>
+        </w:rPr>
         <w:t>Testware</w:t>
       </w:r>
       <w:proofErr w:type="spellEnd"/>
       <w:r>
+        <w:rPr>
+          <w:highlight w:val="yellow"/>
+        </w:rPr>
         <w:t xml:space="preserve"> má svoju hodnotu – treba ho udržiavať a zálohovať.</w:t>
       </w:r>
     </w:p>
     <w:p>
-      <w:r>
-        <w:rPr>
-          <w:rFonts w:ascii="Segoe UI Emoji" w:hAnsi="Segoe UI Emoji" w:cs="Segoe UI Emoji"/>
-        </w:rPr>
-        <w:t>🔹</w:t>
-      </w:r>
-      <w:r>
-        <w:t xml:space="preserve"> </w:t>
-      </w:r>
-      <w:proofErr w:type="spellStart"/>
-      <w:r>
-        <w:rPr>
-          <w:b/>
-          <w:bCs/>
+      <w:pPr>
+        <w:rPr>
+          <w:highlight w:val="yellow"/>
+        </w:rPr>
+      </w:pPr>
+      <w:r>
+        <w:rPr>
+          <w:rFonts w:ascii="Segoe UI Emoji" w:hAnsi="Segoe UI Emoji" w:cs="Segoe UI Emoji"/>
+          <w:highlight w:val="yellow"/>
+        </w:rPr>
+        <w:t>🔹</w:t>
+      </w:r>
+      <w:r>
+        <w:rPr>
+          <w:highlight w:val="yellow"/>
+        </w:rPr>
+        <w:t xml:space="preserve"> </w:t>
+      </w:r>
+      <w:proofErr w:type="spellStart"/>
+      <w:r>
+        <w:rPr>
+          <w:b/>
+          <w:bCs/>
+          <w:highlight w:val="yellow"/>
         </w:rPr>
         <w:t>Timebox</w:t>
       </w:r>
       <w:proofErr w:type="spellEnd"/>
       <w:r>
+        <w:rPr>
+          <w:highlight w:val="yellow"/>
+        </w:rPr>
         <w:br/>
         <w:t xml:space="preserve">Časové ohraničenie úlohy alebo testu. Napr. „prieskumné testovanie 60 minút“. Pomáha udržať </w:t>
       </w:r>
       <w:proofErr w:type="spellStart"/>
       <w:r>
+        <w:rPr>
+          <w:highlight w:val="yellow"/>
+        </w:rPr>
         <w:t>fokus</w:t>
       </w:r>
       <w:proofErr w:type="spellEnd"/>
       <w:r>
+        <w:rPr>
+          <w:highlight w:val="yellow"/>
+        </w:rPr>
         <w:t>, najmä pri manuálnych a kreatívnych úlohách.</w:t>
       </w:r>
     </w:p>
     <w:p>
-      <w:r>
-        <w:rPr>
-          <w:rFonts w:ascii="Segoe UI Emoji" w:hAnsi="Segoe UI Emoji" w:cs="Segoe UI Emoji"/>
-        </w:rPr>
-        <w:lastRenderedPageBreak/>
-        <w:t>🔹</w:t>
-      </w:r>
-      <w:r>
-        <w:rPr>
-          <w:b/>
-          <w:bCs/>
-        </w:rPr>
-        <w:t xml:space="preserve"> </w:t>
-      </w:r>
-      <w:proofErr w:type="spellStart"/>
-      <w:r>
-        <w:rPr>
-          <w:b/>
-          <w:bCs/>
+      <w:pPr>
+        <w:rPr>
+          <w:highlight w:val="yellow"/>
+        </w:rPr>
+      </w:pPr>
+      <w:r>
+        <w:rPr>
+          <w:rFonts w:ascii="Segoe UI Emoji" w:hAnsi="Segoe UI Emoji" w:cs="Segoe UI Emoji"/>
+          <w:highlight w:val="yellow"/>
+        </w:rPr>
+        <w:t>🔹</w:t>
+      </w:r>
+      <w:r>
+        <w:rPr>
+          <w:b/>
+          <w:bCs/>
+          <w:highlight w:val="yellow"/>
+        </w:rPr>
+        <w:t xml:space="preserve"> </w:t>
+      </w:r>
+      <w:proofErr w:type="spellStart"/>
+      <w:r>
+        <w:rPr>
+          <w:b/>
+          <w:bCs/>
+          <w:highlight w:val="yellow"/>
         </w:rPr>
         <w:t>Blocker</w:t>
       </w:r>
       <w:proofErr w:type="spellEnd"/>
       <w:r>
+        <w:rPr>
+          <w:highlight w:val="yellow"/>
+        </w:rPr>
         <w:br/>
         <w:t>Chyba alebo okolnosť, ktorá znemožňuje pokračovať v testovaní. Napr. keď nefunguje prihlásenie alebo nemáme prístup do prostredia.</w:t>
       </w:r>
     </w:p>
     <w:p>
-      <w:r>
-        <w:rPr>
-          <w:rFonts w:ascii="Segoe UI Emoji" w:hAnsi="Segoe UI Emoji" w:cs="Segoe UI Emoji"/>
-        </w:rPr>
-        <w:t>🔹</w:t>
-      </w:r>
-      <w:r>
-        <w:t xml:space="preserve"> </w:t>
-      </w:r>
-      <w:proofErr w:type="spellStart"/>
-      <w:r>
-        <w:rPr>
-          <w:b/>
-          <w:bCs/>
+      <w:pPr>
+        <w:rPr>
+          <w:highlight w:val="yellow"/>
+        </w:rPr>
+      </w:pPr>
+      <w:r>
+        <w:rPr>
+          <w:rFonts w:ascii="Segoe UI Emoji" w:hAnsi="Segoe UI Emoji" w:cs="Segoe UI Emoji"/>
+          <w:highlight w:val="yellow"/>
+        </w:rPr>
+        <w:t>🔹</w:t>
+      </w:r>
+      <w:r>
+        <w:rPr>
+          <w:highlight w:val="yellow"/>
+        </w:rPr>
+        <w:t xml:space="preserve"> </w:t>
+      </w:r>
+      <w:proofErr w:type="spellStart"/>
+      <w:r>
+        <w:rPr>
+          <w:b/>
+          <w:bCs/>
+          <w:highlight w:val="yellow"/>
         </w:rPr>
         <w:t>Repro</w:t>
       </w:r>
@@ -4676,14 +5467,16 @@
         <w:rPr>
           <w:b/>
           <w:bCs/>
-        </w:rPr>
-        <w:t xml:space="preserve"> </w:t>
-      </w:r>
-      <w:proofErr w:type="spellStart"/>
-      <w:r>
-        <w:rPr>
-          <w:b/>
-          <w:bCs/>
+          <w:highlight w:val="yellow"/>
+        </w:rPr>
+        <w:t xml:space="preserve"> </w:t>
+      </w:r>
+      <w:proofErr w:type="spellStart"/>
+      <w:r>
+        <w:rPr>
+          <w:b/>
+          <w:bCs/>
+          <w:highlight w:val="yellow"/>
         </w:rPr>
         <w:t>steps</w:t>
       </w:r>
@@ -4692,53 +5485,85 @@
         <w:rPr>
           <w:b/>
           <w:bCs/>
+          <w:highlight w:val="yellow"/>
         </w:rPr>
         <w:t xml:space="preserve"> (kroky na reprodukciu)</w:t>
       </w:r>
       <w:r>
+        <w:rPr>
+          <w:highlight w:val="yellow"/>
+        </w:rPr>
         <w:br/>
         <w:t xml:space="preserve">Popis, ako vyvolať chybu. Jasné a presné </w:t>
       </w:r>
       <w:proofErr w:type="spellStart"/>
       <w:r>
+        <w:rPr>
+          <w:highlight w:val="yellow"/>
+        </w:rPr>
         <w:t>repro</w:t>
       </w:r>
       <w:proofErr w:type="spellEnd"/>
       <w:r>
-        <w:t xml:space="preserve"> </w:t>
-      </w:r>
-      <w:proofErr w:type="spellStart"/>
-      <w:r>
+        <w:rPr>
+          <w:highlight w:val="yellow"/>
+        </w:rPr>
+        <w:t xml:space="preserve"> </w:t>
+      </w:r>
+      <w:proofErr w:type="spellStart"/>
+      <w:r>
+        <w:rPr>
+          <w:highlight w:val="yellow"/>
+        </w:rPr>
         <w:t>steps</w:t>
       </w:r>
       <w:proofErr w:type="spellEnd"/>
       <w:r>
+        <w:rPr>
+          <w:highlight w:val="yellow"/>
+        </w:rPr>
         <w:t xml:space="preserve"> sú základ dobrého </w:t>
       </w:r>
       <w:proofErr w:type="spellStart"/>
       <w:r>
+        <w:rPr>
+          <w:highlight w:val="yellow"/>
+        </w:rPr>
         <w:t>bug</w:t>
       </w:r>
       <w:proofErr w:type="spellEnd"/>
       <w:r>
+        <w:rPr>
+          <w:highlight w:val="yellow"/>
+        </w:rPr>
         <w:t xml:space="preserve"> reportu – bez nich vývojár nevie, čo má opraviť.</w:t>
       </w:r>
     </w:p>
     <w:p>
-      <w:r>
-        <w:rPr>
-          <w:rFonts w:ascii="Segoe UI Emoji" w:hAnsi="Segoe UI Emoji" w:cs="Segoe UI Emoji"/>
-        </w:rPr>
-        <w:t>🔹</w:t>
-      </w:r>
-      <w:r>
-        <w:t xml:space="preserve"> </w:t>
-      </w:r>
-      <w:proofErr w:type="spellStart"/>
-      <w:r>
-        <w:rPr>
-          <w:b/>
-          <w:bCs/>
+      <w:pPr>
+        <w:rPr>
+          <w:highlight w:val="yellow"/>
+        </w:rPr>
+      </w:pPr>
+      <w:r>
+        <w:rPr>
+          <w:rFonts w:ascii="Segoe UI Emoji" w:hAnsi="Segoe UI Emoji" w:cs="Segoe UI Emoji"/>
+          <w:highlight w:val="yellow"/>
+        </w:rPr>
+        <w:t>🔹</w:t>
+      </w:r>
+      <w:r>
+        <w:rPr>
+          <w:highlight w:val="yellow"/>
+        </w:rPr>
+        <w:t xml:space="preserve"> </w:t>
+      </w:r>
+      <w:proofErr w:type="spellStart"/>
+      <w:r>
+        <w:rPr>
+          <w:b/>
+          <w:bCs/>
+          <w:highlight w:val="yellow"/>
         </w:rPr>
         <w:t>Golden</w:t>
       </w:r>
@@ -4747,45 +5572,66 @@
         <w:rPr>
           <w:b/>
           <w:bCs/>
-        </w:rPr>
-        <w:t xml:space="preserve"> </w:t>
-      </w:r>
-      <w:proofErr w:type="spellStart"/>
-      <w:r>
-        <w:rPr>
-          <w:b/>
-          <w:bCs/>
+          <w:highlight w:val="yellow"/>
+        </w:rPr>
+        <w:t xml:space="preserve"> </w:t>
+      </w:r>
+      <w:proofErr w:type="spellStart"/>
+      <w:r>
+        <w:rPr>
+          <w:b/>
+          <w:bCs/>
+          <w:highlight w:val="yellow"/>
         </w:rPr>
         <w:t>path</w:t>
       </w:r>
       <w:proofErr w:type="spellEnd"/>
       <w:r>
+        <w:rPr>
+          <w:highlight w:val="yellow"/>
+        </w:rPr>
         <w:br/>
         <w:t xml:space="preserve">Podobné ako „happy </w:t>
       </w:r>
       <w:proofErr w:type="spellStart"/>
       <w:r>
+        <w:rPr>
+          <w:highlight w:val="yellow"/>
+        </w:rPr>
         <w:t>path</w:t>
       </w:r>
       <w:proofErr w:type="spellEnd"/>
       <w:r>
+        <w:rPr>
+          <w:highlight w:val="yellow"/>
+        </w:rPr>
         <w:t>“, ale často širšie – opisuje odporúčaný alebo najčastejší spôsob, ako používateľ systém používa.</w:t>
       </w:r>
     </w:p>
     <w:p>
-      <w:r>
-        <w:rPr>
-          <w:rFonts w:ascii="Segoe UI Emoji" w:hAnsi="Segoe UI Emoji" w:cs="Segoe UI Emoji"/>
-        </w:rPr>
-        <w:t>🔹</w:t>
-      </w:r>
-      <w:r>
-        <w:t xml:space="preserve"> </w:t>
-      </w:r>
-      <w:r>
-        <w:rPr>
-          <w:b/>
-          <w:bCs/>
+      <w:pPr>
+        <w:rPr>
+          <w:highlight w:val="yellow"/>
+        </w:rPr>
+      </w:pPr>
+      <w:r>
+        <w:rPr>
+          <w:rFonts w:ascii="Segoe UI Emoji" w:hAnsi="Segoe UI Emoji" w:cs="Segoe UI Emoji"/>
+          <w:highlight w:val="yellow"/>
+        </w:rPr>
+        <w:t>🔹</w:t>
+      </w:r>
+      <w:r>
+        <w:rPr>
+          <w:highlight w:val="yellow"/>
+        </w:rPr>
+        <w:t xml:space="preserve"> </w:t>
+      </w:r>
+      <w:r>
+        <w:rPr>
+          <w:b/>
+          <w:bCs/>
+          <w:highlight w:val="yellow"/>
         </w:rPr>
         <w:t xml:space="preserve">Test </w:t>
       </w:r>
@@ -4794,6 +5640,7 @@
         <w:rPr>
           <w:b/>
           <w:bCs/>
+          <w:highlight w:val="yellow"/>
         </w:rPr>
         <w:t>debt</w:t>
       </w:r>
@@ -4802,29 +5649,43 @@
         <w:rPr>
           <w:b/>
           <w:bCs/>
+          <w:highlight w:val="yellow"/>
         </w:rPr>
         <w:t xml:space="preserve"> (dlh v testovaní)</w:t>
       </w:r>
       <w:r>
+        <w:rPr>
+          <w:highlight w:val="yellow"/>
+        </w:rPr>
         <w:br/>
         <w:t>Podobne ako technický dlh – ide o zanedbané alebo chýbajúce testy, ktoré sa „raz vrátia“ a spôsobia problémy. Napr. chýbajúce regresné testy, neautomatizované kritické funkcie.</w:t>
       </w:r>
     </w:p>
     <w:p>
-      <w:r>
-        <w:rPr>
-          <w:rFonts w:ascii="Segoe UI Emoji" w:hAnsi="Segoe UI Emoji" w:cs="Segoe UI Emoji"/>
-        </w:rPr>
-        <w:t>🔹</w:t>
-      </w:r>
-      <w:r>
-        <w:t xml:space="preserve"> </w:t>
-      </w:r>
-      <w:proofErr w:type="spellStart"/>
-      <w:r>
-        <w:rPr>
-          <w:b/>
-          <w:bCs/>
+      <w:pPr>
+        <w:rPr>
+          <w:highlight w:val="yellow"/>
+        </w:rPr>
+      </w:pPr>
+      <w:r>
+        <w:rPr>
+          <w:rFonts w:ascii="Segoe UI Emoji" w:hAnsi="Segoe UI Emoji" w:cs="Segoe UI Emoji"/>
+          <w:highlight w:val="yellow"/>
+        </w:rPr>
+        <w:t>🔹</w:t>
+      </w:r>
+      <w:r>
+        <w:rPr>
+          <w:highlight w:val="yellow"/>
+        </w:rPr>
+        <w:t xml:space="preserve"> </w:t>
+      </w:r>
+      <w:proofErr w:type="spellStart"/>
+      <w:r>
+        <w:rPr>
+          <w:b/>
+          <w:bCs/>
+          <w:highlight w:val="yellow"/>
         </w:rPr>
         <w:t>Scripted</w:t>
       </w:r>
@@ -4833,6 +5694,7 @@
         <w:rPr>
           <w:b/>
           <w:bCs/>
+          <w:highlight w:val="yellow"/>
         </w:rPr>
         <w:t xml:space="preserve"> vs. </w:t>
       </w:r>
@@ -4841,6 +5703,7 @@
         <w:rPr>
           <w:b/>
           <w:bCs/>
+          <w:highlight w:val="yellow"/>
         </w:rPr>
         <w:t>Unscripted</w:t>
       </w:r>
@@ -4849,39 +5712,108 @@
         <w:rPr>
           <w:b/>
           <w:bCs/>
-        </w:rPr>
-        <w:t xml:space="preserve"> </w:t>
-      </w:r>
-      <w:proofErr w:type="spellStart"/>
-      <w:r>
-        <w:rPr>
-          <w:b/>
-          <w:bCs/>
+          <w:highlight w:val="yellow"/>
+        </w:rPr>
+        <w:t xml:space="preserve"> </w:t>
+      </w:r>
+      <w:proofErr w:type="spellStart"/>
+      <w:r>
+        <w:rPr>
+          <w:b/>
+          <w:bCs/>
+          <w:highlight w:val="yellow"/>
         </w:rPr>
         <w:t>testing</w:t>
       </w:r>
       <w:proofErr w:type="spellEnd"/>
       <w:r>
+        <w:rPr>
+          <w:highlight w:val="yellow"/>
+        </w:rPr>
         <w:br/>
       </w:r>
       <w:proofErr w:type="spellStart"/>
       <w:r>
+        <w:rPr>
+          <w:highlight w:val="yellow"/>
+        </w:rPr>
         <w:t>Scripted</w:t>
       </w:r>
       <w:proofErr w:type="spellEnd"/>
       <w:r>
+        <w:rPr>
+          <w:highlight w:val="yellow"/>
+        </w:rPr>
         <w:t>: testujeme presne podľa napísaných krokov.</w:t>
       </w:r>
       <w:r>
+        <w:rPr>
+          <w:highlight w:val="yellow"/>
+        </w:rPr>
         <w:br/>
       </w:r>
       <w:proofErr w:type="spellStart"/>
       <w:r>
+        <w:rPr>
+          <w:highlight w:val="yellow"/>
+        </w:rPr>
         <w:t>Unscripted</w:t>
       </w:r>
       <w:proofErr w:type="spellEnd"/>
       <w:r>
+        <w:rPr>
+          <w:highlight w:val="yellow"/>
+        </w:rPr>
         <w:t>: testujeme voľne, na základe skúseností, intuície a aktuálneho správania systému.</w:t>
+      </w:r>
+    </w:p>
+    <w:p>
+      <w:pPr>
+        <w:rPr>
+          <w:highlight w:val="yellow"/>
+        </w:rPr>
+      </w:pPr>
+      <w:r>
+        <w:rPr>
+          <w:highlight w:val="yellow"/>
+        </w:rPr>
+        <w:t xml:space="preserve">Týmto nekončíme, len začíname. Dajte do </w:t>
+      </w:r>
+      <w:proofErr w:type="spellStart"/>
+      <w:r>
+        <w:rPr>
+          <w:highlight w:val="yellow"/>
+        </w:rPr>
+        <w:t>komentov</w:t>
+      </w:r>
+      <w:proofErr w:type="spellEnd"/>
+      <w:r>
+        <w:rPr>
+          <w:highlight w:val="yellow"/>
+        </w:rPr>
+        <w:t xml:space="preserve"> termíny alebo slovné spojenia, s ktorými ste sa pri testovaní stretli. Tie, ktoré vás zaujali, nevedeli ste, čo znamenajú a pod. </w:t>
+      </w:r>
+    </w:p>
+    <w:p>
+      <w:pPr>
+        <w:rPr>
+          <w:b/>
+          <w:bCs/>
+        </w:rPr>
+      </w:pPr>
+      <w:r>
+        <w:rPr>
+          <w:b/>
+          <w:bCs/>
+          <w:highlight w:val="yellow"/>
+        </w:rPr>
+        <w:t>#tester #testovacislovnik #manualnytester #automatizovanytester #ITtester #QA #ITkariera</w:t>
+      </w:r>
+    </w:p>
+    <w:p/>
+    <w:p>
+      <w:r>
+        <w:t>--</w:t>
       </w:r>
     </w:p>
     <w:p>
@@ -4915,6 +5847,582 @@
         <w:t>Stav, keď sa už nemenia testy ani prostredie. V tomto bode by už malo prebiehať len spúšťanie existujúcich testov a príprava na vydanie.</w:t>
       </w:r>
     </w:p>
+    <w:p/>
+    <w:p>
+      <w:pPr>
+        <w:rPr>
+          <w:b/>
+          <w:bCs/>
+        </w:rPr>
+      </w:pPr>
+      <w:r>
+        <w:rPr>
+          <w:rFonts w:ascii="Segoe UI Emoji" w:hAnsi="Segoe UI Emoji" w:cs="Segoe UI Emoji"/>
+          <w:b/>
+          <w:bCs/>
+        </w:rPr>
+        <w:t>🔹</w:t>
+      </w:r>
+      <w:r>
+        <w:rPr>
+          <w:b/>
+          <w:bCs/>
+        </w:rPr>
+        <w:t xml:space="preserve"> Zombie </w:t>
+      </w:r>
+      <w:proofErr w:type="spellStart"/>
+      <w:r>
+        <w:rPr>
+          <w:b/>
+          <w:bCs/>
+        </w:rPr>
+        <w:t>bug</w:t>
+      </w:r>
+      <w:proofErr w:type="spellEnd"/>
+    </w:p>
+    <w:p>
+      <w:r>
+        <w:t xml:space="preserve">Chyba, ktorá sa opakovane vracia, aj keď bola "opravená". Buď nie je naozaj vyriešená, alebo sa vždy niekto „postará“, aby znovu vstala z mŕtvych. </w:t>
+      </w:r>
+    </w:p>
+    <w:p>
+      <w:pPr>
+        <w:rPr>
+          <w:b/>
+          <w:bCs/>
+        </w:rPr>
+      </w:pPr>
+      <w:r>
+        <w:rPr>
+          <w:rFonts w:ascii="Segoe UI Emoji" w:hAnsi="Segoe UI Emoji" w:cs="Segoe UI Emoji"/>
+          <w:b/>
+          <w:bCs/>
+        </w:rPr>
+        <w:t>🔹</w:t>
+      </w:r>
+      <w:r>
+        <w:rPr>
+          <w:b/>
+          <w:bCs/>
+        </w:rPr>
+        <w:t xml:space="preserve"> Rubber </w:t>
+      </w:r>
+      <w:proofErr w:type="spellStart"/>
+      <w:r>
+        <w:rPr>
+          <w:b/>
+          <w:bCs/>
+        </w:rPr>
+        <w:t>duck</w:t>
+      </w:r>
+      <w:proofErr w:type="spellEnd"/>
+      <w:r>
+        <w:rPr>
+          <w:b/>
+          <w:bCs/>
+        </w:rPr>
+        <w:t xml:space="preserve"> </w:t>
+      </w:r>
+      <w:proofErr w:type="spellStart"/>
+      <w:r>
+        <w:rPr>
+          <w:b/>
+          <w:bCs/>
+        </w:rPr>
+        <w:t>debugging</w:t>
+      </w:r>
+      <w:proofErr w:type="spellEnd"/>
+    </w:p>
+    <w:p>
+      <w:r>
+        <w:t xml:space="preserve">Vysvetľovanie problému (často nahlas alebo bábke/kačke) – už samotné rozprávanie pomáha nájsť riešenie. Aj tester to môže využiť na ujasnenie si </w:t>
+      </w:r>
+      <w:proofErr w:type="spellStart"/>
+      <w:r>
+        <w:t>bug</w:t>
+      </w:r>
+      <w:proofErr w:type="spellEnd"/>
+      <w:r>
+        <w:t xml:space="preserve"> reportu.</w:t>
+      </w:r>
+    </w:p>
+    <w:p>
+      <w:pPr>
+        <w:rPr>
+          <w:b/>
+          <w:bCs/>
+        </w:rPr>
+      </w:pPr>
+      <w:r>
+        <w:rPr>
+          <w:rFonts w:ascii="Segoe UI Emoji" w:hAnsi="Segoe UI Emoji" w:cs="Segoe UI Emoji"/>
+          <w:b/>
+          <w:bCs/>
+        </w:rPr>
+        <w:t>🔹</w:t>
+      </w:r>
+      <w:r>
+        <w:rPr>
+          <w:b/>
+          <w:bCs/>
+        </w:rPr>
+        <w:t xml:space="preserve"> Test </w:t>
+      </w:r>
+      <w:proofErr w:type="spellStart"/>
+      <w:r>
+        <w:rPr>
+          <w:b/>
+          <w:bCs/>
+        </w:rPr>
+        <w:t>debt</w:t>
+      </w:r>
+      <w:proofErr w:type="spellEnd"/>
+      <w:r>
+        <w:rPr>
+          <w:b/>
+          <w:bCs/>
+        </w:rPr>
+        <w:t xml:space="preserve"> (dlh v testovaní)</w:t>
+      </w:r>
+    </w:p>
+    <w:p>
+      <w:r>
+        <w:t>Podobne ako technický dlh – keď sa testy odkladajú, skripty sa neudržiavajú alebo chýba pokrytie. Neskôr sa to vypomstí.</w:t>
+      </w:r>
+    </w:p>
+    <w:p>
+      <w:pPr>
+        <w:rPr>
+          <w:b/>
+          <w:bCs/>
+        </w:rPr>
+      </w:pPr>
+      <w:r>
+        <w:rPr>
+          <w:rFonts w:ascii="Segoe UI Emoji" w:hAnsi="Segoe UI Emoji" w:cs="Segoe UI Emoji"/>
+          <w:b/>
+          <w:bCs/>
+        </w:rPr>
+        <w:t>🔹</w:t>
+      </w:r>
+      <w:r>
+        <w:rPr>
+          <w:b/>
+          <w:bCs/>
+        </w:rPr>
+        <w:t xml:space="preserve"> Happy </w:t>
+      </w:r>
+      <w:proofErr w:type="spellStart"/>
+      <w:r>
+        <w:rPr>
+          <w:b/>
+          <w:bCs/>
+        </w:rPr>
+        <w:t>smoke</w:t>
+      </w:r>
+      <w:proofErr w:type="spellEnd"/>
+      <w:r>
+        <w:rPr>
+          <w:b/>
+          <w:bCs/>
+        </w:rPr>
+        <w:t xml:space="preserve"> + </w:t>
+      </w:r>
+      <w:proofErr w:type="spellStart"/>
+      <w:r>
+        <w:rPr>
+          <w:b/>
+          <w:bCs/>
+        </w:rPr>
+        <w:t>grumpy</w:t>
+      </w:r>
+      <w:proofErr w:type="spellEnd"/>
+      <w:r>
+        <w:rPr>
+          <w:b/>
+          <w:bCs/>
+        </w:rPr>
+        <w:t xml:space="preserve"> </w:t>
+      </w:r>
+      <w:proofErr w:type="spellStart"/>
+      <w:r>
+        <w:rPr>
+          <w:b/>
+          <w:bCs/>
+        </w:rPr>
+        <w:t>sanity</w:t>
+      </w:r>
+      <w:proofErr w:type="spellEnd"/>
+    </w:p>
+    <w:p>
+      <w:r>
+        <w:t xml:space="preserve">Zábavné pomenovanie na zapamätanie rozdielu: </w:t>
+      </w:r>
+      <w:proofErr w:type="spellStart"/>
+      <w:r>
+        <w:t>smoke</w:t>
+      </w:r>
+      <w:proofErr w:type="spellEnd"/>
+      <w:r>
+        <w:t xml:space="preserve"> test = „všetko </w:t>
+      </w:r>
+      <w:proofErr w:type="spellStart"/>
+      <w:r>
+        <w:t>ok</w:t>
+      </w:r>
+      <w:proofErr w:type="spellEnd"/>
+      <w:r>
+        <w:t xml:space="preserve">, môžeme začať“, </w:t>
+      </w:r>
+      <w:proofErr w:type="spellStart"/>
+      <w:r>
+        <w:t>sanity</w:t>
+      </w:r>
+      <w:proofErr w:type="spellEnd"/>
+      <w:r>
+        <w:t xml:space="preserve"> test = „</w:t>
+      </w:r>
+      <w:proofErr w:type="spellStart"/>
+      <w:r>
+        <w:t>ok</w:t>
+      </w:r>
+      <w:proofErr w:type="spellEnd"/>
+      <w:r>
+        <w:t>, ale tá konkrétna oprava fakt funguje?“</w:t>
+      </w:r>
+    </w:p>
+    <w:p>
+      <w:pPr>
+        <w:rPr>
+          <w:b/>
+          <w:bCs/>
+        </w:rPr>
+      </w:pPr>
+      <w:r>
+        <w:rPr>
+          <w:rFonts w:ascii="Segoe UI Emoji" w:hAnsi="Segoe UI Emoji" w:cs="Segoe UI Emoji"/>
+          <w:b/>
+          <w:bCs/>
+        </w:rPr>
+        <w:t>🔹</w:t>
+      </w:r>
+      <w:r>
+        <w:rPr>
+          <w:b/>
+          <w:bCs/>
+        </w:rPr>
+        <w:t xml:space="preserve"> </w:t>
+      </w:r>
+      <w:proofErr w:type="spellStart"/>
+      <w:r>
+        <w:rPr>
+          <w:b/>
+          <w:bCs/>
+        </w:rPr>
+        <w:t>Dogfooding</w:t>
+      </w:r>
+      <w:proofErr w:type="spellEnd"/>
+    </w:p>
+    <w:p>
+      <w:r>
+        <w:t xml:space="preserve">Interné používanie vlastného softvéru (napr. vývojári testujú vlastnú </w:t>
+      </w:r>
+      <w:proofErr w:type="spellStart"/>
+      <w:r>
+        <w:t>appku</w:t>
+      </w:r>
+      <w:proofErr w:type="spellEnd"/>
+      <w:r>
+        <w:t>). Tester by mal byť pri tom – nájde chyby, ktoré vývojári ignorujú.</w:t>
+      </w:r>
+    </w:p>
+    <w:p>
+      <w:pPr>
+        <w:rPr>
+          <w:b/>
+          <w:bCs/>
+        </w:rPr>
+      </w:pPr>
+      <w:r>
+        <w:rPr>
+          <w:rFonts w:ascii="Segoe UI Emoji" w:hAnsi="Segoe UI Emoji" w:cs="Segoe UI Emoji"/>
+          <w:b/>
+          <w:bCs/>
+        </w:rPr>
+        <w:t>🔹</w:t>
+      </w:r>
+      <w:r>
+        <w:rPr>
+          <w:b/>
+          <w:bCs/>
+        </w:rPr>
+        <w:t xml:space="preserve"> Feature </w:t>
+      </w:r>
+      <w:proofErr w:type="spellStart"/>
+      <w:r>
+        <w:rPr>
+          <w:b/>
+          <w:bCs/>
+        </w:rPr>
+        <w:t>toggle</w:t>
+      </w:r>
+      <w:proofErr w:type="spellEnd"/>
+      <w:r>
+        <w:rPr>
+          <w:b/>
+          <w:bCs/>
+        </w:rPr>
+        <w:t xml:space="preserve"> / </w:t>
+      </w:r>
+      <w:proofErr w:type="spellStart"/>
+      <w:r>
+        <w:rPr>
+          <w:b/>
+          <w:bCs/>
+        </w:rPr>
+        <w:t>Flag</w:t>
+      </w:r>
+      <w:proofErr w:type="spellEnd"/>
+    </w:p>
+    <w:p>
+      <w:r>
+        <w:t>Prepínač, ktorým sa zapína alebo vypína funkcia bez nutnosti meniť kód. Tester musí vedieť, ktoré sú aktívne – inak môže testovať „vzduch“.</w:t>
+      </w:r>
+    </w:p>
+    <w:p>
+      <w:pPr>
+        <w:rPr>
+          <w:b/>
+          <w:bCs/>
+        </w:rPr>
+      </w:pPr>
+      <w:r>
+        <w:rPr>
+          <w:rFonts w:ascii="Segoe UI Emoji" w:hAnsi="Segoe UI Emoji" w:cs="Segoe UI Emoji"/>
+          <w:b/>
+          <w:bCs/>
+        </w:rPr>
+        <w:t>🔹</w:t>
+      </w:r>
+      <w:r>
+        <w:rPr>
+          <w:b/>
+          <w:bCs/>
+        </w:rPr>
+        <w:t xml:space="preserve"> </w:t>
+      </w:r>
+      <w:proofErr w:type="spellStart"/>
+      <w:r>
+        <w:rPr>
+          <w:b/>
+          <w:bCs/>
+        </w:rPr>
+        <w:t>Dead</w:t>
+      </w:r>
+      <w:proofErr w:type="spellEnd"/>
+      <w:r>
+        <w:rPr>
+          <w:b/>
+          <w:bCs/>
+        </w:rPr>
+        <w:t xml:space="preserve"> </w:t>
+      </w:r>
+      <w:proofErr w:type="spellStart"/>
+      <w:r>
+        <w:rPr>
+          <w:b/>
+          <w:bCs/>
+        </w:rPr>
+        <w:t>code</w:t>
+      </w:r>
+      <w:proofErr w:type="spellEnd"/>
+    </w:p>
+    <w:p>
+      <w:r>
+        <w:t>Časť kódu, ktorá sa nikdy nevykoná – a tým pádom sa často ani netestuje. Ale keď sa v nej niečo zmení, môže rozbiť to, čo „sa nemalo používať“.</w:t>
+      </w:r>
+    </w:p>
+    <w:p>
+      <w:pPr>
+        <w:rPr>
+          <w:b/>
+          <w:bCs/>
+        </w:rPr>
+      </w:pPr>
+      <w:r>
+        <w:rPr>
+          <w:rFonts w:ascii="Segoe UI Emoji" w:hAnsi="Segoe UI Emoji" w:cs="Segoe UI Emoji"/>
+          <w:b/>
+          <w:bCs/>
+        </w:rPr>
+        <w:t>🔹</w:t>
+      </w:r>
+      <w:r>
+        <w:rPr>
+          <w:b/>
+          <w:bCs/>
+        </w:rPr>
+        <w:t xml:space="preserve"> </w:t>
+      </w:r>
+      <w:proofErr w:type="spellStart"/>
+      <w:r>
+        <w:rPr>
+          <w:b/>
+          <w:bCs/>
+        </w:rPr>
+        <w:t>Red-Green-Refactor</w:t>
+      </w:r>
+      <w:proofErr w:type="spellEnd"/>
+    </w:p>
+    <w:p>
+      <w:r>
+        <w:t>Prístup pri písaní testov (TDD): najprv test zlyhá (</w:t>
+      </w:r>
+      <w:proofErr w:type="spellStart"/>
+      <w:r>
+        <w:t>red</w:t>
+      </w:r>
+      <w:proofErr w:type="spellEnd"/>
+      <w:r>
+        <w:t>), potom sa opraví (</w:t>
+      </w:r>
+      <w:proofErr w:type="spellStart"/>
+      <w:r>
+        <w:t>green</w:t>
+      </w:r>
+      <w:proofErr w:type="spellEnd"/>
+      <w:r>
+        <w:t>), a potom sa kód zlepší (</w:t>
+      </w:r>
+      <w:proofErr w:type="spellStart"/>
+      <w:r>
+        <w:t>refactor</w:t>
+      </w:r>
+      <w:proofErr w:type="spellEnd"/>
+      <w:r>
+        <w:t xml:space="preserve">). Tester môže sledovať, či vývojári </w:t>
+      </w:r>
+      <w:proofErr w:type="spellStart"/>
+      <w:r>
+        <w:t>refaktorujú</w:t>
+      </w:r>
+      <w:proofErr w:type="spellEnd"/>
+      <w:r>
+        <w:t xml:space="preserve"> – alebo len zalepujú.</w:t>
+      </w:r>
+    </w:p>
+    <w:p>
+      <w:pPr>
+        <w:rPr>
+          <w:b/>
+          <w:bCs/>
+        </w:rPr>
+      </w:pPr>
+      <w:r>
+        <w:rPr>
+          <w:rFonts w:ascii="Segoe UI Emoji" w:hAnsi="Segoe UI Emoji" w:cs="Segoe UI Emoji"/>
+          <w:b/>
+          <w:bCs/>
+        </w:rPr>
+        <w:t>🔹</w:t>
+      </w:r>
+      <w:r>
+        <w:rPr>
+          <w:b/>
+          <w:bCs/>
+        </w:rPr>
+        <w:t xml:space="preserve"> QA </w:t>
+      </w:r>
+      <w:proofErr w:type="spellStart"/>
+      <w:r>
+        <w:rPr>
+          <w:b/>
+          <w:bCs/>
+        </w:rPr>
+        <w:t>translator</w:t>
+      </w:r>
+      <w:proofErr w:type="spellEnd"/>
+    </w:p>
+    <w:p>
+      <w:r>
+        <w:t>Tester ako tlmočník medzi tým, čo vývojár povedal, čo PM</w:t>
+      </w:r>
+      <w:r>
+        <w:t xml:space="preserve"> (projektový manažér)</w:t>
+      </w:r>
+      <w:r>
+        <w:t xml:space="preserve"> myslel, čo klient chcel a čo </w:t>
+      </w:r>
+      <w:proofErr w:type="spellStart"/>
+      <w:r>
+        <w:t>appka</w:t>
+      </w:r>
+      <w:proofErr w:type="spellEnd"/>
+      <w:r>
+        <w:t xml:space="preserve"> reálne robí.</w:t>
+      </w:r>
+    </w:p>
+    <w:p>
+      <w:pPr>
+        <w:rPr>
+          <w:b/>
+          <w:bCs/>
+        </w:rPr>
+      </w:pPr>
+      <w:r>
+        <w:rPr>
+          <w:rFonts w:ascii="Segoe UI Emoji" w:hAnsi="Segoe UI Emoji" w:cs="Segoe UI Emoji"/>
+          <w:b/>
+          <w:bCs/>
+        </w:rPr>
+        <w:t>🔹</w:t>
+      </w:r>
+      <w:r>
+        <w:rPr>
+          <w:b/>
+          <w:bCs/>
+        </w:rPr>
+        <w:t xml:space="preserve"> </w:t>
+      </w:r>
+      <w:proofErr w:type="spellStart"/>
+      <w:r>
+        <w:rPr>
+          <w:b/>
+          <w:bCs/>
+        </w:rPr>
+        <w:t>Click</w:t>
+      </w:r>
+      <w:proofErr w:type="spellEnd"/>
+      <w:r>
+        <w:rPr>
+          <w:b/>
+          <w:bCs/>
+        </w:rPr>
+        <w:t xml:space="preserve"> </w:t>
+      </w:r>
+      <w:proofErr w:type="spellStart"/>
+      <w:r>
+        <w:rPr>
+          <w:b/>
+          <w:bCs/>
+        </w:rPr>
+        <w:t>monkey</w:t>
+      </w:r>
+      <w:proofErr w:type="spellEnd"/>
+    </w:p>
+    <w:p>
+      <w:r>
+        <w:t xml:space="preserve">Posmešné označenie manuálneho testera, ktorý len kliká bez kontextu. V dobrom slúži ako memento: tester má byť zvedavý, nie len </w:t>
+      </w:r>
+      <w:proofErr w:type="spellStart"/>
+      <w:r>
+        <w:t>klikač</w:t>
+      </w:r>
+      <w:proofErr w:type="spellEnd"/>
+      <w:r>
+        <w:t>.</w:t>
+      </w:r>
+    </w:p>
     <w:p>
       <w:r>
         <w:t>--</w:t>
@@ -4940,608 +6448,28 @@
           <w:b/>
           <w:bCs/>
         </w:rPr>
-        <w:t xml:space="preserve"> Zombie </w:t>
-      </w:r>
-      <w:proofErr w:type="spellStart"/>
-      <w:r>
-        <w:rPr>
-          <w:b/>
-          <w:bCs/>
-        </w:rPr>
-        <w:t>bug</w:t>
-      </w:r>
-      <w:proofErr w:type="spellEnd"/>
-    </w:p>
-    <w:p>
-      <w:r>
-        <w:t xml:space="preserve">Chyba, ktorá sa opakovane vracia, aj keď bola "opravená". Buď nie je naozaj vyriešená, alebo sa vždy niekto „postará“, aby znovu vstala z mŕtvych. </w:t>
-      </w:r>
-    </w:p>
-    <w:p>
-      <w:pPr>
-        <w:rPr>
-          <w:b/>
-          <w:bCs/>
-        </w:rPr>
-      </w:pPr>
-      <w:r>
-        <w:rPr>
-          <w:rFonts w:ascii="Segoe UI Emoji" w:hAnsi="Segoe UI Emoji" w:cs="Segoe UI Emoji"/>
-          <w:b/>
-          <w:bCs/>
-        </w:rPr>
-        <w:t>🔹</w:t>
-      </w:r>
-      <w:r>
-        <w:rPr>
-          <w:b/>
-          <w:bCs/>
-        </w:rPr>
-        <w:t xml:space="preserve"> Rubber </w:t>
-      </w:r>
-      <w:proofErr w:type="spellStart"/>
-      <w:r>
-        <w:rPr>
-          <w:b/>
-          <w:bCs/>
-        </w:rPr>
-        <w:t>duck</w:t>
-      </w:r>
-      <w:proofErr w:type="spellEnd"/>
-      <w:r>
-        <w:rPr>
-          <w:b/>
-          <w:bCs/>
-        </w:rPr>
-        <w:t xml:space="preserve"> </w:t>
-      </w:r>
-      <w:proofErr w:type="spellStart"/>
-      <w:r>
-        <w:rPr>
-          <w:b/>
-          <w:bCs/>
-        </w:rPr>
-        <w:t>debugging</w:t>
-      </w:r>
-      <w:proofErr w:type="spellEnd"/>
-    </w:p>
-    <w:p>
-      <w:r>
-        <w:t xml:space="preserve">Vysvetľovanie problému (často nahlas alebo bábke/kačke) – už samotné rozprávanie pomáha nájsť riešenie. Aj tester to môže využiť na ujasnenie si </w:t>
-      </w:r>
-      <w:proofErr w:type="spellStart"/>
-      <w:r>
-        <w:t>bug</w:t>
-      </w:r>
-      <w:proofErr w:type="spellEnd"/>
-      <w:r>
-        <w:t xml:space="preserve"> reportu.</w:t>
-      </w:r>
-    </w:p>
-    <w:p>
-      <w:pPr>
-        <w:rPr>
-          <w:b/>
-          <w:bCs/>
-        </w:rPr>
-      </w:pPr>
-      <w:r>
-        <w:rPr>
-          <w:rFonts w:ascii="Segoe UI Emoji" w:hAnsi="Segoe UI Emoji" w:cs="Segoe UI Emoji"/>
-          <w:b/>
-          <w:bCs/>
-        </w:rPr>
-        <w:t>🔹</w:t>
-      </w:r>
-      <w:r>
-        <w:rPr>
-          <w:b/>
-          <w:bCs/>
-        </w:rPr>
-        <w:t xml:space="preserve"> Test </w:t>
-      </w:r>
-      <w:proofErr w:type="spellStart"/>
-      <w:r>
-        <w:rPr>
-          <w:b/>
-          <w:bCs/>
-        </w:rPr>
-        <w:t>debt</w:t>
-      </w:r>
-      <w:proofErr w:type="spellEnd"/>
-      <w:r>
-        <w:rPr>
-          <w:b/>
-          <w:bCs/>
-        </w:rPr>
-        <w:t xml:space="preserve"> (dlh v testovaní)</w:t>
-      </w:r>
-    </w:p>
-    <w:p>
-      <w:r>
-        <w:t>Podobne ako technický dlh – keď sa testy odkladajú, skripty sa neudržiavajú alebo chýba pokrytie. Neskôr sa to vypomstí.</w:t>
-      </w:r>
-    </w:p>
-    <w:p>
-      <w:pPr>
-        <w:rPr>
-          <w:b/>
-          <w:bCs/>
-        </w:rPr>
-      </w:pPr>
-      <w:r>
-        <w:rPr>
-          <w:rFonts w:ascii="Segoe UI Emoji" w:hAnsi="Segoe UI Emoji" w:cs="Segoe UI Emoji"/>
-          <w:b/>
-          <w:bCs/>
-        </w:rPr>
-        <w:t>🔹</w:t>
-      </w:r>
-      <w:r>
-        <w:rPr>
-          <w:b/>
-          <w:bCs/>
-        </w:rPr>
-        <w:t xml:space="preserve"> Happy </w:t>
-      </w:r>
-      <w:proofErr w:type="spellStart"/>
-      <w:r>
-        <w:rPr>
-          <w:b/>
-          <w:bCs/>
-        </w:rPr>
-        <w:t>smoke</w:t>
-      </w:r>
-      <w:proofErr w:type="spellEnd"/>
-      <w:r>
-        <w:rPr>
-          <w:b/>
-          <w:bCs/>
-        </w:rPr>
-        <w:t xml:space="preserve"> + </w:t>
-      </w:r>
-      <w:proofErr w:type="spellStart"/>
-      <w:r>
-        <w:rPr>
-          <w:b/>
-          <w:bCs/>
-        </w:rPr>
-        <w:t>grumpy</w:t>
-      </w:r>
-      <w:proofErr w:type="spellEnd"/>
-      <w:r>
-        <w:rPr>
-          <w:b/>
-          <w:bCs/>
-        </w:rPr>
-        <w:t xml:space="preserve"> </w:t>
-      </w:r>
-      <w:proofErr w:type="spellStart"/>
-      <w:r>
-        <w:rPr>
-          <w:b/>
-          <w:bCs/>
-        </w:rPr>
-        <w:t>sanity</w:t>
-      </w:r>
-      <w:proofErr w:type="spellEnd"/>
-    </w:p>
-    <w:p>
-      <w:r>
-        <w:t xml:space="preserve">Zábavné pomenovanie na zapamätanie rozdielu: </w:t>
-      </w:r>
-      <w:proofErr w:type="spellStart"/>
-      <w:r>
-        <w:t>smoke</w:t>
-      </w:r>
-      <w:proofErr w:type="spellEnd"/>
-      <w:r>
-        <w:t xml:space="preserve"> test = „všetko </w:t>
-      </w:r>
-      <w:proofErr w:type="spellStart"/>
-      <w:r>
-        <w:t>ok</w:t>
-      </w:r>
-      <w:proofErr w:type="spellEnd"/>
-      <w:r>
-        <w:t xml:space="preserve">, môžeme začať“, </w:t>
-      </w:r>
-      <w:proofErr w:type="spellStart"/>
-      <w:r>
-        <w:t>sanity</w:t>
-      </w:r>
-      <w:proofErr w:type="spellEnd"/>
-      <w:r>
-        <w:t xml:space="preserve"> test = „</w:t>
-      </w:r>
-      <w:proofErr w:type="spellStart"/>
-      <w:r>
-        <w:t>ok</w:t>
-      </w:r>
-      <w:proofErr w:type="spellEnd"/>
-      <w:r>
-        <w:t>, ale tá konkrétna oprava fakt funguje?“</w:t>
-      </w:r>
-    </w:p>
-    <w:p>
-      <w:pPr>
-        <w:rPr>
-          <w:b/>
-          <w:bCs/>
-        </w:rPr>
-      </w:pPr>
-      <w:r>
-        <w:rPr>
-          <w:rFonts w:ascii="Segoe UI Emoji" w:hAnsi="Segoe UI Emoji" w:cs="Segoe UI Emoji"/>
-          <w:b/>
-          <w:bCs/>
-        </w:rPr>
-        <w:t>🔹</w:t>
-      </w:r>
-      <w:r>
-        <w:rPr>
-          <w:b/>
-          <w:bCs/>
-        </w:rPr>
-        <w:t xml:space="preserve"> </w:t>
-      </w:r>
-      <w:proofErr w:type="spellStart"/>
-      <w:r>
-        <w:rPr>
-          <w:b/>
-          <w:bCs/>
-        </w:rPr>
-        <w:t>Dogfooding</w:t>
-      </w:r>
-      <w:proofErr w:type="spellEnd"/>
-    </w:p>
-    <w:p>
-      <w:r>
-        <w:t xml:space="preserve">Interné používanie vlastného softvéru (napr. vývojári testujú vlastnú </w:t>
-      </w:r>
-      <w:proofErr w:type="spellStart"/>
-      <w:r>
-        <w:t>appku</w:t>
-      </w:r>
-      <w:proofErr w:type="spellEnd"/>
-      <w:r>
-        <w:t>). Tester by mal byť pri tom – nájde chyby, ktoré vývojári ignorujú.</w:t>
-      </w:r>
-    </w:p>
-    <w:p>
-      <w:pPr>
-        <w:rPr>
-          <w:b/>
-          <w:bCs/>
-        </w:rPr>
-      </w:pPr>
-      <w:r>
-        <w:rPr>
-          <w:rFonts w:ascii="Segoe UI Emoji" w:hAnsi="Segoe UI Emoji" w:cs="Segoe UI Emoji"/>
-          <w:b/>
-          <w:bCs/>
-        </w:rPr>
-        <w:t>🔹</w:t>
-      </w:r>
-      <w:r>
-        <w:rPr>
-          <w:b/>
-          <w:bCs/>
-        </w:rPr>
-        <w:t xml:space="preserve"> Feature </w:t>
-      </w:r>
-      <w:proofErr w:type="spellStart"/>
-      <w:r>
-        <w:rPr>
-          <w:b/>
-          <w:bCs/>
-        </w:rPr>
-        <w:t>toggle</w:t>
-      </w:r>
-      <w:proofErr w:type="spellEnd"/>
-      <w:r>
-        <w:rPr>
-          <w:b/>
-          <w:bCs/>
-        </w:rPr>
-        <w:t xml:space="preserve"> / </w:t>
-      </w:r>
-      <w:proofErr w:type="spellStart"/>
-      <w:r>
-        <w:rPr>
-          <w:b/>
-          <w:bCs/>
-        </w:rPr>
-        <w:t>Flag</w:t>
-      </w:r>
-      <w:proofErr w:type="spellEnd"/>
-    </w:p>
-    <w:p>
-      <w:r>
-        <w:t>Prepínač, ktorým sa zapína alebo vypína funkcia bez nutnosti meniť kód. Tester musí vedieť, ktoré sú aktívne – inak môže testovať „vzduch“.</w:t>
-      </w:r>
-    </w:p>
-    <w:p>
-      <w:pPr>
-        <w:rPr>
-          <w:b/>
-          <w:bCs/>
-        </w:rPr>
-      </w:pPr>
-      <w:r>
-        <w:rPr>
-          <w:rFonts w:ascii="Segoe UI Emoji" w:hAnsi="Segoe UI Emoji" w:cs="Segoe UI Emoji"/>
-          <w:b/>
-          <w:bCs/>
-        </w:rPr>
+        <w:t xml:space="preserve"> </w:t>
+      </w:r>
+      <w:proofErr w:type="spellStart"/>
+      <w:r>
+        <w:rPr>
+          <w:b/>
+          <w:bCs/>
+        </w:rPr>
+        <w:t>Dirty</w:t>
+      </w:r>
+      <w:proofErr w:type="spellEnd"/>
+      <w:r>
+        <w:rPr>
+          <w:b/>
+          <w:bCs/>
+        </w:rPr>
+        <w:t xml:space="preserve"> data</w:t>
+      </w:r>
+    </w:p>
+    <w:p>
+      <w:r>
         <w:lastRenderedPageBreak/>
-        <w:t>🔹</w:t>
-      </w:r>
-      <w:r>
-        <w:rPr>
-          <w:b/>
-          <w:bCs/>
-        </w:rPr>
-        <w:t xml:space="preserve"> </w:t>
-      </w:r>
-      <w:proofErr w:type="spellStart"/>
-      <w:r>
-        <w:rPr>
-          <w:b/>
-          <w:bCs/>
-        </w:rPr>
-        <w:t>Dead</w:t>
-      </w:r>
-      <w:proofErr w:type="spellEnd"/>
-      <w:r>
-        <w:rPr>
-          <w:b/>
-          <w:bCs/>
-        </w:rPr>
-        <w:t xml:space="preserve"> </w:t>
-      </w:r>
-      <w:proofErr w:type="spellStart"/>
-      <w:r>
-        <w:rPr>
-          <w:b/>
-          <w:bCs/>
-        </w:rPr>
-        <w:t>code</w:t>
-      </w:r>
-      <w:proofErr w:type="spellEnd"/>
-    </w:p>
-    <w:p>
-      <w:r>
-        <w:t>Časť kódu, ktorá sa nikdy nevykoná – a tým pádom sa často ani netestuje. Ale keď sa v nej niečo zmení, môže rozbiť to, čo „sa nemalo používať“.</w:t>
-      </w:r>
-    </w:p>
-    <w:p>
-      <w:pPr>
-        <w:rPr>
-          <w:b/>
-          <w:bCs/>
-        </w:rPr>
-      </w:pPr>
-      <w:r>
-        <w:rPr>
-          <w:rFonts w:ascii="Segoe UI Emoji" w:hAnsi="Segoe UI Emoji" w:cs="Segoe UI Emoji"/>
-          <w:b/>
-          <w:bCs/>
-        </w:rPr>
-        <w:t>🔹</w:t>
-      </w:r>
-      <w:r>
-        <w:rPr>
-          <w:b/>
-          <w:bCs/>
-        </w:rPr>
-        <w:t xml:space="preserve"> </w:t>
-      </w:r>
-      <w:proofErr w:type="spellStart"/>
-      <w:r>
-        <w:rPr>
-          <w:b/>
-          <w:bCs/>
-        </w:rPr>
-        <w:t>Red-Green-Refactor</w:t>
-      </w:r>
-      <w:proofErr w:type="spellEnd"/>
-    </w:p>
-    <w:p>
-      <w:r>
-        <w:t>Prístup pri písaní testov (TDD): najprv test zlyhá (</w:t>
-      </w:r>
-      <w:proofErr w:type="spellStart"/>
-      <w:r>
-        <w:t>red</w:t>
-      </w:r>
-      <w:proofErr w:type="spellEnd"/>
-      <w:r>
-        <w:t>), potom sa opraví (</w:t>
-      </w:r>
-      <w:proofErr w:type="spellStart"/>
-      <w:r>
-        <w:t>green</w:t>
-      </w:r>
-      <w:proofErr w:type="spellEnd"/>
-      <w:r>
-        <w:t>), a potom sa kód zlepší (</w:t>
-      </w:r>
-      <w:proofErr w:type="spellStart"/>
-      <w:r>
-        <w:t>refactor</w:t>
-      </w:r>
-      <w:proofErr w:type="spellEnd"/>
-      <w:r>
-        <w:t xml:space="preserve">). Tester môže sledovať, či vývojári </w:t>
-      </w:r>
-      <w:proofErr w:type="spellStart"/>
-      <w:r>
-        <w:t>refaktorujú</w:t>
-      </w:r>
-      <w:proofErr w:type="spellEnd"/>
-      <w:r>
-        <w:t xml:space="preserve"> – alebo len zalepujú.</w:t>
-      </w:r>
-    </w:p>
-    <w:p>
-      <w:pPr>
-        <w:rPr>
-          <w:b/>
-          <w:bCs/>
-        </w:rPr>
-      </w:pPr>
-      <w:r>
-        <w:rPr>
-          <w:rFonts w:ascii="Segoe UI Emoji" w:hAnsi="Segoe UI Emoji" w:cs="Segoe UI Emoji"/>
-          <w:b/>
-          <w:bCs/>
-        </w:rPr>
-        <w:t>🔹</w:t>
-      </w:r>
-      <w:r>
-        <w:rPr>
-          <w:b/>
-          <w:bCs/>
-        </w:rPr>
-        <w:t xml:space="preserve"> QA </w:t>
-      </w:r>
-      <w:proofErr w:type="spellStart"/>
-      <w:r>
-        <w:rPr>
-          <w:b/>
-          <w:bCs/>
-        </w:rPr>
-        <w:t>translator</w:t>
-      </w:r>
-      <w:proofErr w:type="spellEnd"/>
-    </w:p>
-    <w:p>
-      <w:r>
-        <w:t>Tester ako tlmočník medzi tým, čo vývojár povedal, čo PM</w:t>
-      </w:r>
-      <w:r>
-        <w:t xml:space="preserve"> (projektový manažér)</w:t>
-      </w:r>
-      <w:r>
-        <w:t xml:space="preserve"> myslel, čo klient chcel a čo </w:t>
-      </w:r>
-      <w:proofErr w:type="spellStart"/>
-      <w:r>
-        <w:t>appka</w:t>
-      </w:r>
-      <w:proofErr w:type="spellEnd"/>
-      <w:r>
-        <w:t xml:space="preserve"> reálne robí.</w:t>
-      </w:r>
-    </w:p>
-    <w:p>
-      <w:pPr>
-        <w:rPr>
-          <w:b/>
-          <w:bCs/>
-        </w:rPr>
-      </w:pPr>
-      <w:r>
-        <w:rPr>
-          <w:rFonts w:ascii="Segoe UI Emoji" w:hAnsi="Segoe UI Emoji" w:cs="Segoe UI Emoji"/>
-          <w:b/>
-          <w:bCs/>
-        </w:rPr>
-        <w:t>🔹</w:t>
-      </w:r>
-      <w:r>
-        <w:rPr>
-          <w:b/>
-          <w:bCs/>
-        </w:rPr>
-        <w:t xml:space="preserve"> </w:t>
-      </w:r>
-      <w:proofErr w:type="spellStart"/>
-      <w:r>
-        <w:rPr>
-          <w:b/>
-          <w:bCs/>
-        </w:rPr>
-        <w:t>Click</w:t>
-      </w:r>
-      <w:proofErr w:type="spellEnd"/>
-      <w:r>
-        <w:rPr>
-          <w:b/>
-          <w:bCs/>
-        </w:rPr>
-        <w:t xml:space="preserve"> </w:t>
-      </w:r>
-      <w:proofErr w:type="spellStart"/>
-      <w:r>
-        <w:rPr>
-          <w:b/>
-          <w:bCs/>
-        </w:rPr>
-        <w:t>monkey</w:t>
-      </w:r>
-      <w:proofErr w:type="spellEnd"/>
-    </w:p>
-    <w:p>
-      <w:r>
-        <w:t xml:space="preserve">Posmešné označenie manuálneho testera, ktorý len kliká bez kontextu. V dobrom slúži ako memento: tester má byť zvedavý, nie len </w:t>
-      </w:r>
-      <w:proofErr w:type="spellStart"/>
-      <w:r>
-        <w:t>klikač</w:t>
-      </w:r>
-      <w:proofErr w:type="spellEnd"/>
-      <w:r>
-        <w:t>.</w:t>
-      </w:r>
-    </w:p>
-    <w:p>
-      <w:r>
-        <w:t>--</w:t>
-      </w:r>
-    </w:p>
-    <w:p>
-      <w:pPr>
-        <w:rPr>
-          <w:b/>
-          <w:bCs/>
-        </w:rPr>
-      </w:pPr>
-      <w:r>
-        <w:rPr>
-          <w:rFonts w:ascii="Segoe UI Emoji" w:hAnsi="Segoe UI Emoji" w:cs="Segoe UI Emoji"/>
-          <w:b/>
-          <w:bCs/>
-        </w:rPr>
-        <w:t>🔹</w:t>
-      </w:r>
-      <w:r>
-        <w:rPr>
-          <w:b/>
-          <w:bCs/>
-        </w:rPr>
-        <w:t xml:space="preserve"> </w:t>
-      </w:r>
-      <w:proofErr w:type="spellStart"/>
-      <w:r>
-        <w:rPr>
-          <w:b/>
-          <w:bCs/>
-        </w:rPr>
-        <w:t>Dirty</w:t>
-      </w:r>
-      <w:proofErr w:type="spellEnd"/>
-      <w:r>
-        <w:rPr>
-          <w:b/>
-          <w:bCs/>
-        </w:rPr>
-        <w:t xml:space="preserve"> data</w:t>
-      </w:r>
-    </w:p>
-    <w:p>
-      <w:r>
         <w:t>Testovacie dáta, ktoré sú poškodené, neaktuálne alebo nedokumentované. Skrátka také, čo spôsobia, že test „čudne padne“ a nikto nevie prečo.</w:t>
       </w:r>
     </w:p>
@@ -5834,7 +6762,6 @@
     </w:p>
     <w:p>
       <w:r>
-        <w:lastRenderedPageBreak/>
         <w:t>Testovanie nového systému na pozadí bez toho, aby ovplyvnil produkciu. Napr. nový výpočet ceny sa spúšťa paralelne s tým starým – a porovnávajú sa výsledky.</w:t>
       </w:r>
     </w:p>
@@ -6073,6 +7000,7 @@
           <w:b/>
           <w:bCs/>
         </w:rPr>
+        <w:lastRenderedPageBreak/>
         <w:t>🔹</w:t>
       </w:r>
       <w:r>
@@ -6466,11 +7394,7 @@
       </w:r>
       <w:proofErr w:type="spellEnd"/>
       <w:r>
-        <w:t xml:space="preserve"> </w:t>
-      </w:r>
-      <w:r>
-        <w:lastRenderedPageBreak/>
-        <w:t>(</w:t>
+        <w:t xml:space="preserve"> (</w:t>
       </w:r>
       <w:proofErr w:type="spellStart"/>
       <w:r>
@@ -7881,7 +8805,7 @@
   <w:style w:type="paragraph" w:default="1" w:styleId="Normlny">
     <w:name w:val="Normal"/>
     <w:qFormat/>
-    <w:rsid w:val="00D14011"/>
+    <w:rsid w:val="00F0371F"/>
   </w:style>
   <w:style w:type="paragraph" w:styleId="Nadpis1">
     <w:name w:val="heading 1"/>

</xml_diff>

<commit_message>
Testersky slovnik.docx doplnenie hesiel
</commit_message>
<xml_diff>
--- a/Testersky slovnik/Testerský slovník.docx
+++ b/Testersky slovnik/Testerský slovník.docx
@@ -4767,19 +4767,7 @@
         <w:rPr>
           <w:highlight w:val="yellow"/>
         </w:rPr>
-        <w:t xml:space="preserve"> slovník časť </w:t>
-      </w:r>
-      <w:r>
-        <w:rPr>
-          <w:highlight w:val="yellow"/>
-        </w:rPr>
-        <w:t>8</w:t>
-      </w:r>
-      <w:r>
-        <w:rPr>
-          <w:highlight w:val="yellow"/>
-        </w:rPr>
-        <w:t>:</w:t>
+        <w:t xml:space="preserve"> slovník časť 8:</w:t>
       </w:r>
     </w:p>
     <w:p>
@@ -7199,15 +7187,12 @@
       </w:r>
     </w:p>
     <w:p>
-      <w:r>
-        <w:rPr>
-          <w:rFonts w:ascii="Segoe UI Emoji" w:hAnsi="Segoe UI Emoji" w:cs="Segoe UI Emoji"/>
-        </w:rPr>
-        <w:t>🔹</w:t>
-      </w:r>
-      <w:r>
-        <w:t xml:space="preserve"> </w:t>
-      </w:r>
+      <w:pPr>
+        <w:pBdr>
+          <w:top w:val="double" w:sz="6" w:space="1" w:color="auto"/>
+          <w:bottom w:val="double" w:sz="6" w:space="1" w:color="auto"/>
+        </w:pBdr>
+      </w:pPr>
       <w:proofErr w:type="spellStart"/>
       <w:r>
         <w:rPr>
@@ -7217,68 +7202,477 @@
         <w:t>Heisenbug</w:t>
       </w:r>
       <w:proofErr w:type="spellEnd"/>
-    </w:p>
-    <w:p>
-      <w:r>
-        <w:t xml:space="preserve">Bug, ktorý </w:t>
-      </w:r>
+      <w:r>
+        <w:br/>
+        <w:t xml:space="preserve">Bug, ktorý zmizne alebo zmení správanie, keď sa ho snažíš </w:t>
+      </w:r>
+      <w:proofErr w:type="spellStart"/>
+      <w:r>
+        <w:t>debugovať</w:t>
+      </w:r>
+      <w:proofErr w:type="spellEnd"/>
+      <w:r>
+        <w:t xml:space="preserve">. V bežnom režime padá ako muchotrávka. Zapneš logovanie? </w:t>
+      </w:r>
+      <w:proofErr w:type="spellStart"/>
+      <w:r>
+        <w:t>Debug</w:t>
+      </w:r>
+      <w:proofErr w:type="spellEnd"/>
+      <w:r>
+        <w:t xml:space="preserve"> mód? Sleduješ ho?</w:t>
+      </w:r>
+    </w:p>
+    <w:p>
+      <w:pPr>
+        <w:pBdr>
+          <w:top w:val="double" w:sz="6" w:space="1" w:color="auto"/>
+          <w:bottom w:val="double" w:sz="6" w:space="1" w:color="auto"/>
+        </w:pBdr>
+      </w:pPr>
+      <w:r>
+        <w:rPr>
+          <w:b/>
+          <w:bCs/>
+        </w:rPr>
+        <w:t xml:space="preserve">HTML </w:t>
+      </w:r>
+      <w:proofErr w:type="spellStart"/>
+      <w:r>
+        <w:rPr>
+          <w:b/>
+          <w:bCs/>
+        </w:rPr>
+        <w:t>injection</w:t>
+      </w:r>
+      <w:proofErr w:type="spellEnd"/>
+      <w:r>
+        <w:br/>
+        <w:t xml:space="preserve">Zraniteľnosť, pri ktorej môže útočník vložiť vlastný HTML kód do stránky – napr. cez formulár alebo URL. Výsledok? Od obyčajného rozhodenia dizajnu až po falošné tlačidlá, </w:t>
+      </w:r>
+      <w:proofErr w:type="spellStart"/>
+      <w:r>
+        <w:t>iframe</w:t>
+      </w:r>
+      <w:proofErr w:type="spellEnd"/>
+      <w:r>
+        <w:t>, prehliadanie dát iných používateľov…</w:t>
+      </w:r>
+    </w:p>
+    <w:p>
+      <w:pPr>
+        <w:pBdr>
+          <w:top w:val="double" w:sz="6" w:space="1" w:color="auto"/>
+          <w:bottom w:val="double" w:sz="6" w:space="1" w:color="auto"/>
+        </w:pBdr>
+      </w:pPr>
+      <w:r>
+        <w:rPr>
+          <w:b/>
+          <w:bCs/>
+        </w:rPr>
+        <w:t>XOR</w:t>
+      </w:r>
+      <w:r>
+        <w:br/>
+        <w:t>(z anglického </w:t>
+      </w:r>
+      <w:proofErr w:type="spellStart"/>
       <w:r>
         <w:rPr>
           <w:i/>
           <w:iCs/>
         </w:rPr>
-        <w:t>zmizne</w:t>
-      </w:r>
-      <w:r>
-        <w:t xml:space="preserve"> alebo zmení správanie, keď sa ho snažíš </w:t>
-      </w:r>
-      <w:proofErr w:type="spellStart"/>
-      <w:r>
-        <w:t>debugovať</w:t>
+        <w:t>exclusive</w:t>
+      </w:r>
+      <w:proofErr w:type="spellEnd"/>
+      <w:r>
+        <w:rPr>
+          <w:i/>
+          <w:iCs/>
+        </w:rPr>
+        <w:t xml:space="preserve"> OR</w:t>
+      </w:r>
+      <w:r>
+        <w:t>, slovensky </w:t>
+      </w:r>
+      <w:r>
+        <w:rPr>
+          <w:b/>
+          <w:bCs/>
+        </w:rPr>
+        <w:t>„výlučné ALEBO“</w:t>
+      </w:r>
+      <w:r>
+        <w:t>) je logická operácia, ktorá vracia hodnotu </w:t>
+      </w:r>
+      <w:r>
+        <w:rPr>
+          <w:b/>
+          <w:bCs/>
+        </w:rPr>
+        <w:t>pravda (</w:t>
+      </w:r>
+      <w:proofErr w:type="spellStart"/>
+      <w:r>
+        <w:rPr>
+          <w:b/>
+          <w:bCs/>
+        </w:rPr>
+        <w:t>true</w:t>
+      </w:r>
+      <w:proofErr w:type="spellEnd"/>
+      <w:r>
+        <w:rPr>
+          <w:b/>
+          <w:bCs/>
+        </w:rPr>
+        <w:t>)</w:t>
+      </w:r>
+      <w:r>
+        <w:t> iba vtedy, keď práve </w:t>
+      </w:r>
+      <w:r>
+        <w:rPr>
+          <w:b/>
+          <w:bCs/>
+        </w:rPr>
+        <w:t>jedna</w:t>
+      </w:r>
+      <w:r>
+        <w:t xml:space="preserve"> z dvoch hodnôt je </w:t>
+      </w:r>
+      <w:proofErr w:type="spellStart"/>
+      <w:r>
+        <w:t>pravdivá.Ak</w:t>
+      </w:r>
+      <w:proofErr w:type="spellEnd"/>
+      <w:r>
+        <w:t xml:space="preserve"> sú obidve hodnoty rovnaké (t. j. obe </w:t>
+      </w:r>
+      <w:proofErr w:type="spellStart"/>
+      <w:r>
+        <w:rPr>
+          <w:b/>
+          <w:bCs/>
+        </w:rPr>
+        <w:t>true</w:t>
+      </w:r>
+      <w:proofErr w:type="spellEnd"/>
+      <w:r>
+        <w:t> alebo obe </w:t>
+      </w:r>
+      <w:proofErr w:type="spellStart"/>
+      <w:r>
+        <w:rPr>
+          <w:b/>
+          <w:bCs/>
+        </w:rPr>
+        <w:t>false</w:t>
+      </w:r>
+      <w:proofErr w:type="spellEnd"/>
+      <w:r>
+        <w:t>), výsledkom je </w:t>
+      </w:r>
+      <w:proofErr w:type="spellStart"/>
+      <w:r>
+        <w:rPr>
+          <w:b/>
+          <w:bCs/>
+        </w:rPr>
+        <w:t>false</w:t>
       </w:r>
       <w:proofErr w:type="spellEnd"/>
       <w:r>
         <w:t>.</w:t>
       </w:r>
+    </w:p>
+    <w:p>
+      <w:pPr>
+        <w:pBdr>
+          <w:top w:val="double" w:sz="6" w:space="1" w:color="auto"/>
+          <w:bottom w:val="double" w:sz="6" w:space="1" w:color="auto"/>
+        </w:pBdr>
+      </w:pPr>
+      <w:r>
+        <w:rPr>
+          <w:b/>
+          <w:bCs/>
+        </w:rPr>
+        <w:t>XNOR</w:t>
+      </w:r>
       <w:r>
         <w:br/>
-        <w:t xml:space="preserve">V bežnom režime padá ako muchotrávka. Zapneš logovanie? </w:t>
-      </w:r>
-      <w:proofErr w:type="spellStart"/>
-      <w:r>
-        <w:t>Debug</w:t>
-      </w:r>
-      <w:proofErr w:type="spellEnd"/>
-      <w:r>
-        <w:t xml:space="preserve"> mód? Sleduješ ho?</w:t>
-      </w:r>
-    </w:p>
-    <w:p/>
-    <w:p>
-      <w:r>
-        <w:t xml:space="preserve">HTML </w:t>
-      </w:r>
-      <w:proofErr w:type="spellStart"/>
-      <w:r>
-        <w:t>injection</w:t>
-      </w:r>
-      <w:proofErr w:type="spellEnd"/>
-    </w:p>
-    <w:p>
-      <w:r>
-        <w:t xml:space="preserve">XOR (z anglického </w:t>
-      </w:r>
-      <w:proofErr w:type="spellStart"/>
-      <w:r>
+        <w:t>(z anglického </w:t>
+      </w:r>
+      <w:proofErr w:type="spellStart"/>
+      <w:r>
+        <w:rPr>
+          <w:i/>
+          <w:iCs/>
+        </w:rPr>
         <w:t>exclusive</w:t>
       </w:r>
       <w:proofErr w:type="spellEnd"/>
       <w:r>
-        <w:t xml:space="preserve"> OR, česky „výlučné NEBO“) logickou </w:t>
-      </w:r>
-      <w:proofErr w:type="spellStart"/>
-      <w:r>
-        <w:t>operaci</w:t>
+        <w:rPr>
+          <w:i/>
+          <w:iCs/>
+        </w:rPr>
+        <w:t xml:space="preserve"> NOR</w:t>
+      </w:r>
+      <w:r>
+        <w:t>, slovensky </w:t>
+      </w:r>
+      <w:r>
+        <w:rPr>
+          <w:b/>
+          <w:bCs/>
+        </w:rPr>
+        <w:t>„logické rovnocenné“</w:t>
+      </w:r>
+      <w:r>
+        <w:t> alebo aj </w:t>
+      </w:r>
+      <w:r>
+        <w:rPr>
+          <w:b/>
+          <w:bCs/>
+        </w:rPr>
+        <w:t>„negácia výlučného ALEBO“</w:t>
+      </w:r>
+      <w:r>
+        <w:t>) je logická operácia, ktorá vracia hodnotu </w:t>
+      </w:r>
+      <w:r>
+        <w:rPr>
+          <w:b/>
+          <w:bCs/>
+        </w:rPr>
+        <w:t>pravda (</w:t>
+      </w:r>
+      <w:proofErr w:type="spellStart"/>
+      <w:r>
+        <w:rPr>
+          <w:b/>
+          <w:bCs/>
+        </w:rPr>
+        <w:t>true</w:t>
+      </w:r>
+      <w:proofErr w:type="spellEnd"/>
+      <w:r>
+        <w:rPr>
+          <w:b/>
+          <w:bCs/>
+        </w:rPr>
+        <w:t>)</w:t>
+      </w:r>
+      <w:r>
+        <w:t> iba vtedy, keď </w:t>
+      </w:r>
+      <w:r>
+        <w:rPr>
+          <w:b/>
+          <w:bCs/>
+        </w:rPr>
+        <w:t>obe</w:t>
+      </w:r>
+      <w:r>
+        <w:t> vstupné hodnoty sú rovnaké. Ak sú hodnoty </w:t>
+      </w:r>
+      <w:r>
+        <w:rPr>
+          <w:b/>
+          <w:bCs/>
+        </w:rPr>
+        <w:t>odlišné</w:t>
+      </w:r>
+      <w:r>
+        <w:t> (t. j. jedna </w:t>
+      </w:r>
+      <w:proofErr w:type="spellStart"/>
+      <w:r>
+        <w:rPr>
+          <w:b/>
+          <w:bCs/>
+        </w:rPr>
+        <w:t>true</w:t>
+      </w:r>
+      <w:proofErr w:type="spellEnd"/>
+      <w:r>
+        <w:t>, druhá </w:t>
+      </w:r>
+      <w:proofErr w:type="spellStart"/>
+      <w:r>
+        <w:rPr>
+          <w:b/>
+          <w:bCs/>
+        </w:rPr>
+        <w:t>false</w:t>
+      </w:r>
+      <w:proofErr w:type="spellEnd"/>
+      <w:r>
+        <w:t>), výsledkom je </w:t>
+      </w:r>
+      <w:proofErr w:type="spellStart"/>
+      <w:r>
+        <w:rPr>
+          <w:b/>
+          <w:bCs/>
+        </w:rPr>
+        <w:t>false</w:t>
+      </w:r>
+      <w:proofErr w:type="spellEnd"/>
+      <w:r>
+        <w:t>.</w:t>
+      </w:r>
+    </w:p>
+    <w:p>
+      <w:pPr>
+        <w:pBdr>
+          <w:top w:val="double" w:sz="6" w:space="1" w:color="auto"/>
+          <w:bottom w:val="double" w:sz="6" w:space="1" w:color="auto"/>
+        </w:pBdr>
+      </w:pPr>
+      <w:r>
+        <w:rPr>
+          <w:b/>
+          <w:bCs/>
+        </w:rPr>
+        <w:t>XAND</w:t>
+      </w:r>
+      <w:r>
+        <w:br/>
+        <w:t>Pojem XAND nie je štandardnou logickou operáciou ako AND, OR, XOR alebo XNOR. Občas sa vyskytuje ako neformálne alebo chybné označenie pre „negáciu XOR“, no tú správne nazývame XNOR. Pojem XAND nie je štandardnou logickou operáciou ako AND, OR, XOR alebo XNOR. Občas sa vyskytuje ako neformálne alebo chybné označenie pre „negáciu XOR“, no tú správne nazývame XNOR.</w:t>
+      </w:r>
+    </w:p>
+    <w:p>
+      <w:pPr>
+        <w:pBdr>
+          <w:top w:val="double" w:sz="6" w:space="1" w:color="auto"/>
+          <w:bottom w:val="double" w:sz="6" w:space="1" w:color="auto"/>
+        </w:pBdr>
+      </w:pPr>
+      <w:proofErr w:type="spellStart"/>
+      <w:r>
+        <w:rPr>
+          <w:b/>
+          <w:bCs/>
+        </w:rPr>
+        <w:t>Monkey</w:t>
+      </w:r>
+      <w:proofErr w:type="spellEnd"/>
+      <w:r>
+        <w:rPr>
+          <w:b/>
+          <w:bCs/>
+        </w:rPr>
+        <w:t xml:space="preserve"> </w:t>
+      </w:r>
+      <w:proofErr w:type="spellStart"/>
+      <w:r>
+        <w:rPr>
+          <w:b/>
+          <w:bCs/>
+        </w:rPr>
+        <w:t>Testing</w:t>
+      </w:r>
+      <w:proofErr w:type="spellEnd"/>
+      <w:r>
+        <w:br/>
+        <w:t xml:space="preserve">Pri testovaní mobilných </w:t>
+      </w:r>
+      <w:proofErr w:type="spellStart"/>
+      <w:r>
+        <w:t>apiek</w:t>
+      </w:r>
+      <w:proofErr w:type="spellEnd"/>
+      <w:r>
+        <w:t xml:space="preserve"> som sa stretla s nástrojom pre náhodné klikanie, ťukanie, </w:t>
+      </w:r>
+      <w:proofErr w:type="spellStart"/>
+      <w:r>
+        <w:t>scrollovanie</w:t>
+      </w:r>
+      <w:proofErr w:type="spellEnd"/>
+      <w:r>
+        <w:t>, bez plánu. A malo to vcelku prekvapivé výsledky.</w:t>
+      </w:r>
+    </w:p>
+    <w:p>
+      <w:pPr>
+        <w:pBdr>
+          <w:top w:val="double" w:sz="6" w:space="1" w:color="auto"/>
+          <w:bottom w:val="double" w:sz="6" w:space="1" w:color="auto"/>
+        </w:pBdr>
+      </w:pPr>
+      <w:proofErr w:type="spellStart"/>
+      <w:r>
+        <w:rPr>
+          <w:b/>
+          <w:bCs/>
+        </w:rPr>
+        <w:t>Dropdown</w:t>
+      </w:r>
+      <w:proofErr w:type="spellEnd"/>
+      <w:r>
+        <w:br/>
+      </w:r>
+      <w:proofErr w:type="spellStart"/>
+      <w:r>
+        <w:t>Rozbaľovacie</w:t>
+      </w:r>
+      <w:proofErr w:type="spellEnd"/>
+      <w:r>
+        <w:t xml:space="preserve"> menu – používateľské rozhranie, ktoré zobrazuje zoznam možností po kliknutí na </w:t>
+      </w:r>
+      <w:r>
+        <w:lastRenderedPageBreak/>
+        <w:t>pole alebo šípku. Najčastejšie sa používa pri výbere jednej hodnoty zo zoznamu (napr. výber krajiny, roka, kategórie…).</w:t>
+      </w:r>
+    </w:p>
+    <w:p>
+      <w:pPr>
+        <w:pBdr>
+          <w:top w:val="double" w:sz="6" w:space="1" w:color="auto"/>
+          <w:bottom w:val="double" w:sz="6" w:space="1" w:color="auto"/>
+        </w:pBdr>
+      </w:pPr>
+      <w:proofErr w:type="spellStart"/>
+      <w:r>
+        <w:rPr>
+          <w:b/>
+          <w:bCs/>
+        </w:rPr>
+        <w:t>Checkbox</w:t>
+      </w:r>
+      <w:proofErr w:type="spellEnd"/>
+      <w:r>
+        <w:br/>
+        <w:t>Zaškrtávacie políčko – používateľský prvok, ktorý umožňuje vybrať jednu alebo viacero nezávislých možností. Používa sa tam, kde môže byť vybraných viac hodnôt naraz (napr. „Súhlasím s podmienkami“, „Chcem dostávať newsletter“).</w:t>
+      </w:r>
+    </w:p>
+    <w:p>
+      <w:pPr>
+        <w:pBdr>
+          <w:top w:val="double" w:sz="6" w:space="1" w:color="auto"/>
+          <w:bottom w:val="double" w:sz="6" w:space="1" w:color="auto"/>
+        </w:pBdr>
+      </w:pPr>
+      <w:r>
+        <w:rPr>
+          <w:b/>
+          <w:bCs/>
+        </w:rPr>
+        <w:t>Label</w:t>
+      </w:r>
+      <w:r>
+        <w:br/>
+        <w:t>Popisný text, ktorý je priradený k inému prvku používateľského rozhrania – najčastejšie k formulárovému poľu (</w:t>
+      </w:r>
+      <w:proofErr w:type="spellStart"/>
+      <w:r>
+        <w:t>input</w:t>
       </w:r>
       <w:proofErr w:type="spellEnd"/>
       <w:r>
@@ -7286,39 +7680,7 @@
       </w:r>
       <w:proofErr w:type="spellStart"/>
       <w:r>
-        <w:t>která</w:t>
-      </w:r>
-      <w:proofErr w:type="spellEnd"/>
-      <w:r>
-        <w:t xml:space="preserve"> </w:t>
-      </w:r>
-      <w:proofErr w:type="spellStart"/>
-      <w:r>
-        <w:t>vrací</w:t>
-      </w:r>
-      <w:proofErr w:type="spellEnd"/>
-      <w:r>
-        <w:t xml:space="preserve"> pravdu (</w:t>
-      </w:r>
-      <w:proofErr w:type="spellStart"/>
-      <w:r>
-        <w:t>true</w:t>
-      </w:r>
-      <w:proofErr w:type="spellEnd"/>
-      <w:r>
-        <w:t xml:space="preserve">) </w:t>
-      </w:r>
-      <w:proofErr w:type="spellStart"/>
-      <w:r>
-        <w:t>pouze</w:t>
-      </w:r>
-      <w:proofErr w:type="spellEnd"/>
-      <w:r>
-        <w:t xml:space="preserve"> </w:t>
-      </w:r>
-      <w:proofErr w:type="spellStart"/>
-      <w:r>
-        <w:t>tehdy</w:t>
+        <w:t>checkbox</w:t>
       </w:r>
       <w:proofErr w:type="spellEnd"/>
       <w:r>
@@ -7326,259 +7688,995 @@
       </w:r>
       <w:proofErr w:type="spellStart"/>
       <w:r>
-        <w:t>když</w:t>
-      </w:r>
-      <w:proofErr w:type="spellEnd"/>
-      <w:r>
-        <w:t xml:space="preserve"> pravdivá je </w:t>
-      </w:r>
-      <w:proofErr w:type="spellStart"/>
-      <w:r>
-        <w:t>právě</w:t>
-      </w:r>
-      <w:proofErr w:type="spellEnd"/>
-      <w:r>
-        <w:t xml:space="preserve"> jedna </w:t>
-      </w:r>
-      <w:proofErr w:type="spellStart"/>
-      <w:r>
-        <w:t>ze</w:t>
-      </w:r>
-      <w:proofErr w:type="spellEnd"/>
-      <w:r>
-        <w:t xml:space="preserve"> </w:t>
-      </w:r>
-      <w:proofErr w:type="spellStart"/>
-      <w:r>
-        <w:t>dvou</w:t>
-      </w:r>
-      <w:proofErr w:type="spellEnd"/>
-      <w:r>
-        <w:t xml:space="preserve"> </w:t>
-      </w:r>
-      <w:proofErr w:type="spellStart"/>
-      <w:r>
-        <w:t>hodnot</w:t>
-      </w:r>
-      <w:proofErr w:type="spellEnd"/>
-      <w:r>
-        <w:t xml:space="preserve">. </w:t>
-      </w:r>
-      <w:proofErr w:type="spellStart"/>
-      <w:r>
-        <w:t>Pokud</w:t>
-      </w:r>
-      <w:proofErr w:type="spellEnd"/>
-      <w:r>
-        <w:t xml:space="preserve"> </w:t>
-      </w:r>
-      <w:proofErr w:type="spellStart"/>
-      <w:r>
-        <w:t>jsou</w:t>
-      </w:r>
-      <w:proofErr w:type="spellEnd"/>
-      <w:r>
-        <w:t xml:space="preserve"> </w:t>
-      </w:r>
-      <w:proofErr w:type="spellStart"/>
-      <w:r>
-        <w:t>obě</w:t>
-      </w:r>
-      <w:proofErr w:type="spellEnd"/>
-      <w:r>
-        <w:t xml:space="preserve"> hodnoty </w:t>
-      </w:r>
-      <w:proofErr w:type="spellStart"/>
-      <w:r>
-        <w:t>stejné</w:t>
-      </w:r>
-      <w:proofErr w:type="spellEnd"/>
-      <w:r>
-        <w:t xml:space="preserve"> (</w:t>
-      </w:r>
-      <w:proofErr w:type="spellStart"/>
-      <w:r>
-        <w:t>obě</w:t>
-      </w:r>
-      <w:proofErr w:type="spellEnd"/>
-      <w:r>
-        <w:t xml:space="preserve"> </w:t>
-      </w:r>
-      <w:proofErr w:type="spellStart"/>
-      <w:r>
-        <w:t>true</w:t>
-      </w:r>
-      <w:proofErr w:type="spellEnd"/>
-      <w:r>
-        <w:t xml:space="preserve"> nebo </w:t>
-      </w:r>
-      <w:proofErr w:type="spellStart"/>
-      <w:r>
-        <w:t>obě</w:t>
-      </w:r>
-      <w:proofErr w:type="spellEnd"/>
-      <w:r>
-        <w:t xml:space="preserve"> </w:t>
-      </w:r>
-      <w:proofErr w:type="spellStart"/>
-      <w:r>
-        <w:t>false</w:t>
-      </w:r>
-      <w:proofErr w:type="spellEnd"/>
-      <w:r>
-        <w:t xml:space="preserve">), </w:t>
-      </w:r>
-      <w:proofErr w:type="spellStart"/>
-      <w:r>
-        <w:t>výsledek</w:t>
-      </w:r>
-      <w:proofErr w:type="spellEnd"/>
-      <w:r>
-        <w:t xml:space="preserve"> je </w:t>
-      </w:r>
-      <w:proofErr w:type="spellStart"/>
-      <w:r>
-        <w:t>false</w:t>
+        <w:t>radio</w:t>
+      </w:r>
+      <w:proofErr w:type="spellEnd"/>
+      <w:r>
+        <w:t xml:space="preserve"> </w:t>
+      </w:r>
+      <w:proofErr w:type="spellStart"/>
+      <w:r>
+        <w:t>button</w:t>
+      </w:r>
+      <w:proofErr w:type="spellEnd"/>
+      <w:r>
+        <w:t>…). Pomáha používateľovi pochopiť, čo má do daného poľa zadať alebo čo konkrétny prvok znamená.</w:t>
+      </w:r>
+    </w:p>
+    <w:p>
+      <w:pPr>
+        <w:pBdr>
+          <w:top w:val="double" w:sz="6" w:space="1" w:color="auto"/>
+          <w:bottom w:val="double" w:sz="6" w:space="1" w:color="auto"/>
+        </w:pBdr>
+      </w:pPr>
+      <w:proofErr w:type="spellStart"/>
+      <w:r>
+        <w:rPr>
+          <w:b/>
+          <w:bCs/>
+        </w:rPr>
+        <w:t>Tooltip</w:t>
+      </w:r>
+      <w:proofErr w:type="spellEnd"/>
+      <w:r>
+        <w:br/>
+        <w:t>Krátky vysvetľujúci text, ktorý sa zobrazí po nabehnutí kurzora myši (alebo zameraní) na prvok – najčastejšie ikonu, tlačidlo alebo pole. Slúži na doplnenie informácií bez zaberania miesta v rozhraní. Môže vysvetliť funkciu, význam alebo upozorniť na pravidlá.</w:t>
+      </w:r>
+    </w:p>
+    <w:p>
+      <w:pPr>
+        <w:pBdr>
+          <w:top w:val="double" w:sz="6" w:space="1" w:color="auto"/>
+          <w:bottom w:val="double" w:sz="6" w:space="1" w:color="auto"/>
+        </w:pBdr>
+      </w:pPr>
+      <w:proofErr w:type="spellStart"/>
+      <w:r>
+        <w:rPr>
+          <w:b/>
+          <w:bCs/>
+        </w:rPr>
+        <w:t>Sandbox</w:t>
+      </w:r>
+      <w:proofErr w:type="spellEnd"/>
+      <w:r>
+        <w:br/>
+        <w:t>Izolované testovacie prostredie, ktoré simuluje reálne podmienky, ale bez rizika ovplyvnenia produkčných dát alebo systémov. Používa sa na bezpečné experimentovanie, testovanie funkcií, API alebo bezpečnostných scenárov.</w:t>
+      </w:r>
+    </w:p>
+    <w:p>
+      <w:pPr>
+        <w:pBdr>
+          <w:top w:val="double" w:sz="6" w:space="1" w:color="auto"/>
+          <w:bottom w:val="double" w:sz="6" w:space="1" w:color="auto"/>
+        </w:pBdr>
+      </w:pPr>
+      <w:proofErr w:type="spellStart"/>
+      <w:r>
+        <w:rPr>
+          <w:b/>
+          <w:bCs/>
+        </w:rPr>
+        <w:t>Seed</w:t>
+      </w:r>
+      <w:proofErr w:type="spellEnd"/>
+      <w:r>
+        <w:rPr>
+          <w:b/>
+          <w:bCs/>
+        </w:rPr>
+        <w:t xml:space="preserve"> data</w:t>
+      </w:r>
+      <w:r>
+        <w:br/>
+        <w:t>Vopred pripravené dáta, ktoré sa automaticky nahrajú do databázy pri spustení testovacieho prostredia alebo aplikácie. Slúžia na to, aby mal tester alebo vývojár ihneď k dispozícii niečo, s čím môže pracovať – používateľov, produkty, objednávky, atď.</w:t>
+      </w:r>
+    </w:p>
+    <w:p>
+      <w:pPr>
+        <w:pBdr>
+          <w:top w:val="double" w:sz="6" w:space="1" w:color="auto"/>
+          <w:bottom w:val="double" w:sz="6" w:space="1" w:color="auto"/>
+        </w:pBdr>
+      </w:pPr>
+      <w:proofErr w:type="spellStart"/>
+      <w:r>
+        <w:rPr>
+          <w:b/>
+          <w:bCs/>
+        </w:rPr>
+        <w:t>Timestamp</w:t>
+      </w:r>
+      <w:proofErr w:type="spellEnd"/>
+      <w:r>
+        <w:br/>
+        <w:t>Časová pečiatka – presný okamih v čase, zaznamenaný vo formáte dátum + čas (napr. 2025-07-07 13:45:00). Používa sa na evidenciu kedy sa niečo stalo: vytvorenie záznamu, zmena, prihlásenie, chyba, transakcia...</w:t>
+      </w:r>
+    </w:p>
+    <w:p>
+      <w:pPr>
+        <w:pBdr>
+          <w:top w:val="double" w:sz="6" w:space="1" w:color="auto"/>
+          <w:bottom w:val="double" w:sz="6" w:space="1" w:color="auto"/>
+        </w:pBdr>
+      </w:pPr>
+      <w:r>
+        <w:rPr>
+          <w:b/>
+          <w:bCs/>
+        </w:rPr>
+        <w:t>CLI (</w:t>
+      </w:r>
+      <w:proofErr w:type="spellStart"/>
+      <w:r>
+        <w:rPr>
+          <w:b/>
+          <w:bCs/>
+        </w:rPr>
+        <w:t>Command</w:t>
+      </w:r>
+      <w:proofErr w:type="spellEnd"/>
+      <w:r>
+        <w:rPr>
+          <w:b/>
+          <w:bCs/>
+        </w:rPr>
+        <w:t xml:space="preserve"> </w:t>
+      </w:r>
+      <w:proofErr w:type="spellStart"/>
+      <w:r>
+        <w:rPr>
+          <w:b/>
+          <w:bCs/>
+        </w:rPr>
+        <w:t>Line</w:t>
+      </w:r>
+      <w:proofErr w:type="spellEnd"/>
+      <w:r>
+        <w:rPr>
+          <w:b/>
+          <w:bCs/>
+        </w:rPr>
+        <w:t xml:space="preserve"> Interface)</w:t>
+      </w:r>
+      <w:r>
+        <w:br/>
+        <w:t>Rozhranie príkazového riadku – spôsob ovládania systému alebo aplikácie pomocou textových príkazov, nie klikania v grafickom rozhraní (GUI). Používa sa najmä vývojármi, administrátormi a testermi na rýchle alebo automatizované operácie.</w:t>
+      </w:r>
+    </w:p>
+    <w:p>
+      <w:pPr>
+        <w:pBdr>
+          <w:top w:val="double" w:sz="6" w:space="1" w:color="auto"/>
+          <w:bottom w:val="double" w:sz="6" w:space="1" w:color="auto"/>
+        </w:pBdr>
+      </w:pPr>
+      <w:proofErr w:type="spellStart"/>
+      <w:r>
+        <w:rPr>
+          <w:b/>
+          <w:bCs/>
+        </w:rPr>
+        <w:t>Mitigácia</w:t>
+      </w:r>
+      <w:proofErr w:type="spellEnd"/>
+      <w:r>
+        <w:br/>
+        <w:t>Zmiernenie dopadu problému – opatrenie, ktoré nezabráni chybe alebo hrozbe úplne, ale zníži jej vplyv. Používa sa najmä v bezpečnostnom testovaní, rizikovej analýze alebo pri riešení incidentov.</w:t>
+      </w:r>
+    </w:p>
+    <w:p>
+      <w:pPr>
+        <w:pBdr>
+          <w:top w:val="double" w:sz="6" w:space="1" w:color="auto"/>
+          <w:bottom w:val="double" w:sz="6" w:space="1" w:color="auto"/>
+        </w:pBdr>
+      </w:pPr>
+      <w:r>
+        <w:rPr>
+          <w:b/>
+          <w:bCs/>
+        </w:rPr>
+        <w:t xml:space="preserve">SDLC (Software </w:t>
+      </w:r>
+      <w:proofErr w:type="spellStart"/>
+      <w:r>
+        <w:rPr>
+          <w:b/>
+          <w:bCs/>
+        </w:rPr>
+        <w:t>Development</w:t>
+      </w:r>
+      <w:proofErr w:type="spellEnd"/>
+      <w:r>
+        <w:rPr>
+          <w:b/>
+          <w:bCs/>
+        </w:rPr>
+        <w:t xml:space="preserve"> </w:t>
+      </w:r>
+      <w:proofErr w:type="spellStart"/>
+      <w:r>
+        <w:rPr>
+          <w:b/>
+          <w:bCs/>
+        </w:rPr>
+        <w:t>Life</w:t>
+      </w:r>
+      <w:proofErr w:type="spellEnd"/>
+      <w:r>
+        <w:rPr>
+          <w:b/>
+          <w:bCs/>
+        </w:rPr>
+        <w:t xml:space="preserve"> </w:t>
+      </w:r>
+      <w:proofErr w:type="spellStart"/>
+      <w:r>
+        <w:rPr>
+          <w:b/>
+          <w:bCs/>
+        </w:rPr>
+        <w:t>Cycle</w:t>
+      </w:r>
+      <w:proofErr w:type="spellEnd"/>
+      <w:r>
+        <w:rPr>
+          <w:b/>
+          <w:bCs/>
+        </w:rPr>
+        <w:t>)</w:t>
+      </w:r>
+      <w:r>
+        <w:br/>
+        <w:t>Životný cyklus vývoja softvéru – súbor fáz, ktoré vedú od nápadu k hotovej aplikácii. Každá fáza má svoje úlohy, výstupy a zodpovednosti.</w:t>
+      </w:r>
+    </w:p>
+    <w:p>
+      <w:pPr>
+        <w:pBdr>
+          <w:top w:val="double" w:sz="6" w:space="1" w:color="auto"/>
+          <w:bottom w:val="double" w:sz="6" w:space="1" w:color="auto"/>
+        </w:pBdr>
+      </w:pPr>
+      <w:r>
+        <w:t>Typické fázy SDLC:</w:t>
+      </w:r>
+    </w:p>
+    <w:p>
+      <w:pPr>
+        <w:numPr>
+          <w:ilvl w:val="0"/>
+          <w:numId w:val="6"/>
+        </w:numPr>
+        <w:pBdr>
+          <w:top w:val="double" w:sz="6" w:space="1" w:color="auto"/>
+          <w:bottom w:val="double" w:sz="6" w:space="1" w:color="auto"/>
+        </w:pBdr>
+      </w:pPr>
+      <w:r>
+        <w:t>Zber požiadaviek – čo má systém robiť</w:t>
+      </w:r>
+    </w:p>
+    <w:p>
+      <w:pPr>
+        <w:numPr>
+          <w:ilvl w:val="0"/>
+          <w:numId w:val="6"/>
+        </w:numPr>
+        <w:pBdr>
+          <w:top w:val="double" w:sz="6" w:space="1" w:color="auto"/>
+          <w:bottom w:val="double" w:sz="6" w:space="1" w:color="auto"/>
+        </w:pBdr>
+      </w:pPr>
+      <w:r>
+        <w:t>Analýza a návrh – ako to bude fungovať a vyzerať</w:t>
+      </w:r>
+    </w:p>
+    <w:p>
+      <w:pPr>
+        <w:numPr>
+          <w:ilvl w:val="0"/>
+          <w:numId w:val="6"/>
+        </w:numPr>
+        <w:pBdr>
+          <w:top w:val="double" w:sz="6" w:space="1" w:color="auto"/>
+          <w:bottom w:val="double" w:sz="6" w:space="1" w:color="auto"/>
+        </w:pBdr>
+      </w:pPr>
+      <w:r>
+        <w:lastRenderedPageBreak/>
+        <w:t>Implementácia – vývoj kódu</w:t>
+      </w:r>
+    </w:p>
+    <w:p>
+      <w:pPr>
+        <w:numPr>
+          <w:ilvl w:val="0"/>
+          <w:numId w:val="6"/>
+        </w:numPr>
+        <w:pBdr>
+          <w:top w:val="double" w:sz="6" w:space="1" w:color="auto"/>
+          <w:bottom w:val="double" w:sz="6" w:space="1" w:color="auto"/>
+        </w:pBdr>
+      </w:pPr>
+      <w:r>
+        <w:t>Testovanie – overenie kvality, funkčnosti, bezpečnosti</w:t>
+      </w:r>
+    </w:p>
+    <w:p>
+      <w:pPr>
+        <w:numPr>
+          <w:ilvl w:val="0"/>
+          <w:numId w:val="6"/>
+        </w:numPr>
+        <w:pBdr>
+          <w:top w:val="double" w:sz="6" w:space="1" w:color="auto"/>
+          <w:bottom w:val="double" w:sz="6" w:space="1" w:color="auto"/>
+        </w:pBdr>
+      </w:pPr>
+      <w:r>
+        <w:t>Nasadenie – uvedenie do prevádzky</w:t>
+      </w:r>
+    </w:p>
+    <w:p>
+      <w:pPr>
+        <w:numPr>
+          <w:ilvl w:val="0"/>
+          <w:numId w:val="6"/>
+        </w:numPr>
+        <w:pBdr>
+          <w:top w:val="double" w:sz="6" w:space="1" w:color="auto"/>
+          <w:bottom w:val="double" w:sz="6" w:space="1" w:color="auto"/>
+        </w:pBdr>
+      </w:pPr>
+      <w:r>
+        <w:t>Údržba – opravy, aktualizácie, podpora</w:t>
+      </w:r>
+    </w:p>
+    <w:p>
+      <w:pPr>
+        <w:pBdr>
+          <w:top w:val="double" w:sz="6" w:space="1" w:color="auto"/>
+          <w:bottom w:val="double" w:sz="6" w:space="1" w:color="auto"/>
+        </w:pBdr>
+      </w:pPr>
+      <w:r>
+        <w:rPr>
+          <w:b/>
+          <w:bCs/>
+        </w:rPr>
+        <w:t>Waterfall (</w:t>
+      </w:r>
+      <w:proofErr w:type="spellStart"/>
+      <w:r>
+        <w:rPr>
+          <w:b/>
+          <w:bCs/>
+        </w:rPr>
+        <w:t>vodopádový</w:t>
+      </w:r>
+      <w:proofErr w:type="spellEnd"/>
+      <w:r>
+        <w:rPr>
+          <w:b/>
+          <w:bCs/>
+        </w:rPr>
+        <w:t xml:space="preserve"> model)</w:t>
+      </w:r>
+      <w:r>
+        <w:br/>
+        <w:t xml:space="preserve">Tradičný spôsob vývoja softvéru, kde sa fázy projektu vykonávajú lineárne – jedna za druhou. Až keď sa dokončí jedna fáza (napr. analýza), môže začať ďalšia (napr. vývoj). Každý krok „padá“ do ďalšieho ako vodopád. </w:t>
+      </w:r>
+      <w:proofErr w:type="spellStart"/>
+      <w:r>
+        <w:t>Fázy:Zber</w:t>
+      </w:r>
+      <w:proofErr w:type="spellEnd"/>
+      <w:r>
+        <w:t xml:space="preserve"> požiadaviek, Analýza, Návrh, Implementácia, Testovanie, Nasadenie, Údržba</w:t>
+      </w:r>
+    </w:p>
+    <w:p>
+      <w:pPr>
+        <w:pBdr>
+          <w:top w:val="double" w:sz="6" w:space="1" w:color="auto"/>
+          <w:bottom w:val="double" w:sz="6" w:space="1" w:color="auto"/>
+        </w:pBdr>
+      </w:pPr>
+      <w:proofErr w:type="spellStart"/>
+      <w:r>
+        <w:rPr>
+          <w:b/>
+          <w:bCs/>
+        </w:rPr>
+        <w:t>Agile</w:t>
+      </w:r>
+      <w:proofErr w:type="spellEnd"/>
+      <w:r>
+        <w:br/>
+        <w:t>Prístup k vývoju softvéru, ktorý kladie dôraz na pružnosť, spoluprácu a časté zmeny. Namiesto jedného veľkého plánu sa vyvíja postupne v krátkych cykloch (</w:t>
+      </w:r>
+      <w:proofErr w:type="spellStart"/>
+      <w:r>
+        <w:t>sprintoch</w:t>
+      </w:r>
+      <w:proofErr w:type="spellEnd"/>
+      <w:r>
+        <w:t>) a tím reaguje na spätnú väzbu počas vývoja.</w:t>
+      </w:r>
+    </w:p>
+    <w:p>
+      <w:pPr>
+        <w:pBdr>
+          <w:top w:val="double" w:sz="6" w:space="1" w:color="auto"/>
+          <w:bottom w:val="double" w:sz="6" w:space="1" w:color="auto"/>
+        </w:pBdr>
+      </w:pPr>
+      <w:r>
+        <w:t xml:space="preserve">Tester v </w:t>
+      </w:r>
+      <w:proofErr w:type="spellStart"/>
+      <w:r>
+        <w:t>Agile</w:t>
+      </w:r>
+      <w:proofErr w:type="spellEnd"/>
+      <w:r>
+        <w:t>:</w:t>
+      </w:r>
+      <w:r>
+        <w:br/>
+        <w:t>– je aktívnou súčasťou tímu od začiatku,</w:t>
+      </w:r>
+      <w:r>
+        <w:br/>
+        <w:t>– testuje priebežne, nielen na konci,</w:t>
+      </w:r>
+      <w:r>
+        <w:br/>
+        <w:t>– spolupracuje s vývojármi, PM aj UX,</w:t>
+      </w:r>
+      <w:r>
+        <w:br/>
+        <w:t xml:space="preserve">– pomáha písať akceptačné kritériá a user </w:t>
+      </w:r>
+      <w:proofErr w:type="spellStart"/>
+      <w:r>
+        <w:t>stories</w:t>
+      </w:r>
+      <w:proofErr w:type="spellEnd"/>
+      <w:r>
+        <w:t>,</w:t>
+      </w:r>
+      <w:r>
+        <w:br/>
+        <w:t xml:space="preserve">– robí </w:t>
+      </w:r>
+      <w:proofErr w:type="spellStart"/>
+      <w:r>
+        <w:t>exploratívne</w:t>
+      </w:r>
+      <w:proofErr w:type="spellEnd"/>
+      <w:r>
+        <w:t xml:space="preserve"> aj automatizované testy.</w:t>
+      </w:r>
+    </w:p>
+    <w:p>
+      <w:pPr>
+        <w:pBdr>
+          <w:top w:val="double" w:sz="6" w:space="1" w:color="auto"/>
+          <w:bottom w:val="double" w:sz="6" w:space="1" w:color="auto"/>
+        </w:pBdr>
+      </w:pPr>
+      <w:proofErr w:type="spellStart"/>
+      <w:r>
+        <w:rPr>
+          <w:b/>
+          <w:bCs/>
+        </w:rPr>
+        <w:t>Scrum</w:t>
+      </w:r>
+      <w:proofErr w:type="spellEnd"/>
+      <w:r>
+        <w:br/>
+        <w:t xml:space="preserve">Najpoužívanejší </w:t>
+      </w:r>
+      <w:proofErr w:type="spellStart"/>
+      <w:r>
+        <w:t>Agile</w:t>
+      </w:r>
+      <w:proofErr w:type="spellEnd"/>
+      <w:r>
+        <w:t xml:space="preserve"> </w:t>
+      </w:r>
+      <w:proofErr w:type="spellStart"/>
+      <w:r>
+        <w:t>framework</w:t>
+      </w:r>
+      <w:proofErr w:type="spellEnd"/>
+      <w:r>
+        <w:t xml:space="preserve"> – vývoj prebieha v </w:t>
+      </w:r>
+      <w:proofErr w:type="spellStart"/>
+      <w:r>
+        <w:t>sprintoch</w:t>
+      </w:r>
+      <w:proofErr w:type="spellEnd"/>
+      <w:r>
+        <w:t>, tím má definované role (</w:t>
+      </w:r>
+      <w:proofErr w:type="spellStart"/>
+      <w:r>
+        <w:t>Scrum</w:t>
+      </w:r>
+      <w:proofErr w:type="spellEnd"/>
+      <w:r>
+        <w:t xml:space="preserve"> </w:t>
+      </w:r>
+      <w:proofErr w:type="spellStart"/>
+      <w:r>
+        <w:t>Master</w:t>
+      </w:r>
+      <w:proofErr w:type="spellEnd"/>
+      <w:r>
+        <w:t xml:space="preserve">, </w:t>
+      </w:r>
+      <w:proofErr w:type="spellStart"/>
+      <w:r>
+        <w:t>Product</w:t>
+      </w:r>
+      <w:proofErr w:type="spellEnd"/>
+      <w:r>
+        <w:t xml:space="preserve"> </w:t>
+      </w:r>
+      <w:proofErr w:type="spellStart"/>
+      <w:r>
+        <w:t>Owner</w:t>
+      </w:r>
+      <w:proofErr w:type="spellEnd"/>
+      <w:r>
+        <w:t>, vývojári/testeri) a pravidelné ceremónie.</w:t>
+      </w:r>
+    </w:p>
+    <w:p>
+      <w:pPr>
+        <w:pBdr>
+          <w:top w:val="double" w:sz="6" w:space="1" w:color="auto"/>
+          <w:bottom w:val="double" w:sz="6" w:space="1" w:color="auto"/>
+        </w:pBdr>
+      </w:pPr>
+      <w:proofErr w:type="spellStart"/>
+      <w:r>
+        <w:rPr>
+          <w:b/>
+          <w:bCs/>
+        </w:rPr>
+        <w:t>Sprint</w:t>
+      </w:r>
+      <w:proofErr w:type="spellEnd"/>
+      <w:r>
+        <w:br/>
+        <w:t xml:space="preserve">Krátky časový úsek (zvyčajne 1–4 týždne), počas ktorého sa doručí konkrétny výstup – funkcia, oprava, zmena. </w:t>
+      </w:r>
+      <w:proofErr w:type="spellStart"/>
+      <w:r>
+        <w:t>Sprint</w:t>
+      </w:r>
+      <w:proofErr w:type="spellEnd"/>
+      <w:r>
+        <w:t xml:space="preserve"> má svoj cieľ, plán a retrospektívu.</w:t>
+      </w:r>
+    </w:p>
+    <w:p>
+      <w:pPr>
+        <w:pBdr>
+          <w:top w:val="double" w:sz="6" w:space="1" w:color="auto"/>
+          <w:bottom w:val="double" w:sz="6" w:space="1" w:color="auto"/>
+        </w:pBdr>
+      </w:pPr>
+      <w:proofErr w:type="spellStart"/>
+      <w:r>
+        <w:rPr>
+          <w:b/>
+          <w:bCs/>
+        </w:rPr>
+        <w:t>Daily</w:t>
+      </w:r>
+      <w:proofErr w:type="spellEnd"/>
+      <w:r>
+        <w:rPr>
+          <w:b/>
+          <w:bCs/>
+        </w:rPr>
+        <w:t xml:space="preserve"> (stand-up)</w:t>
+      </w:r>
+      <w:r>
+        <w:br/>
+        <w:t>Krátke (ideálne 15-minútové) denné stretnutie tímu – každý povie, čo včera robil, čo bude robiť dnes a či niečo blokuje jeho prácu.</w:t>
+      </w:r>
+    </w:p>
+    <w:p>
+      <w:pPr>
+        <w:pBdr>
+          <w:top w:val="double" w:sz="6" w:space="1" w:color="auto"/>
+          <w:bottom w:val="double" w:sz="6" w:space="1" w:color="auto"/>
+        </w:pBdr>
+      </w:pPr>
+      <w:proofErr w:type="spellStart"/>
+      <w:r>
+        <w:rPr>
+          <w:b/>
+          <w:bCs/>
+        </w:rPr>
+        <w:t>Backlog</w:t>
+      </w:r>
+      <w:proofErr w:type="spellEnd"/>
+      <w:r>
+        <w:br/>
+        <w:t xml:space="preserve">Zoznam všetkého, čo by produkt mal vedieť – funkcie, opravy, nápady… </w:t>
+      </w:r>
+      <w:proofErr w:type="spellStart"/>
+      <w:r>
+        <w:t>Prioritizovaný</w:t>
+      </w:r>
+      <w:proofErr w:type="spellEnd"/>
+      <w:r>
+        <w:t xml:space="preserve"> </w:t>
+      </w:r>
+      <w:proofErr w:type="spellStart"/>
+      <w:r>
+        <w:t>Product</w:t>
+      </w:r>
+      <w:proofErr w:type="spellEnd"/>
+      <w:r>
+        <w:t xml:space="preserve"> </w:t>
+      </w:r>
+      <w:proofErr w:type="spellStart"/>
+      <w:r>
+        <w:t>Ownerom</w:t>
+      </w:r>
+      <w:proofErr w:type="spellEnd"/>
+      <w:r>
+        <w:t xml:space="preserve">, tím si z neho ťahá úlohy do </w:t>
+      </w:r>
+      <w:proofErr w:type="spellStart"/>
+      <w:r>
+        <w:t>sprintu</w:t>
       </w:r>
       <w:proofErr w:type="spellEnd"/>
       <w:r>
         <w:t>.</w:t>
       </w:r>
+    </w:p>
+    <w:p>
+      <w:pPr>
+        <w:pBdr>
+          <w:top w:val="double" w:sz="6" w:space="1" w:color="auto"/>
+          <w:bottom w:val="double" w:sz="6" w:space="1" w:color="auto"/>
+        </w:pBdr>
+      </w:pPr>
+      <w:proofErr w:type="spellStart"/>
+      <w:r>
+        <w:rPr>
+          <w:b/>
+          <w:bCs/>
+        </w:rPr>
+        <w:t>Backlog</w:t>
+      </w:r>
+      <w:proofErr w:type="spellEnd"/>
+      <w:r>
+        <w:rPr>
+          <w:b/>
+          <w:bCs/>
+        </w:rPr>
+        <w:t xml:space="preserve"> </w:t>
+      </w:r>
+      <w:proofErr w:type="spellStart"/>
+      <w:r>
+        <w:rPr>
+          <w:b/>
+          <w:bCs/>
+        </w:rPr>
+        <w:t>grooming</w:t>
+      </w:r>
+      <w:proofErr w:type="spellEnd"/>
+      <w:r>
+        <w:rPr>
+          <w:b/>
+          <w:bCs/>
+        </w:rPr>
+        <w:t>/</w:t>
+      </w:r>
+      <w:proofErr w:type="spellStart"/>
+      <w:r>
+        <w:rPr>
+          <w:b/>
+          <w:bCs/>
+        </w:rPr>
+        <w:t>refinement</w:t>
+      </w:r>
+      <w:proofErr w:type="spellEnd"/>
       <w:r>
         <w:br/>
-      </w:r>
-      <w:proofErr w:type="spellStart"/>
-      <w:r>
-        <w:t>Jinak</w:t>
-      </w:r>
-      <w:proofErr w:type="spellEnd"/>
-      <w:r>
-        <w:t xml:space="preserve"> </w:t>
-      </w:r>
-      <w:r>
-        <w:rPr>
-          <w:rFonts w:ascii="Segoe UI Emoji" w:hAnsi="Segoe UI Emoji" w:cs="Segoe UI Emoji"/>
-        </w:rPr>
-        <w:t>👍</w:t>
-      </w:r>
-      <w:r>
-        <w:t xml:space="preserve"> za </w:t>
-      </w:r>
-      <w:proofErr w:type="spellStart"/>
-      <w:r>
-        <w:t>iniciativu</w:t>
-      </w:r>
-      <w:proofErr w:type="spellEnd"/>
-      <w:r>
-        <w:t xml:space="preserve"> :)</w:t>
-      </w:r>
-    </w:p>
-    <w:p>
-      <w:proofErr w:type="spellStart"/>
-      <w:r>
-        <w:t>Monkey</w:t>
-      </w:r>
-      <w:proofErr w:type="spellEnd"/>
-      <w:r>
-        <w:t xml:space="preserve"> </w:t>
-      </w:r>
-      <w:proofErr w:type="spellStart"/>
-      <w:r>
-        <w:t>Testing</w:t>
-      </w:r>
-      <w:proofErr w:type="spellEnd"/>
-      <w:r>
-        <w:t xml:space="preserve"> </w:t>
-      </w:r>
-      <w:r>
-        <w:rPr>
-          <w:rFonts w:ascii="Segoe UI Emoji" w:hAnsi="Segoe UI Emoji" w:cs="Segoe UI Emoji"/>
-        </w:rPr>
-        <w:t>🐒</w:t>
-      </w:r>
-      <w:r>
-        <w:t xml:space="preserve"> Pri testovaní mobilných </w:t>
-      </w:r>
-      <w:proofErr w:type="spellStart"/>
-      <w:r>
-        <w:t>apiek</w:t>
-      </w:r>
-      <w:proofErr w:type="spellEnd"/>
-      <w:r>
-        <w:t xml:space="preserve"> som sa stretla s nástrojom pre náhodné klikanie, ťukanie, </w:t>
-      </w:r>
-      <w:proofErr w:type="spellStart"/>
-      <w:r>
-        <w:t>scrollovanie</w:t>
-      </w:r>
-      <w:proofErr w:type="spellEnd"/>
-      <w:r>
-        <w:t>, bez plánu. A malo to vcelku prekvapivé výsledky ;)</w:t>
-      </w:r>
-    </w:p>
-    <w:p>
-      <w:proofErr w:type="spellStart"/>
-      <w:r>
-        <w:t>dropdown</w:t>
-      </w:r>
-      <w:proofErr w:type="spellEnd"/>
-    </w:p>
-    <w:p>
-      <w:proofErr w:type="spellStart"/>
-      <w:r>
-        <w:t>checkbox</w:t>
-      </w:r>
-      <w:proofErr w:type="spellEnd"/>
-    </w:p>
-    <w:p>
-      <w:r>
-        <w:t>label</w:t>
-      </w:r>
-    </w:p>
-    <w:p>
-      <w:proofErr w:type="spellStart"/>
-      <w:r>
-        <w:t>tooltip</w:t>
-      </w:r>
-      <w:proofErr w:type="spellEnd"/>
-    </w:p>
-    <w:p>
-      <w:proofErr w:type="spellStart"/>
-      <w:r>
-        <w:t>sandbox</w:t>
-      </w:r>
-      <w:proofErr w:type="spellEnd"/>
-    </w:p>
-    <w:p>
-      <w:proofErr w:type="spellStart"/>
-      <w:r>
-        <w:t>seed</w:t>
-      </w:r>
-      <w:proofErr w:type="spellEnd"/>
-      <w:r>
-        <w:t xml:space="preserve"> data</w:t>
-      </w:r>
-    </w:p>
-    <w:p>
-      <w:proofErr w:type="spellStart"/>
-      <w:r>
-        <w:t>timestamp</w:t>
-      </w:r>
-      <w:proofErr w:type="spellEnd"/>
-    </w:p>
-    <w:p>
-      <w:r>
-        <w:t>CLI</w:t>
-      </w:r>
-    </w:p>
-    <w:p>
-      <w:proofErr w:type="spellStart"/>
-      <w:r>
-        <w:t>mitigácia</w:t>
-      </w:r>
-      <w:proofErr w:type="spellEnd"/>
-    </w:p>
-    <w:p/>
+        <w:t xml:space="preserve">Spresňovanie </w:t>
+      </w:r>
+      <w:proofErr w:type="spellStart"/>
+      <w:r>
+        <w:t>backlogu</w:t>
+      </w:r>
+      <w:proofErr w:type="spellEnd"/>
+      <w:r>
+        <w:t xml:space="preserve"> – tím spolu s PO upresňuje, rozdeľuje, boduje a čistí položky, aby boli pripravené na budúci </w:t>
+      </w:r>
+      <w:proofErr w:type="spellStart"/>
+      <w:r>
+        <w:t>sprint</w:t>
+      </w:r>
+      <w:proofErr w:type="spellEnd"/>
+      <w:r>
+        <w:t>.</w:t>
+      </w:r>
+    </w:p>
+    <w:p>
+      <w:pPr>
+        <w:pBdr>
+          <w:top w:val="double" w:sz="6" w:space="1" w:color="auto"/>
+          <w:bottom w:val="double" w:sz="6" w:space="1" w:color="auto"/>
+        </w:pBdr>
+      </w:pPr>
+      <w:r>
+        <w:rPr>
+          <w:b/>
+          <w:bCs/>
+        </w:rPr>
+        <w:t>User story</w:t>
+      </w:r>
+      <w:r>
+        <w:br/>
+        <w:t>Popis funkčnosti z pohľadu používateľa. Napr. „Ako registrovaný používateľ chcem vidieť históriu objednávok, aby som si mohol niečo dohľadať.“</w:t>
+      </w:r>
+    </w:p>
+    <w:p>
+      <w:pPr>
+        <w:pBdr>
+          <w:top w:val="double" w:sz="6" w:space="1" w:color="auto"/>
+          <w:bottom w:val="double" w:sz="6" w:space="1" w:color="auto"/>
+        </w:pBdr>
+      </w:pPr>
+      <w:proofErr w:type="spellStart"/>
+      <w:r>
+        <w:rPr>
+          <w:b/>
+          <w:bCs/>
+        </w:rPr>
+        <w:t>Acceptance</w:t>
+      </w:r>
+      <w:proofErr w:type="spellEnd"/>
+      <w:r>
+        <w:rPr>
+          <w:b/>
+          <w:bCs/>
+        </w:rPr>
+        <w:t xml:space="preserve"> </w:t>
+      </w:r>
+      <w:proofErr w:type="spellStart"/>
+      <w:r>
+        <w:rPr>
+          <w:b/>
+          <w:bCs/>
+        </w:rPr>
+        <w:t>criteria</w:t>
+      </w:r>
+      <w:proofErr w:type="spellEnd"/>
+      <w:r>
+        <w:br/>
+        <w:t xml:space="preserve">Podmienky, ktoré musia byť splnené, aby sa story považovala za hotovú. Pomáhajú </w:t>
+      </w:r>
+      <w:proofErr w:type="spellStart"/>
+      <w:r>
+        <w:t>testerovi</w:t>
+      </w:r>
+      <w:proofErr w:type="spellEnd"/>
+      <w:r>
+        <w:t xml:space="preserve"> určiť, čo overiť.</w:t>
+      </w:r>
+    </w:p>
+    <w:p>
+      <w:pPr>
+        <w:pBdr>
+          <w:top w:val="double" w:sz="6" w:space="1" w:color="auto"/>
+          <w:bottom w:val="double" w:sz="6" w:space="1" w:color="auto"/>
+        </w:pBdr>
+      </w:pPr>
+      <w:proofErr w:type="spellStart"/>
+      <w:r>
+        <w:rPr>
+          <w:b/>
+          <w:bCs/>
+        </w:rPr>
+        <w:lastRenderedPageBreak/>
+        <w:t>Definition</w:t>
+      </w:r>
+      <w:proofErr w:type="spellEnd"/>
+      <w:r>
+        <w:rPr>
+          <w:b/>
+          <w:bCs/>
+        </w:rPr>
+        <w:t xml:space="preserve"> of Done (</w:t>
+      </w:r>
+      <w:proofErr w:type="spellStart"/>
+      <w:r>
+        <w:rPr>
+          <w:b/>
+          <w:bCs/>
+        </w:rPr>
+        <w:t>DoD</w:t>
+      </w:r>
+      <w:proofErr w:type="spellEnd"/>
+      <w:r>
+        <w:rPr>
+          <w:b/>
+          <w:bCs/>
+        </w:rPr>
+        <w:t>)</w:t>
+      </w:r>
+      <w:r>
+        <w:br/>
+        <w:t xml:space="preserve">Dohodnuté kritériá, čo znamená „hotové“. Môže zahŕňať: kód je napísaný, otestovaný, </w:t>
+      </w:r>
+      <w:proofErr w:type="spellStart"/>
+      <w:r>
+        <w:t>reviewnutý</w:t>
+      </w:r>
+      <w:proofErr w:type="spellEnd"/>
+      <w:r>
+        <w:t>, nasadený a dokumentovaný.</w:t>
+      </w:r>
+    </w:p>
+    <w:p>
+      <w:pPr>
+        <w:pBdr>
+          <w:top w:val="double" w:sz="6" w:space="1" w:color="auto"/>
+          <w:bottom w:val="double" w:sz="6" w:space="1" w:color="auto"/>
+        </w:pBdr>
+      </w:pPr>
+      <w:proofErr w:type="spellStart"/>
+      <w:r>
+        <w:rPr>
+          <w:b/>
+          <w:bCs/>
+        </w:rPr>
+        <w:t>Sprint</w:t>
+      </w:r>
+      <w:proofErr w:type="spellEnd"/>
+      <w:r>
+        <w:rPr>
+          <w:b/>
+          <w:bCs/>
+        </w:rPr>
+        <w:t xml:space="preserve"> </w:t>
+      </w:r>
+      <w:proofErr w:type="spellStart"/>
+      <w:r>
+        <w:rPr>
+          <w:b/>
+          <w:bCs/>
+        </w:rPr>
+        <w:t>review</w:t>
+      </w:r>
+      <w:proofErr w:type="spellEnd"/>
+      <w:r>
+        <w:br/>
+        <w:t xml:space="preserve">Stretnutie na konci </w:t>
+      </w:r>
+      <w:proofErr w:type="spellStart"/>
+      <w:r>
+        <w:t>sprintu</w:t>
+      </w:r>
+      <w:proofErr w:type="spellEnd"/>
+      <w:r>
+        <w:t xml:space="preserve">, kde tím ukazuje </w:t>
+      </w:r>
+      <w:proofErr w:type="spellStart"/>
+      <w:r>
+        <w:t>stakeholderom</w:t>
+      </w:r>
+      <w:proofErr w:type="spellEnd"/>
+      <w:r>
+        <w:t>, čo vytvoril. Príležitosť na spätnú väzbu.</w:t>
+      </w:r>
+    </w:p>
+    <w:p>
+      <w:pPr>
+        <w:pBdr>
+          <w:top w:val="double" w:sz="6" w:space="1" w:color="auto"/>
+          <w:bottom w:val="double" w:sz="6" w:space="1" w:color="auto"/>
+        </w:pBdr>
+      </w:pPr>
+      <w:proofErr w:type="spellStart"/>
+      <w:r>
+        <w:rPr>
+          <w:b/>
+          <w:bCs/>
+        </w:rPr>
+        <w:t>Sprint</w:t>
+      </w:r>
+      <w:proofErr w:type="spellEnd"/>
+      <w:r>
+        <w:rPr>
+          <w:b/>
+          <w:bCs/>
+        </w:rPr>
+        <w:t xml:space="preserve"> </w:t>
+      </w:r>
+      <w:proofErr w:type="spellStart"/>
+      <w:r>
+        <w:rPr>
+          <w:b/>
+          <w:bCs/>
+        </w:rPr>
+        <w:t>retrospective</w:t>
+      </w:r>
+      <w:proofErr w:type="spellEnd"/>
+      <w:r>
+        <w:rPr>
+          <w:b/>
+          <w:bCs/>
+        </w:rPr>
+        <w:t xml:space="preserve"> (retro)</w:t>
+      </w:r>
+      <w:r>
+        <w:br/>
+        <w:t xml:space="preserve">Reflexia </w:t>
+      </w:r>
+      <w:proofErr w:type="spellStart"/>
+      <w:r>
+        <w:t>sprintu</w:t>
+      </w:r>
+      <w:proofErr w:type="spellEnd"/>
+      <w:r>
+        <w:t xml:space="preserve"> – čo išlo dobre, čo nie, čo zlepšiť nabudúce. Cieľ: zlepšovať proces, nie hľadať vinníka.</w:t>
+      </w:r>
+    </w:p>
+    <w:p>
+      <w:pPr>
+        <w:pBdr>
+          <w:top w:val="double" w:sz="6" w:space="1" w:color="auto"/>
+          <w:bottom w:val="double" w:sz="6" w:space="1" w:color="auto"/>
+        </w:pBdr>
+      </w:pPr>
+      <w:proofErr w:type="spellStart"/>
+      <w:r>
+        <w:rPr>
+          <w:b/>
+          <w:bCs/>
+        </w:rPr>
+        <w:t>Velocity</w:t>
+      </w:r>
+      <w:proofErr w:type="spellEnd"/>
+      <w:r>
+        <w:br/>
+        <w:t xml:space="preserve">Miera, koľko práce tím zvládne za </w:t>
+      </w:r>
+      <w:proofErr w:type="spellStart"/>
+      <w:r>
+        <w:t>sprint</w:t>
+      </w:r>
+      <w:proofErr w:type="spellEnd"/>
+      <w:r>
+        <w:t xml:space="preserve">. Sleduje sa napr. počet story </w:t>
+      </w:r>
+      <w:proofErr w:type="spellStart"/>
+      <w:r>
+        <w:t>points</w:t>
+      </w:r>
+      <w:proofErr w:type="spellEnd"/>
+      <w:r>
+        <w:t>. Pomáha odhadnúť kapacitu tímu do budúcna.</w:t>
+      </w:r>
+    </w:p>
     <w:p>
       <w:pPr>
         <w:pBdr>
@@ -8090,9 +9188,9 @@
     </w:lvl>
   </w:abstractNum>
   <w:abstractNum w:abstractNumId="3" w15:restartNumberingAfterBreak="0">
-    <w:nsid w:val="60462C4D"/>
+    <w:nsid w:val="516719F3"/>
     <w:multiLevelType w:val="multilevel"/>
-    <w:tmpl w:val="648CADD6"/>
+    <w:tmpl w:val="66F66DD6"/>
     <w:lvl w:ilvl="0">
       <w:start w:val="1"/>
       <w:numFmt w:val="bullet"/>
@@ -8239,9 +9337,9 @@
     </w:lvl>
   </w:abstractNum>
   <w:abstractNum w:abstractNumId="4" w15:restartNumberingAfterBreak="0">
-    <w:nsid w:val="655E260D"/>
+    <w:nsid w:val="60462C4D"/>
     <w:multiLevelType w:val="multilevel"/>
-    <w:tmpl w:val="D0805F12"/>
+    <w:tmpl w:val="648CADD6"/>
     <w:lvl w:ilvl="0">
       <w:start w:val="1"/>
       <w:numFmt w:val="bullet"/>
@@ -8387,20 +9485,172 @@
       </w:rPr>
     </w:lvl>
   </w:abstractNum>
+  <w:abstractNum w:abstractNumId="5" w15:restartNumberingAfterBreak="0">
+    <w:nsid w:val="655E260D"/>
+    <w:multiLevelType w:val="multilevel"/>
+    <w:tmpl w:val="D0805F12"/>
+    <w:lvl w:ilvl="0">
+      <w:start w:val="1"/>
+      <w:numFmt w:val="bullet"/>
+      <w:lvlText w:val=""/>
+      <w:lvlJc w:val="left"/>
+      <w:pPr>
+        <w:tabs>
+          <w:tab w:val="num" w:pos="720"/>
+        </w:tabs>
+        <w:ind w:left="720" w:hanging="360"/>
+      </w:pPr>
+      <w:rPr>
+        <w:rFonts w:ascii="Symbol" w:hAnsi="Symbol" w:hint="default"/>
+        <w:sz w:val="20"/>
+      </w:rPr>
+    </w:lvl>
+    <w:lvl w:ilvl="1" w:tentative="1">
+      <w:start w:val="1"/>
+      <w:numFmt w:val="bullet"/>
+      <w:lvlText w:val="o"/>
+      <w:lvlJc w:val="left"/>
+      <w:pPr>
+        <w:tabs>
+          <w:tab w:val="num" w:pos="1440"/>
+        </w:tabs>
+        <w:ind w:left="1440" w:hanging="360"/>
+      </w:pPr>
+      <w:rPr>
+        <w:rFonts w:ascii="Courier New" w:hAnsi="Courier New" w:hint="default"/>
+        <w:sz w:val="20"/>
+      </w:rPr>
+    </w:lvl>
+    <w:lvl w:ilvl="2" w:tentative="1">
+      <w:start w:val="1"/>
+      <w:numFmt w:val="bullet"/>
+      <w:lvlText w:val=""/>
+      <w:lvlJc w:val="left"/>
+      <w:pPr>
+        <w:tabs>
+          <w:tab w:val="num" w:pos="2160"/>
+        </w:tabs>
+        <w:ind w:left="2160" w:hanging="360"/>
+      </w:pPr>
+      <w:rPr>
+        <w:rFonts w:ascii="Wingdings" w:hAnsi="Wingdings" w:hint="default"/>
+        <w:sz w:val="20"/>
+      </w:rPr>
+    </w:lvl>
+    <w:lvl w:ilvl="3" w:tentative="1">
+      <w:start w:val="1"/>
+      <w:numFmt w:val="bullet"/>
+      <w:lvlText w:val=""/>
+      <w:lvlJc w:val="left"/>
+      <w:pPr>
+        <w:tabs>
+          <w:tab w:val="num" w:pos="2880"/>
+        </w:tabs>
+        <w:ind w:left="2880" w:hanging="360"/>
+      </w:pPr>
+      <w:rPr>
+        <w:rFonts w:ascii="Wingdings" w:hAnsi="Wingdings" w:hint="default"/>
+        <w:sz w:val="20"/>
+      </w:rPr>
+    </w:lvl>
+    <w:lvl w:ilvl="4" w:tentative="1">
+      <w:start w:val="1"/>
+      <w:numFmt w:val="bullet"/>
+      <w:lvlText w:val=""/>
+      <w:lvlJc w:val="left"/>
+      <w:pPr>
+        <w:tabs>
+          <w:tab w:val="num" w:pos="3600"/>
+        </w:tabs>
+        <w:ind w:left="3600" w:hanging="360"/>
+      </w:pPr>
+      <w:rPr>
+        <w:rFonts w:ascii="Wingdings" w:hAnsi="Wingdings" w:hint="default"/>
+        <w:sz w:val="20"/>
+      </w:rPr>
+    </w:lvl>
+    <w:lvl w:ilvl="5" w:tentative="1">
+      <w:start w:val="1"/>
+      <w:numFmt w:val="bullet"/>
+      <w:lvlText w:val=""/>
+      <w:lvlJc w:val="left"/>
+      <w:pPr>
+        <w:tabs>
+          <w:tab w:val="num" w:pos="4320"/>
+        </w:tabs>
+        <w:ind w:left="4320" w:hanging="360"/>
+      </w:pPr>
+      <w:rPr>
+        <w:rFonts w:ascii="Wingdings" w:hAnsi="Wingdings" w:hint="default"/>
+        <w:sz w:val="20"/>
+      </w:rPr>
+    </w:lvl>
+    <w:lvl w:ilvl="6" w:tentative="1">
+      <w:start w:val="1"/>
+      <w:numFmt w:val="bullet"/>
+      <w:lvlText w:val=""/>
+      <w:lvlJc w:val="left"/>
+      <w:pPr>
+        <w:tabs>
+          <w:tab w:val="num" w:pos="5040"/>
+        </w:tabs>
+        <w:ind w:left="5040" w:hanging="360"/>
+      </w:pPr>
+      <w:rPr>
+        <w:rFonts w:ascii="Wingdings" w:hAnsi="Wingdings" w:hint="default"/>
+        <w:sz w:val="20"/>
+      </w:rPr>
+    </w:lvl>
+    <w:lvl w:ilvl="7" w:tentative="1">
+      <w:start w:val="1"/>
+      <w:numFmt w:val="bullet"/>
+      <w:lvlText w:val=""/>
+      <w:lvlJc w:val="left"/>
+      <w:pPr>
+        <w:tabs>
+          <w:tab w:val="num" w:pos="5760"/>
+        </w:tabs>
+        <w:ind w:left="5760" w:hanging="360"/>
+      </w:pPr>
+      <w:rPr>
+        <w:rFonts w:ascii="Wingdings" w:hAnsi="Wingdings" w:hint="default"/>
+        <w:sz w:val="20"/>
+      </w:rPr>
+    </w:lvl>
+    <w:lvl w:ilvl="8" w:tentative="1">
+      <w:start w:val="1"/>
+      <w:numFmt w:val="bullet"/>
+      <w:lvlText w:val=""/>
+      <w:lvlJc w:val="left"/>
+      <w:pPr>
+        <w:tabs>
+          <w:tab w:val="num" w:pos="6480"/>
+        </w:tabs>
+        <w:ind w:left="6480" w:hanging="360"/>
+      </w:pPr>
+      <w:rPr>
+        <w:rFonts w:ascii="Wingdings" w:hAnsi="Wingdings" w:hint="default"/>
+        <w:sz w:val="20"/>
+      </w:rPr>
+    </w:lvl>
+  </w:abstractNum>
   <w:num w:numId="1" w16cid:durableId="1457983837">
     <w:abstractNumId w:val="0"/>
   </w:num>
   <w:num w:numId="2" w16cid:durableId="1153134577">
-    <w:abstractNumId w:val="4"/>
+    <w:abstractNumId w:val="5"/>
   </w:num>
   <w:num w:numId="3" w16cid:durableId="40137924">
     <w:abstractNumId w:val="2"/>
   </w:num>
   <w:num w:numId="4" w16cid:durableId="966008463">
-    <w:abstractNumId w:val="3"/>
+    <w:abstractNumId w:val="4"/>
   </w:num>
   <w:num w:numId="5" w16cid:durableId="695883653">
     <w:abstractNumId w:val="1"/>
+  </w:num>
+  <w:num w:numId="6" w16cid:durableId="518006599">
+    <w:abstractNumId w:val="3"/>
   </w:num>
 </w:numbering>
 </file>
@@ -9009,7 +10259,6 @@
   <w:style w:type="character" w:default="1" w:styleId="Predvolenpsmoodseku">
     <w:name w:val="Default Paragraph Font"/>
     <w:uiPriority w:val="1"/>
-    <w:semiHidden/>
     <w:unhideWhenUsed/>
   </w:style>
   <w:style w:type="table" w:default="1" w:styleId="Normlnatabuka">

</xml_diff>

<commit_message>
doplnenie Testerský slovník - testovanie AI
</commit_message>
<xml_diff>
--- a/Testersky slovnik/Testerský slovník.docx
+++ b/Testersky slovnik/Testerský slovník.docx
@@ -8676,6 +8676,207 @@
       <w:r>
         <w:t>. Pomáha odhadnúť kapacitu tímu do budúcna.</w:t>
       </w:r>
+    </w:p>
+    <w:p>
+      <w:pPr>
+        <w:pBdr>
+          <w:top w:val="double" w:sz="6" w:space="1" w:color="auto"/>
+          <w:bottom w:val="double" w:sz="6" w:space="1" w:color="auto"/>
+        </w:pBdr>
+        <w:contextualSpacing/>
+      </w:pPr>
+      <w:r>
+        <w:rPr>
+          <w:b/>
+          <w:bCs/>
+        </w:rPr>
+        <w:t>AI-</w:t>
+      </w:r>
+      <w:proofErr w:type="spellStart"/>
+      <w:r>
+        <w:rPr>
+          <w:b/>
+          <w:bCs/>
+        </w:rPr>
+        <w:t>under</w:t>
+      </w:r>
+      <w:proofErr w:type="spellEnd"/>
+      <w:r>
+        <w:rPr>
+          <w:b/>
+          <w:bCs/>
+        </w:rPr>
+        <w:t>-test</w:t>
+      </w:r>
+      <w:r>
+        <w:t> </w:t>
+      </w:r>
+    </w:p>
+    <w:p>
+      <w:pPr>
+        <w:pBdr>
+          <w:top w:val="double" w:sz="6" w:space="1" w:color="auto"/>
+          <w:bottom w:val="double" w:sz="6" w:space="1" w:color="auto"/>
+        </w:pBdr>
+        <w:contextualSpacing/>
+      </w:pPr>
+      <w:r>
+        <w:t xml:space="preserve">Testujeme samotnú umelú inteligenciu – teda model, algoritmus alebo systém, ktorý sa správa „inteligentne“. Napr. testujeme, či </w:t>
+      </w:r>
+      <w:proofErr w:type="spellStart"/>
+      <w:r>
+        <w:t>chatbot</w:t>
+      </w:r>
+      <w:proofErr w:type="spellEnd"/>
+      <w:r>
+        <w:t xml:space="preserve"> odpovedá správne, či ML model klasifikuje e-maily dobre, alebo či odporúčací systém neponúka nezmysly. Tester sa tu zameriava na presnosť, spravodlivosť, stabilitu a chovanie pri rôznych vstupoch.</w:t>
+      </w:r>
+    </w:p>
+    <w:p>
+      <w:pPr>
+        <w:pBdr>
+          <w:top w:val="double" w:sz="6" w:space="1" w:color="auto"/>
+          <w:bottom w:val="double" w:sz="6" w:space="1" w:color="auto"/>
+        </w:pBdr>
+        <w:contextualSpacing/>
+      </w:pPr>
+    </w:p>
+    <w:p>
+      <w:pPr>
+        <w:pBdr>
+          <w:top w:val="double" w:sz="6" w:space="1" w:color="auto"/>
+          <w:bottom w:val="double" w:sz="6" w:space="1" w:color="auto"/>
+        </w:pBdr>
+        <w:contextualSpacing/>
+      </w:pPr>
+      <w:r>
+        <w:rPr>
+          <w:b/>
+          <w:bCs/>
+        </w:rPr>
+        <w:t>AI-</w:t>
+      </w:r>
+      <w:proofErr w:type="spellStart"/>
+      <w:r>
+        <w:rPr>
+          <w:b/>
+          <w:bCs/>
+        </w:rPr>
+        <w:t>assisted</w:t>
+      </w:r>
+      <w:proofErr w:type="spellEnd"/>
+      <w:r>
+        <w:rPr>
+          <w:b/>
+          <w:bCs/>
+        </w:rPr>
+        <w:t xml:space="preserve"> </w:t>
+      </w:r>
+      <w:proofErr w:type="spellStart"/>
+      <w:r>
+        <w:rPr>
+          <w:b/>
+          <w:bCs/>
+        </w:rPr>
+        <w:t>testing</w:t>
+      </w:r>
+      <w:proofErr w:type="spellEnd"/>
+      <w:r>
+        <w:t> </w:t>
+      </w:r>
+    </w:p>
+    <w:p>
+      <w:pPr>
+        <w:pBdr>
+          <w:top w:val="double" w:sz="6" w:space="1" w:color="auto"/>
+          <w:bottom w:val="double" w:sz="6" w:space="1" w:color="auto"/>
+        </w:pBdr>
+        <w:contextualSpacing/>
+      </w:pPr>
+      <w:r>
+        <w:t>Tester používa AI ako pomocníka pri testovaní – napr. na generovanie testovacích dát, návrh testov, analýzu logov, písanie skriptov alebo odhaľovanie vzorov. AI = testovací kolega (ktorý nepije kávu a píše rýchlejšie než ty). Je to ako mať „</w:t>
+      </w:r>
+      <w:proofErr w:type="spellStart"/>
+      <w:r>
+        <w:t>copilota</w:t>
+      </w:r>
+      <w:proofErr w:type="spellEnd"/>
+      <w:r>
+        <w:t>“ – ty riadiš, AI navrhuje.</w:t>
+      </w:r>
+    </w:p>
+    <w:p>
+      <w:pPr>
+        <w:pBdr>
+          <w:top w:val="double" w:sz="6" w:space="1" w:color="auto"/>
+          <w:bottom w:val="double" w:sz="6" w:space="1" w:color="auto"/>
+        </w:pBdr>
+        <w:contextualSpacing/>
+      </w:pPr>
+    </w:p>
+    <w:p>
+      <w:pPr>
+        <w:pBdr>
+          <w:top w:val="double" w:sz="6" w:space="1" w:color="auto"/>
+          <w:bottom w:val="double" w:sz="6" w:space="1" w:color="auto"/>
+        </w:pBdr>
+        <w:contextualSpacing/>
+      </w:pPr>
+      <w:r>
+        <w:rPr>
+          <w:b/>
+          <w:bCs/>
+        </w:rPr>
+        <w:t>AI-</w:t>
+      </w:r>
+      <w:proofErr w:type="spellStart"/>
+      <w:r>
+        <w:rPr>
+          <w:b/>
+          <w:bCs/>
+        </w:rPr>
+        <w:t>driven</w:t>
+      </w:r>
+      <w:proofErr w:type="spellEnd"/>
+      <w:r>
+        <w:rPr>
+          <w:b/>
+          <w:bCs/>
+        </w:rPr>
+        <w:t xml:space="preserve"> </w:t>
+      </w:r>
+      <w:proofErr w:type="spellStart"/>
+      <w:r>
+        <w:rPr>
+          <w:b/>
+          <w:bCs/>
+        </w:rPr>
+        <w:t>testing</w:t>
+      </w:r>
+      <w:proofErr w:type="spellEnd"/>
+      <w:r>
+        <w:t> </w:t>
+      </w:r>
+    </w:p>
+    <w:p>
+      <w:pPr>
+        <w:pBdr>
+          <w:top w:val="double" w:sz="6" w:space="1" w:color="auto"/>
+          <w:bottom w:val="double" w:sz="6" w:space="1" w:color="auto"/>
+        </w:pBdr>
+        <w:contextualSpacing/>
+      </w:pPr>
+      <w:r>
+        <w:t>AI automaticky riadi testovanie – sama analyzuje aplikáciu, rozhoduje, čo testovať, generuje a spúšťa testy, vyhodnocuje výsledky. Cieľ: maximálna automatizácia pomocou AI – najmä pri komplexných systémoch, ktoré sa často menia. Nie vždy ide o úplne samostatné testovanie, ale AI tu hrá hlavnú rolu v rozhodovaní.</w:t>
+      </w:r>
+    </w:p>
+    <w:p>
+      <w:pPr>
+        <w:pBdr>
+          <w:top w:val="double" w:sz="6" w:space="1" w:color="auto"/>
+          <w:bottom w:val="double" w:sz="6" w:space="1" w:color="auto"/>
+        </w:pBdr>
+      </w:pPr>
     </w:p>
     <w:p>
       <w:pPr>

</xml_diff>

<commit_message>
doplnený model na ktorom bolo testované
</commit_message>
<xml_diff>
--- a/Testersky slovnik/Testerský slovník.docx
+++ b/Testersky slovnik/Testerský slovník.docx
@@ -5853,19 +5853,29 @@
     </w:p>
     <w:p/>
     <w:p>
+      <w:pPr>
+        <w:rPr>
+          <w:highlight w:val="yellow"/>
+        </w:rPr>
+      </w:pPr>
       <w:r>
         <w:rPr>
           <w:rFonts w:ascii="Segoe UI Emoji" w:hAnsi="Segoe UI Emoji" w:cs="Segoe UI Emoji"/>
+          <w:highlight w:val="yellow"/>
         </w:rPr>
         <w:t>🔹</w:t>
       </w:r>
       <w:r>
-        <w:t xml:space="preserve"> </w:t>
-      </w:r>
-      <w:r>
-        <w:rPr>
-          <w:b/>
-          <w:bCs/>
+        <w:rPr>
+          <w:highlight w:val="yellow"/>
+        </w:rPr>
+        <w:t xml:space="preserve"> </w:t>
+      </w:r>
+      <w:r>
+        <w:rPr>
+          <w:b/>
+          <w:bCs/>
+          <w:highlight w:val="yellow"/>
         </w:rPr>
         <w:t xml:space="preserve">Test </w:t>
       </w:r>
@@ -5874,21 +5884,32 @@
         <w:rPr>
           <w:b/>
           <w:bCs/>
+          <w:highlight w:val="yellow"/>
         </w:rPr>
         <w:t>freeze</w:t>
       </w:r>
       <w:proofErr w:type="spellEnd"/>
       <w:r>
+        <w:rPr>
+          <w:highlight w:val="yellow"/>
+        </w:rPr>
         <w:br/>
         <w:t>Stav, keď sa už nemenia testy ani prostredie. V tomto bode by už malo prebiehať len spúšťanie existujúcich testov a príprava na vydanie.</w:t>
       </w:r>
     </w:p>
-    <w:p/>
-    <w:p>
-      <w:pPr>
-        <w:rPr>
-          <w:b/>
-          <w:bCs/>
+    <w:p>
+      <w:pPr>
+        <w:rPr>
+          <w:highlight w:val="yellow"/>
+        </w:rPr>
+      </w:pPr>
+    </w:p>
+    <w:p>
+      <w:pPr>
+        <w:rPr>
+          <w:b/>
+          <w:bCs/>
+          <w:highlight w:val="yellow"/>
         </w:rPr>
       </w:pPr>
       <w:r>
@@ -5896,6 +5917,7 @@
           <w:rFonts w:ascii="Segoe UI Emoji" w:hAnsi="Segoe UI Emoji" w:cs="Segoe UI Emoji"/>
           <w:b/>
           <w:bCs/>
+          <w:highlight w:val="yellow"/>
         </w:rPr>
         <w:t>🔹</w:t>
       </w:r>
@@ -5903,6 +5925,7 @@
         <w:rPr>
           <w:b/>
           <w:bCs/>
+          <w:highlight w:val="yellow"/>
         </w:rPr>
         <w:t xml:space="preserve"> Zombie </w:t>
       </w:r>
@@ -5911,13 +5934,22 @@
         <w:rPr>
           <w:b/>
           <w:bCs/>
+          <w:highlight w:val="yellow"/>
         </w:rPr>
         <w:t>bug</w:t>
       </w:r>
       <w:proofErr w:type="spellEnd"/>
     </w:p>
     <w:p>
-      <w:r>
+      <w:pPr>
+        <w:rPr>
+          <w:highlight w:val="yellow"/>
+        </w:rPr>
+      </w:pPr>
+      <w:r>
+        <w:rPr>
+          <w:highlight w:val="yellow"/>
+        </w:rPr>
         <w:t xml:space="preserve">Chyba, ktorá sa opakovane vracia, aj keď bola "opravená". Buď nie je naozaj vyriešená, alebo sa vždy niekto „postará“, aby znovu vstala z mŕtvych. </w:t>
       </w:r>
     </w:p>
@@ -5926,6 +5958,7 @@
         <w:rPr>
           <w:b/>
           <w:bCs/>
+          <w:highlight w:val="yellow"/>
         </w:rPr>
       </w:pPr>
       <w:r>
@@ -5933,6 +5966,7 @@
           <w:rFonts w:ascii="Segoe UI Emoji" w:hAnsi="Segoe UI Emoji" w:cs="Segoe UI Emoji"/>
           <w:b/>
           <w:bCs/>
+          <w:highlight w:val="yellow"/>
         </w:rPr>
         <w:t>🔹</w:t>
       </w:r>
@@ -5940,6 +5974,7 @@
         <w:rPr>
           <w:b/>
           <w:bCs/>
+          <w:highlight w:val="yellow"/>
         </w:rPr>
         <w:t xml:space="preserve"> Rubber </w:t>
       </w:r>
@@ -5948,6 +5983,7 @@
         <w:rPr>
           <w:b/>
           <w:bCs/>
+          <w:highlight w:val="yellow"/>
         </w:rPr>
         <w:t>duck</w:t>
       </w:r>
@@ -5956,29 +5992,45 @@
         <w:rPr>
           <w:b/>
           <w:bCs/>
-        </w:rPr>
-        <w:t xml:space="preserve"> </w:t>
-      </w:r>
-      <w:proofErr w:type="spellStart"/>
-      <w:r>
-        <w:rPr>
-          <w:b/>
-          <w:bCs/>
+          <w:highlight w:val="yellow"/>
+        </w:rPr>
+        <w:t xml:space="preserve"> </w:t>
+      </w:r>
+      <w:proofErr w:type="spellStart"/>
+      <w:r>
+        <w:rPr>
+          <w:b/>
+          <w:bCs/>
+          <w:highlight w:val="yellow"/>
         </w:rPr>
         <w:t>debugging</w:t>
       </w:r>
       <w:proofErr w:type="spellEnd"/>
     </w:p>
     <w:p>
-      <w:r>
+      <w:pPr>
+        <w:rPr>
+          <w:highlight w:val="yellow"/>
+        </w:rPr>
+      </w:pPr>
+      <w:r>
+        <w:rPr>
+          <w:highlight w:val="yellow"/>
+        </w:rPr>
         <w:t xml:space="preserve">Vysvetľovanie problému (často nahlas alebo bábke/kačke) – už samotné rozprávanie pomáha nájsť riešenie. Aj tester to môže využiť na ujasnenie si </w:t>
       </w:r>
       <w:proofErr w:type="spellStart"/>
       <w:r>
+        <w:rPr>
+          <w:highlight w:val="yellow"/>
+        </w:rPr>
         <w:t>bug</w:t>
       </w:r>
       <w:proofErr w:type="spellEnd"/>
       <w:r>
+        <w:rPr>
+          <w:highlight w:val="yellow"/>
+        </w:rPr>
         <w:t xml:space="preserve"> reportu.</w:t>
       </w:r>
     </w:p>
@@ -5987,6 +6039,7 @@
         <w:rPr>
           <w:b/>
           <w:bCs/>
+          <w:highlight w:val="yellow"/>
         </w:rPr>
       </w:pPr>
       <w:r>
@@ -5994,6 +6047,7 @@
           <w:rFonts w:ascii="Segoe UI Emoji" w:hAnsi="Segoe UI Emoji" w:cs="Segoe UI Emoji"/>
           <w:b/>
           <w:bCs/>
+          <w:highlight w:val="yellow"/>
         </w:rPr>
         <w:t>🔹</w:t>
       </w:r>
@@ -6001,6 +6055,7 @@
         <w:rPr>
           <w:b/>
           <w:bCs/>
+          <w:highlight w:val="yellow"/>
         </w:rPr>
         <w:t xml:space="preserve"> Test </w:t>
       </w:r>
@@ -6009,6 +6064,7 @@
         <w:rPr>
           <w:b/>
           <w:bCs/>
+          <w:highlight w:val="yellow"/>
         </w:rPr>
         <w:t>debt</w:t>
       </w:r>
@@ -6017,12 +6073,21 @@
         <w:rPr>
           <w:b/>
           <w:bCs/>
+          <w:highlight w:val="yellow"/>
         </w:rPr>
         <w:t xml:space="preserve"> (dlh v testovaní)</w:t>
       </w:r>
     </w:p>
     <w:p>
-      <w:r>
+      <w:pPr>
+        <w:rPr>
+          <w:highlight w:val="yellow"/>
+        </w:rPr>
+      </w:pPr>
+      <w:r>
+        <w:rPr>
+          <w:highlight w:val="yellow"/>
+        </w:rPr>
         <w:t>Podobne ako technický dlh – keď sa testy odkladajú, skripty sa neudržiavajú alebo chýba pokrytie. Neskôr sa to vypomstí.</w:t>
       </w:r>
     </w:p>
@@ -6031,6 +6096,7 @@
         <w:rPr>
           <w:b/>
           <w:bCs/>
+          <w:highlight w:val="yellow"/>
         </w:rPr>
       </w:pPr>
       <w:r>
@@ -6038,6 +6104,7 @@
           <w:rFonts w:ascii="Segoe UI Emoji" w:hAnsi="Segoe UI Emoji" w:cs="Segoe UI Emoji"/>
           <w:b/>
           <w:bCs/>
+          <w:highlight w:val="yellow"/>
         </w:rPr>
         <w:t>🔹</w:t>
       </w:r>
@@ -6045,6 +6112,7 @@
         <w:rPr>
           <w:b/>
           <w:bCs/>
+          <w:highlight w:val="yellow"/>
         </w:rPr>
         <w:t xml:space="preserve"> Happy </w:t>
       </w:r>
@@ -6053,6 +6121,7 @@
         <w:rPr>
           <w:b/>
           <w:bCs/>
+          <w:highlight w:val="yellow"/>
         </w:rPr>
         <w:t>smoke</w:t>
       </w:r>
@@ -6061,6 +6130,7 @@
         <w:rPr>
           <w:b/>
           <w:bCs/>
+          <w:highlight w:val="yellow"/>
         </w:rPr>
         <w:t xml:space="preserve"> + </w:t>
       </w:r>
@@ -6069,6 +6139,7 @@
         <w:rPr>
           <w:b/>
           <w:bCs/>
+          <w:highlight w:val="yellow"/>
         </w:rPr>
         <w:t>grumpy</w:t>
       </w:r>
@@ -6077,53 +6148,87 @@
         <w:rPr>
           <w:b/>
           <w:bCs/>
-        </w:rPr>
-        <w:t xml:space="preserve"> </w:t>
-      </w:r>
-      <w:proofErr w:type="spellStart"/>
-      <w:r>
-        <w:rPr>
-          <w:b/>
-          <w:bCs/>
+          <w:highlight w:val="yellow"/>
+        </w:rPr>
+        <w:t xml:space="preserve"> </w:t>
+      </w:r>
+      <w:proofErr w:type="spellStart"/>
+      <w:r>
+        <w:rPr>
+          <w:b/>
+          <w:bCs/>
+          <w:highlight w:val="yellow"/>
         </w:rPr>
         <w:t>sanity</w:t>
       </w:r>
       <w:proofErr w:type="spellEnd"/>
     </w:p>
     <w:p>
-      <w:r>
+      <w:pPr>
+        <w:rPr>
+          <w:highlight w:val="yellow"/>
+        </w:rPr>
+      </w:pPr>
+      <w:r>
+        <w:rPr>
+          <w:highlight w:val="yellow"/>
+        </w:rPr>
         <w:t xml:space="preserve">Zábavné pomenovanie na zapamätanie rozdielu: </w:t>
       </w:r>
       <w:proofErr w:type="spellStart"/>
       <w:r>
+        <w:rPr>
+          <w:highlight w:val="yellow"/>
+        </w:rPr>
         <w:t>smoke</w:t>
       </w:r>
       <w:proofErr w:type="spellEnd"/>
       <w:r>
+        <w:rPr>
+          <w:highlight w:val="yellow"/>
+        </w:rPr>
         <w:t xml:space="preserve"> test = „všetko </w:t>
       </w:r>
       <w:proofErr w:type="spellStart"/>
       <w:r>
+        <w:rPr>
+          <w:highlight w:val="yellow"/>
+        </w:rPr>
         <w:t>ok</w:t>
       </w:r>
       <w:proofErr w:type="spellEnd"/>
       <w:r>
+        <w:rPr>
+          <w:highlight w:val="yellow"/>
+        </w:rPr>
         <w:t xml:space="preserve">, môžeme začať“, </w:t>
       </w:r>
       <w:proofErr w:type="spellStart"/>
       <w:r>
+        <w:rPr>
+          <w:highlight w:val="yellow"/>
+        </w:rPr>
         <w:t>sanity</w:t>
       </w:r>
       <w:proofErr w:type="spellEnd"/>
       <w:r>
+        <w:rPr>
+          <w:highlight w:val="yellow"/>
+        </w:rPr>
         <w:t xml:space="preserve"> test = „</w:t>
       </w:r>
       <w:proofErr w:type="spellStart"/>
       <w:r>
+        <w:rPr>
+          <w:highlight w:val="yellow"/>
+        </w:rPr>
         <w:t>ok</w:t>
       </w:r>
       <w:proofErr w:type="spellEnd"/>
       <w:r>
+        <w:rPr>
+          <w:highlight w:val="yellow"/>
+        </w:rPr>
         <w:t>, ale tá konkrétna oprava fakt funguje?“</w:t>
       </w:r>
     </w:p>
@@ -6132,6 +6237,7 @@
         <w:rPr>
           <w:b/>
           <w:bCs/>
+          <w:highlight w:val="yellow"/>
         </w:rPr>
       </w:pPr>
       <w:r>
@@ -6139,6 +6245,7 @@
           <w:rFonts w:ascii="Segoe UI Emoji" w:hAnsi="Segoe UI Emoji" w:cs="Segoe UI Emoji"/>
           <w:b/>
           <w:bCs/>
+          <w:highlight w:val="yellow"/>
         </w:rPr>
         <w:t>🔹</w:t>
       </w:r>
@@ -6146,29 +6253,45 @@
         <w:rPr>
           <w:b/>
           <w:bCs/>
-        </w:rPr>
-        <w:t xml:space="preserve"> </w:t>
-      </w:r>
-      <w:proofErr w:type="spellStart"/>
-      <w:r>
-        <w:rPr>
-          <w:b/>
-          <w:bCs/>
+          <w:highlight w:val="yellow"/>
+        </w:rPr>
+        <w:t xml:space="preserve"> </w:t>
+      </w:r>
+      <w:proofErr w:type="spellStart"/>
+      <w:r>
+        <w:rPr>
+          <w:b/>
+          <w:bCs/>
+          <w:highlight w:val="yellow"/>
         </w:rPr>
         <w:t>Dogfooding</w:t>
       </w:r>
       <w:proofErr w:type="spellEnd"/>
     </w:p>
     <w:p>
-      <w:r>
+      <w:pPr>
+        <w:rPr>
+          <w:highlight w:val="yellow"/>
+        </w:rPr>
+      </w:pPr>
+      <w:r>
+        <w:rPr>
+          <w:highlight w:val="yellow"/>
+        </w:rPr>
         <w:t xml:space="preserve">Interné používanie vlastného softvéru (napr. vývojári testujú vlastnú </w:t>
       </w:r>
       <w:proofErr w:type="spellStart"/>
       <w:r>
+        <w:rPr>
+          <w:highlight w:val="yellow"/>
+        </w:rPr>
         <w:t>appku</w:t>
       </w:r>
       <w:proofErr w:type="spellEnd"/>
       <w:r>
+        <w:rPr>
+          <w:highlight w:val="yellow"/>
+        </w:rPr>
         <w:t>). Tester by mal byť pri tom – nájde chyby, ktoré vývojári ignorujú.</w:t>
       </w:r>
     </w:p>
@@ -6177,6 +6300,7 @@
         <w:rPr>
           <w:b/>
           <w:bCs/>
+          <w:highlight w:val="yellow"/>
         </w:rPr>
       </w:pPr>
       <w:r>
@@ -6184,6 +6308,7 @@
           <w:rFonts w:ascii="Segoe UI Emoji" w:hAnsi="Segoe UI Emoji" w:cs="Segoe UI Emoji"/>
           <w:b/>
           <w:bCs/>
+          <w:highlight w:val="yellow"/>
         </w:rPr>
         <w:t>🔹</w:t>
       </w:r>
@@ -6191,6 +6316,7 @@
         <w:rPr>
           <w:b/>
           <w:bCs/>
+          <w:highlight w:val="yellow"/>
         </w:rPr>
         <w:t xml:space="preserve"> Feature </w:t>
       </w:r>
@@ -6199,6 +6325,7 @@
         <w:rPr>
           <w:b/>
           <w:bCs/>
+          <w:highlight w:val="yellow"/>
         </w:rPr>
         <w:t>toggle</w:t>
       </w:r>
@@ -6207,6 +6334,7 @@
         <w:rPr>
           <w:b/>
           <w:bCs/>
+          <w:highlight w:val="yellow"/>
         </w:rPr>
         <w:t xml:space="preserve"> / </w:t>
       </w:r>
@@ -6215,13 +6343,22 @@
         <w:rPr>
           <w:b/>
           <w:bCs/>
+          <w:highlight w:val="yellow"/>
         </w:rPr>
         <w:t>Flag</w:t>
       </w:r>
       <w:proofErr w:type="spellEnd"/>
     </w:p>
     <w:p>
-      <w:r>
+      <w:pPr>
+        <w:rPr>
+          <w:highlight w:val="yellow"/>
+        </w:rPr>
+      </w:pPr>
+      <w:r>
+        <w:rPr>
+          <w:highlight w:val="yellow"/>
+        </w:rPr>
         <w:t>Prepínač, ktorým sa zapína alebo vypína funkcia bez nutnosti meniť kód. Tester musí vedieť, ktoré sú aktívne – inak môže testovať „vzduch“.</w:t>
       </w:r>
     </w:p>
@@ -6230,6 +6367,7 @@
         <w:rPr>
           <w:b/>
           <w:bCs/>
+          <w:highlight w:val="yellow"/>
         </w:rPr>
       </w:pPr>
       <w:r>
@@ -6237,6 +6375,7 @@
           <w:rFonts w:ascii="Segoe UI Emoji" w:hAnsi="Segoe UI Emoji" w:cs="Segoe UI Emoji"/>
           <w:b/>
           <w:bCs/>
+          <w:highlight w:val="yellow"/>
         </w:rPr>
         <w:t>🔹</w:t>
       </w:r>
@@ -6244,14 +6383,16 @@
         <w:rPr>
           <w:b/>
           <w:bCs/>
-        </w:rPr>
-        <w:t xml:space="preserve"> </w:t>
-      </w:r>
-      <w:proofErr w:type="spellStart"/>
-      <w:r>
-        <w:rPr>
-          <w:b/>
-          <w:bCs/>
+          <w:highlight w:val="yellow"/>
+        </w:rPr>
+        <w:t xml:space="preserve"> </w:t>
+      </w:r>
+      <w:proofErr w:type="spellStart"/>
+      <w:r>
+        <w:rPr>
+          <w:b/>
+          <w:bCs/>
+          <w:highlight w:val="yellow"/>
         </w:rPr>
         <w:t>Dead</w:t>
       </w:r>
@@ -6260,21 +6401,31 @@
         <w:rPr>
           <w:b/>
           <w:bCs/>
-        </w:rPr>
-        <w:t xml:space="preserve"> </w:t>
-      </w:r>
-      <w:proofErr w:type="spellStart"/>
-      <w:r>
-        <w:rPr>
-          <w:b/>
-          <w:bCs/>
+          <w:highlight w:val="yellow"/>
+        </w:rPr>
+        <w:t xml:space="preserve"> </w:t>
+      </w:r>
+      <w:proofErr w:type="spellStart"/>
+      <w:r>
+        <w:rPr>
+          <w:b/>
+          <w:bCs/>
+          <w:highlight w:val="yellow"/>
         </w:rPr>
         <w:t>code</w:t>
       </w:r>
       <w:proofErr w:type="spellEnd"/>
     </w:p>
     <w:p>
-      <w:r>
+      <w:pPr>
+        <w:rPr>
+          <w:highlight w:val="yellow"/>
+        </w:rPr>
+      </w:pPr>
+      <w:r>
+        <w:rPr>
+          <w:highlight w:val="yellow"/>
+        </w:rPr>
         <w:t>Časť kódu, ktorá sa nikdy nevykoná – a tým pádom sa často ani netestuje. Ale keď sa v nej niečo zmení, môže rozbiť to, čo „sa nemalo používať“.</w:t>
       </w:r>
     </w:p>
@@ -6283,6 +6434,7 @@
         <w:rPr>
           <w:b/>
           <w:bCs/>
+          <w:highlight w:val="yellow"/>
         </w:rPr>
       </w:pPr>
       <w:r>
@@ -6290,6 +6442,7 @@
           <w:rFonts w:ascii="Segoe UI Emoji" w:hAnsi="Segoe UI Emoji" w:cs="Segoe UI Emoji"/>
           <w:b/>
           <w:bCs/>
+          <w:highlight w:val="yellow"/>
         </w:rPr>
         <w:t>🔹</w:t>
       </w:r>
@@ -6297,53 +6450,87 @@
         <w:rPr>
           <w:b/>
           <w:bCs/>
-        </w:rPr>
-        <w:t xml:space="preserve"> </w:t>
-      </w:r>
-      <w:proofErr w:type="spellStart"/>
-      <w:r>
-        <w:rPr>
-          <w:b/>
-          <w:bCs/>
+          <w:highlight w:val="yellow"/>
+        </w:rPr>
+        <w:t xml:space="preserve"> </w:t>
+      </w:r>
+      <w:proofErr w:type="spellStart"/>
+      <w:r>
+        <w:rPr>
+          <w:b/>
+          <w:bCs/>
+          <w:highlight w:val="yellow"/>
         </w:rPr>
         <w:t>Red-Green-Refactor</w:t>
       </w:r>
       <w:proofErr w:type="spellEnd"/>
     </w:p>
     <w:p>
-      <w:r>
+      <w:pPr>
+        <w:rPr>
+          <w:highlight w:val="yellow"/>
+        </w:rPr>
+      </w:pPr>
+      <w:r>
+        <w:rPr>
+          <w:highlight w:val="yellow"/>
+        </w:rPr>
         <w:t>Prístup pri písaní testov (TDD): najprv test zlyhá (</w:t>
       </w:r>
       <w:proofErr w:type="spellStart"/>
       <w:r>
+        <w:rPr>
+          <w:highlight w:val="yellow"/>
+        </w:rPr>
         <w:t>red</w:t>
       </w:r>
       <w:proofErr w:type="spellEnd"/>
       <w:r>
+        <w:rPr>
+          <w:highlight w:val="yellow"/>
+        </w:rPr>
         <w:t>), potom sa opraví (</w:t>
       </w:r>
       <w:proofErr w:type="spellStart"/>
       <w:r>
+        <w:rPr>
+          <w:highlight w:val="yellow"/>
+        </w:rPr>
         <w:t>green</w:t>
       </w:r>
       <w:proofErr w:type="spellEnd"/>
       <w:r>
+        <w:rPr>
+          <w:highlight w:val="yellow"/>
+        </w:rPr>
         <w:t>), a potom sa kód zlepší (</w:t>
       </w:r>
       <w:proofErr w:type="spellStart"/>
       <w:r>
+        <w:rPr>
+          <w:highlight w:val="yellow"/>
+        </w:rPr>
         <w:t>refactor</w:t>
       </w:r>
       <w:proofErr w:type="spellEnd"/>
       <w:r>
+        <w:rPr>
+          <w:highlight w:val="yellow"/>
+        </w:rPr>
         <w:t xml:space="preserve">). Tester môže sledovať, či vývojári </w:t>
       </w:r>
       <w:proofErr w:type="spellStart"/>
       <w:r>
+        <w:rPr>
+          <w:highlight w:val="yellow"/>
+        </w:rPr>
         <w:t>refaktorujú</w:t>
       </w:r>
       <w:proofErr w:type="spellEnd"/>
       <w:r>
+        <w:rPr>
+          <w:highlight w:val="yellow"/>
+        </w:rPr>
         <w:t xml:space="preserve"> – alebo len zalepujú.</w:t>
       </w:r>
     </w:p>
@@ -6352,6 +6539,7 @@
         <w:rPr>
           <w:b/>
           <w:bCs/>
+          <w:highlight w:val="yellow"/>
         </w:rPr>
       </w:pPr>
       <w:r>
@@ -6359,6 +6547,7 @@
           <w:rFonts w:ascii="Segoe UI Emoji" w:hAnsi="Segoe UI Emoji" w:cs="Segoe UI Emoji"/>
           <w:b/>
           <w:bCs/>
+          <w:highlight w:val="yellow"/>
         </w:rPr>
         <w:t>🔹</w:t>
       </w:r>
@@ -6366,6 +6555,7 @@
         <w:rPr>
           <w:b/>
           <w:bCs/>
+          <w:highlight w:val="yellow"/>
         </w:rPr>
         <w:t xml:space="preserve"> QA </w:t>
       </w:r>
@@ -6374,27 +6564,36 @@
         <w:rPr>
           <w:b/>
           <w:bCs/>
+          <w:highlight w:val="yellow"/>
         </w:rPr>
         <w:t>translator</w:t>
       </w:r>
       <w:proofErr w:type="spellEnd"/>
     </w:p>
     <w:p>
-      <w:r>
-        <w:t>Tester ako tlmočník medzi tým, čo vývojár povedal, čo PM</w:t>
-      </w:r>
-      <w:r>
-        <w:t xml:space="preserve"> (projektový manažér)</w:t>
-      </w:r>
-      <w:r>
-        <w:t xml:space="preserve"> myslel, čo klient chcel a čo </w:t>
-      </w:r>
-      <w:proofErr w:type="spellStart"/>
-      <w:r>
+      <w:pPr>
+        <w:rPr>
+          <w:highlight w:val="yellow"/>
+        </w:rPr>
+      </w:pPr>
+      <w:r>
+        <w:rPr>
+          <w:highlight w:val="yellow"/>
+        </w:rPr>
+        <w:t xml:space="preserve">Tester ako tlmočník medzi tým, čo vývojár povedal, čo PM (projektový manažér) myslel, čo klient chcel a čo </w:t>
+      </w:r>
+      <w:proofErr w:type="spellStart"/>
+      <w:r>
+        <w:rPr>
+          <w:highlight w:val="yellow"/>
+        </w:rPr>
         <w:t>appka</w:t>
       </w:r>
       <w:proofErr w:type="spellEnd"/>
       <w:r>
+        <w:rPr>
+          <w:highlight w:val="yellow"/>
+        </w:rPr>
         <w:t xml:space="preserve"> reálne robí.</w:t>
       </w:r>
     </w:p>
@@ -6403,6 +6602,7 @@
         <w:rPr>
           <w:b/>
           <w:bCs/>
+          <w:highlight w:val="yellow"/>
         </w:rPr>
       </w:pPr>
       <w:r>
@@ -6410,6 +6610,7 @@
           <w:rFonts w:ascii="Segoe UI Emoji" w:hAnsi="Segoe UI Emoji" w:cs="Segoe UI Emoji"/>
           <w:b/>
           <w:bCs/>
+          <w:highlight w:val="yellow"/>
         </w:rPr>
         <w:t>🔹</w:t>
       </w:r>
@@ -6417,14 +6618,16 @@
         <w:rPr>
           <w:b/>
           <w:bCs/>
-        </w:rPr>
-        <w:t xml:space="preserve"> </w:t>
-      </w:r>
-      <w:proofErr w:type="spellStart"/>
-      <w:r>
-        <w:rPr>
-          <w:b/>
-          <w:bCs/>
+          <w:highlight w:val="yellow"/>
+        </w:rPr>
+        <w:t xml:space="preserve"> </w:t>
+      </w:r>
+      <w:proofErr w:type="spellStart"/>
+      <w:r>
+        <w:rPr>
+          <w:b/>
+          <w:bCs/>
+          <w:highlight w:val="yellow"/>
         </w:rPr>
         <w:t>Click</w:t>
       </w:r>
@@ -6433,14 +6636,16 @@
         <w:rPr>
           <w:b/>
           <w:bCs/>
-        </w:rPr>
-        <w:t xml:space="preserve"> </w:t>
-      </w:r>
-      <w:proofErr w:type="spellStart"/>
-      <w:r>
-        <w:rPr>
-          <w:b/>
-          <w:bCs/>
+          <w:highlight w:val="yellow"/>
+        </w:rPr>
+        <w:t xml:space="preserve"> </w:t>
+      </w:r>
+      <w:proofErr w:type="spellStart"/>
+      <w:r>
+        <w:rPr>
+          <w:b/>
+          <w:bCs/>
+          <w:highlight w:val="yellow"/>
         </w:rPr>
         <w:t>monkey</w:t>
       </w:r>
@@ -6448,14 +6653,23 @@
     </w:p>
     <w:p>
       <w:r>
+        <w:rPr>
+          <w:highlight w:val="yellow"/>
+        </w:rPr>
         <w:t xml:space="preserve">Posmešné označenie manuálneho testera, ktorý len kliká bez kontextu. V dobrom slúži ako memento: tester má byť zvedavý, nie len </w:t>
       </w:r>
       <w:proofErr w:type="spellStart"/>
       <w:r>
+        <w:rPr>
+          <w:highlight w:val="yellow"/>
+        </w:rPr>
         <w:t>klikač</w:t>
       </w:r>
       <w:proofErr w:type="spellEnd"/>
       <w:r>
+        <w:rPr>
+          <w:highlight w:val="yellow"/>
+        </w:rPr>
         <w:t>.</w:t>
       </w:r>
     </w:p>
@@ -6511,9 +6725,64 @@
     </w:p>
     <w:p>
       <w:pPr>
-        <w:rPr>
-          <w:b/>
-          <w:bCs/>
+        <w:pStyle w:val="Nadpis1"/>
+        <w:rPr>
+          <w:highlight w:val="yellow"/>
+        </w:rPr>
+      </w:pPr>
+      <w:proofErr w:type="spellStart"/>
+      <w:r>
+        <w:rPr>
+          <w:highlight w:val="yellow"/>
+        </w:rPr>
+        <w:t>Testerský</w:t>
+      </w:r>
+      <w:proofErr w:type="spellEnd"/>
+      <w:r>
+        <w:rPr>
+          <w:highlight w:val="yellow"/>
+        </w:rPr>
+        <w:t xml:space="preserve"> slovník časť </w:t>
+      </w:r>
+      <w:r>
+        <w:rPr>
+          <w:highlight w:val="yellow"/>
+        </w:rPr>
+        <w:t>10</w:t>
+      </w:r>
+      <w:r>
+        <w:rPr>
+          <w:highlight w:val="yellow"/>
+        </w:rPr>
+        <w:t>:</w:t>
+      </w:r>
+    </w:p>
+    <w:p>
+      <w:pPr>
+        <w:rPr>
+          <w:highlight w:val="yellow"/>
+        </w:rPr>
+      </w:pPr>
+      <w:r>
+        <w:rPr>
+          <w:highlight w:val="yellow"/>
+        </w:rPr>
+        <w:t>(postupne budem zverejňovať pojmy, ktoré som nazbierala)</w:t>
+      </w:r>
+    </w:p>
+    <w:p>
+      <w:pPr>
+        <w:rPr>
+          <w:highlight w:val="yellow"/>
+        </w:rPr>
+      </w:pPr>
+    </w:p>
+    <w:p>
+      <w:pPr>
+        <w:rPr>
+          <w:b/>
+          <w:bCs/>
+          <w:highlight w:val="yellow"/>
         </w:rPr>
       </w:pPr>
       <w:r>
@@ -6521,6 +6790,7 @@
           <w:rFonts w:ascii="Segoe UI Emoji" w:hAnsi="Segoe UI Emoji" w:cs="Segoe UI Emoji"/>
           <w:b/>
           <w:bCs/>
+          <w:highlight w:val="yellow"/>
         </w:rPr>
         <w:t>🔹</w:t>
       </w:r>
@@ -6528,14 +6798,16 @@
         <w:rPr>
           <w:b/>
           <w:bCs/>
-        </w:rPr>
-        <w:t xml:space="preserve"> </w:t>
-      </w:r>
-      <w:proofErr w:type="spellStart"/>
-      <w:r>
-        <w:rPr>
-          <w:b/>
-          <w:bCs/>
+          <w:highlight w:val="yellow"/>
+        </w:rPr>
+        <w:t xml:space="preserve"> </w:t>
+      </w:r>
+      <w:proofErr w:type="spellStart"/>
+      <w:r>
+        <w:rPr>
+          <w:b/>
+          <w:bCs/>
+          <w:highlight w:val="yellow"/>
         </w:rPr>
         <w:t>Dirty</w:t>
       </w:r>
@@ -6544,48 +6816,71 @@
         <w:rPr>
           <w:b/>
           <w:bCs/>
+          <w:highlight w:val="yellow"/>
         </w:rPr>
         <w:t xml:space="preserve"> data</w:t>
       </w:r>
     </w:p>
     <w:p>
-      <w:r>
+      <w:pPr>
+        <w:rPr>
+          <w:highlight w:val="yellow"/>
+        </w:rPr>
+      </w:pPr>
+      <w:r>
+        <w:rPr>
+          <w:highlight w:val="yellow"/>
+        </w:rPr>
         <w:t>Testovacie dáta, ktoré sú poškodené, neaktuálne alebo nedokumentované. Skrátka také, čo spôsobia, že test „čudne padne“ a nikto nevie prečo.</w:t>
       </w:r>
     </w:p>
     <w:p>
+      <w:pPr>
+        <w:rPr>
+          <w:highlight w:val="yellow"/>
+        </w:rPr>
+      </w:pPr>
       <w:r>
         <w:rPr>
           <w:rFonts w:ascii="Segoe UI Emoji" w:hAnsi="Segoe UI Emoji" w:cs="Segoe UI Emoji"/>
+          <w:highlight w:val="yellow"/>
         </w:rPr>
         <w:t>➡️</w:t>
       </w:r>
       <w:r>
+        <w:rPr>
+          <w:highlight w:val="yellow"/>
+        </w:rPr>
         <w:t xml:space="preserve"> </w:t>
       </w:r>
       <w:r>
         <w:rPr>
           <w:i/>
           <w:iCs/>
+          <w:highlight w:val="yellow"/>
         </w:rPr>
         <w:t>Poučenie pre testera</w:t>
       </w:r>
       <w:r>
+        <w:rPr>
+          <w:highlight w:val="yellow"/>
+        </w:rPr>
         <w:t>: Dobrý test potrebuje dobré dáta. Chaos v dátach vedie k falošným chybám.</w:t>
       </w:r>
     </w:p>
     <w:p>
-      <w:r>
-        <w:pict w14:anchorId="04B4C6C4">
-          <v:rect id="_x0000_i1025" style="width:0;height:1.5pt" o:hralign="center" o:hrstd="t" o:hr="t" fillcolor="#a0a0a0" stroked="f"/>
-        </w:pict>
-      </w:r>
-    </w:p>
-    <w:p>
-      <w:pPr>
-        <w:rPr>
-          <w:b/>
-          <w:bCs/>
+      <w:pPr>
+        <w:rPr>
+          <w:highlight w:val="yellow"/>
+        </w:rPr>
+      </w:pPr>
+    </w:p>
+    <w:p>
+      <w:pPr>
+        <w:rPr>
+          <w:b/>
+          <w:bCs/>
+          <w:highlight w:val="yellow"/>
         </w:rPr>
       </w:pPr>
       <w:r>
@@ -6593,6 +6888,7 @@
           <w:rFonts w:ascii="Segoe UI Emoji" w:hAnsi="Segoe UI Emoji" w:cs="Segoe UI Emoji"/>
           <w:b/>
           <w:bCs/>
+          <w:highlight w:val="yellow"/>
         </w:rPr>
         <w:t>🔹</w:t>
       </w:r>
@@ -6600,14 +6896,16 @@
         <w:rPr>
           <w:b/>
           <w:bCs/>
-        </w:rPr>
-        <w:t xml:space="preserve"> </w:t>
-      </w:r>
-      <w:proofErr w:type="spellStart"/>
-      <w:r>
-        <w:rPr>
-          <w:b/>
-          <w:bCs/>
+          <w:highlight w:val="yellow"/>
+        </w:rPr>
+        <w:t xml:space="preserve"> </w:t>
+      </w:r>
+      <w:proofErr w:type="spellStart"/>
+      <w:r>
+        <w:rPr>
+          <w:b/>
+          <w:bCs/>
+          <w:highlight w:val="yellow"/>
         </w:rPr>
         <w:t>Boomerang</w:t>
       </w:r>
@@ -6616,54 +6914,75 @@
         <w:rPr>
           <w:b/>
           <w:bCs/>
-        </w:rPr>
-        <w:t xml:space="preserve"> </w:t>
-      </w:r>
-      <w:proofErr w:type="spellStart"/>
-      <w:r>
-        <w:rPr>
-          <w:b/>
-          <w:bCs/>
+          <w:highlight w:val="yellow"/>
+        </w:rPr>
+        <w:t xml:space="preserve"> </w:t>
+      </w:r>
+      <w:proofErr w:type="spellStart"/>
+      <w:r>
+        <w:rPr>
+          <w:b/>
+          <w:bCs/>
+          <w:highlight w:val="yellow"/>
         </w:rPr>
         <w:t>bug</w:t>
       </w:r>
       <w:proofErr w:type="spellEnd"/>
     </w:p>
     <w:p>
-      <w:r>
+      <w:pPr>
+        <w:rPr>
+          <w:highlight w:val="yellow"/>
+        </w:rPr>
+      </w:pPr>
+      <w:r>
+        <w:rPr>
+          <w:highlight w:val="yellow"/>
+        </w:rPr>
         <w:t xml:space="preserve">Chyba, ktorá sa vracia po tom, čo bola uzavretá ako „fixed“. Niekedy kvôli nesprávnemu </w:t>
       </w:r>
       <w:proofErr w:type="spellStart"/>
       <w:r>
+        <w:rPr>
+          <w:highlight w:val="yellow"/>
+        </w:rPr>
         <w:t>retestovaniu</w:t>
       </w:r>
       <w:proofErr w:type="spellEnd"/>
       <w:r>
+        <w:rPr>
+          <w:highlight w:val="yellow"/>
+        </w:rPr>
         <w:t xml:space="preserve">, niekedy preto, že sa fix aplikoval len </w:t>
       </w:r>
       <w:r>
         <w:rPr>
           <w:i/>
           <w:iCs/>
+          <w:highlight w:val="yellow"/>
         </w:rPr>
         <w:t>na polovicu systému</w:t>
       </w:r>
       <w:r>
+        <w:rPr>
+          <w:highlight w:val="yellow"/>
+        </w:rPr>
         <w:t>.</w:t>
       </w:r>
     </w:p>
     <w:p>
-      <w:r>
-        <w:pict w14:anchorId="263A0D58">
-          <v:rect id="_x0000_i1026" style="width:0;height:1.5pt" o:hralign="center" o:hrstd="t" o:hr="t" fillcolor="#a0a0a0" stroked="f"/>
-        </w:pict>
-      </w:r>
-    </w:p>
-    <w:p>
-      <w:pPr>
-        <w:rPr>
-          <w:b/>
-          <w:bCs/>
+      <w:pPr>
+        <w:rPr>
+          <w:highlight w:val="yellow"/>
+        </w:rPr>
+      </w:pPr>
+    </w:p>
+    <w:p>
+      <w:pPr>
+        <w:rPr>
+          <w:b/>
+          <w:bCs/>
+          <w:highlight w:val="yellow"/>
         </w:rPr>
       </w:pPr>
       <w:r>
@@ -6671,6 +6990,7 @@
           <w:rFonts w:ascii="Segoe UI Emoji" w:hAnsi="Segoe UI Emoji" w:cs="Segoe UI Emoji"/>
           <w:b/>
           <w:bCs/>
+          <w:highlight w:val="yellow"/>
         </w:rPr>
         <w:t>🔹</w:t>
       </w:r>
@@ -6678,6 +6998,7 @@
         <w:rPr>
           <w:b/>
           <w:bCs/>
+          <w:highlight w:val="yellow"/>
         </w:rPr>
         <w:t xml:space="preserve"> Test </w:t>
       </w:r>
@@ -6686,57 +7007,86 @@
         <w:rPr>
           <w:b/>
           <w:bCs/>
+          <w:highlight w:val="yellow"/>
         </w:rPr>
         <w:t>pyramid</w:t>
       </w:r>
       <w:proofErr w:type="spellEnd"/>
     </w:p>
     <w:p>
-      <w:r>
+      <w:pPr>
+        <w:rPr>
+          <w:highlight w:val="yellow"/>
+        </w:rPr>
+      </w:pPr>
+      <w:r>
+        <w:rPr>
+          <w:highlight w:val="yellow"/>
+        </w:rPr>
         <w:t xml:space="preserve">Koncept, podľa ktorého by malo byť najviac </w:t>
       </w:r>
       <w:proofErr w:type="spellStart"/>
       <w:r>
+        <w:rPr>
+          <w:highlight w:val="yellow"/>
+        </w:rPr>
         <w:t>unit</w:t>
       </w:r>
       <w:proofErr w:type="spellEnd"/>
       <w:r>
+        <w:rPr>
+          <w:highlight w:val="yellow"/>
+        </w:rPr>
         <w:t xml:space="preserve"> testov (dole), menej integračných (v strede) a najmenej UI testov (hore). Opačná pyramída = testovacie bolenie brucha.</w:t>
       </w:r>
     </w:p>
     <w:p>
+      <w:pPr>
+        <w:rPr>
+          <w:highlight w:val="yellow"/>
+        </w:rPr>
+      </w:pPr>
       <w:r>
         <w:rPr>
           <w:rFonts w:ascii="Segoe UI Emoji" w:hAnsi="Segoe UI Emoji" w:cs="Segoe UI Emoji"/>
+          <w:highlight w:val="yellow"/>
         </w:rPr>
         <w:t>📌</w:t>
       </w:r>
       <w:r>
+        <w:rPr>
+          <w:highlight w:val="yellow"/>
+        </w:rPr>
         <w:t xml:space="preserve"> </w:t>
       </w:r>
       <w:r>
         <w:rPr>
           <w:i/>
           <w:iCs/>
+          <w:highlight w:val="yellow"/>
         </w:rPr>
         <w:t>Tip</w:t>
       </w:r>
       <w:r>
+        <w:rPr>
+          <w:highlight w:val="yellow"/>
+        </w:rPr>
         <w:t>: Tester môže upozorniť tím, ak pyramída vyzerá ako zmrzlina postavená na špičke.</w:t>
       </w:r>
     </w:p>
     <w:p>
-      <w:r>
-        <w:pict w14:anchorId="1C1EAF07">
-          <v:rect id="_x0000_i1027" style="width:0;height:1.5pt" o:hralign="center" o:hrstd="t" o:hr="t" fillcolor="#a0a0a0" stroked="f"/>
-        </w:pict>
-      </w:r>
-    </w:p>
-    <w:p>
-      <w:pPr>
-        <w:rPr>
-          <w:b/>
-          <w:bCs/>
+      <w:pPr>
+        <w:rPr>
+          <w:highlight w:val="yellow"/>
+        </w:rPr>
+      </w:pPr>
+    </w:p>
+    <w:p>
+      <w:pPr>
+        <w:rPr>
+          <w:b/>
+          <w:bCs/>
+          <w:highlight w:val="yellow"/>
         </w:rPr>
       </w:pPr>
       <w:r>
@@ -6744,6 +7094,7 @@
           <w:rFonts w:ascii="Segoe UI Emoji" w:hAnsi="Segoe UI Emoji" w:cs="Segoe UI Emoji"/>
           <w:b/>
           <w:bCs/>
+          <w:highlight w:val="yellow"/>
         </w:rPr>
         <w:t>🔹</w:t>
       </w:r>
@@ -6751,14 +7102,16 @@
         <w:rPr>
           <w:b/>
           <w:bCs/>
-        </w:rPr>
-        <w:t xml:space="preserve"> </w:t>
-      </w:r>
-      <w:proofErr w:type="spellStart"/>
-      <w:r>
-        <w:rPr>
-          <w:b/>
-          <w:bCs/>
+          <w:highlight w:val="yellow"/>
+        </w:rPr>
+        <w:t xml:space="preserve"> </w:t>
+      </w:r>
+      <w:proofErr w:type="spellStart"/>
+      <w:r>
+        <w:rPr>
+          <w:b/>
+          <w:bCs/>
+          <w:highlight w:val="yellow"/>
         </w:rPr>
         <w:t>Time</w:t>
       </w:r>
@@ -6767,36 +7120,47 @@
         <w:rPr>
           <w:b/>
           <w:bCs/>
-        </w:rPr>
-        <w:t xml:space="preserve"> </w:t>
-      </w:r>
-      <w:proofErr w:type="spellStart"/>
-      <w:r>
-        <w:rPr>
-          <w:b/>
-          <w:bCs/>
+          <w:highlight w:val="yellow"/>
+        </w:rPr>
+        <w:t xml:space="preserve"> </w:t>
+      </w:r>
+      <w:proofErr w:type="spellStart"/>
+      <w:r>
+        <w:rPr>
+          <w:b/>
+          <w:bCs/>
+          <w:highlight w:val="yellow"/>
         </w:rPr>
         <w:t>bomb</w:t>
       </w:r>
       <w:proofErr w:type="spellEnd"/>
     </w:p>
     <w:p>
-      <w:r>
+      <w:pPr>
+        <w:rPr>
+          <w:highlight w:val="yellow"/>
+        </w:rPr>
+      </w:pPr>
+      <w:r>
+        <w:rPr>
+          <w:highlight w:val="yellow"/>
+        </w:rPr>
         <w:t>Kód, ktorý funguje len do určitého dátumu. Napr. keď je platnosť testovacích dát „do 2022“ a odvtedy všetko padá. Tester = budík, ktorý to má nájsť skôr, než vybuchne.</w:t>
       </w:r>
     </w:p>
     <w:p>
-      <w:r>
-        <w:pict w14:anchorId="602D7303">
-          <v:rect id="_x0000_i1028" style="width:0;height:1.5pt" o:hralign="center" o:hrstd="t" o:hr="t" fillcolor="#a0a0a0" stroked="f"/>
-        </w:pict>
-      </w:r>
-    </w:p>
-    <w:p>
-      <w:pPr>
-        <w:rPr>
-          <w:b/>
-          <w:bCs/>
+      <w:pPr>
+        <w:rPr>
+          <w:highlight w:val="yellow"/>
+        </w:rPr>
+      </w:pPr>
+    </w:p>
+    <w:p>
+      <w:pPr>
+        <w:rPr>
+          <w:b/>
+          <w:bCs/>
+          <w:highlight w:val="yellow"/>
         </w:rPr>
       </w:pPr>
       <w:r>
@@ -6804,6 +7168,7 @@
           <w:rFonts w:ascii="Segoe UI Emoji" w:hAnsi="Segoe UI Emoji" w:cs="Segoe UI Emoji"/>
           <w:b/>
           <w:bCs/>
+          <w:highlight w:val="yellow"/>
         </w:rPr>
         <w:t>🔹</w:t>
       </w:r>
@@ -6811,14 +7176,16 @@
         <w:rPr>
           <w:b/>
           <w:bCs/>
-        </w:rPr>
-        <w:t xml:space="preserve"> </w:t>
-      </w:r>
-      <w:proofErr w:type="spellStart"/>
-      <w:r>
-        <w:rPr>
-          <w:b/>
-          <w:bCs/>
+          <w:highlight w:val="yellow"/>
+        </w:rPr>
+        <w:t xml:space="preserve"> </w:t>
+      </w:r>
+      <w:proofErr w:type="spellStart"/>
+      <w:r>
+        <w:rPr>
+          <w:b/>
+          <w:bCs/>
+          <w:highlight w:val="yellow"/>
         </w:rPr>
         <w:t>Shadow</w:t>
       </w:r>
@@ -6827,36 +7194,47 @@
         <w:rPr>
           <w:b/>
           <w:bCs/>
-        </w:rPr>
-        <w:t xml:space="preserve"> </w:t>
-      </w:r>
-      <w:proofErr w:type="spellStart"/>
-      <w:r>
-        <w:rPr>
-          <w:b/>
-          <w:bCs/>
+          <w:highlight w:val="yellow"/>
+        </w:rPr>
+        <w:t xml:space="preserve"> </w:t>
+      </w:r>
+      <w:proofErr w:type="spellStart"/>
+      <w:r>
+        <w:rPr>
+          <w:b/>
+          <w:bCs/>
+          <w:highlight w:val="yellow"/>
         </w:rPr>
         <w:t>testing</w:t>
       </w:r>
       <w:proofErr w:type="spellEnd"/>
     </w:p>
     <w:p>
-      <w:r>
+      <w:pPr>
+        <w:rPr>
+          <w:highlight w:val="yellow"/>
+        </w:rPr>
+      </w:pPr>
+      <w:r>
+        <w:rPr>
+          <w:highlight w:val="yellow"/>
+        </w:rPr>
         <w:t>Testovanie nového systému na pozadí bez toho, aby ovplyvnil produkciu. Napr. nový výpočet ceny sa spúšťa paralelne s tým starým – a porovnávajú sa výsledky.</w:t>
       </w:r>
     </w:p>
     <w:p>
-      <w:r>
-        <w:pict w14:anchorId="4AA22144">
-          <v:rect id="_x0000_i1029" style="width:0;height:1.5pt" o:hralign="center" o:hrstd="t" o:hr="t" fillcolor="#a0a0a0" stroked="f"/>
-        </w:pict>
-      </w:r>
-    </w:p>
-    <w:p>
-      <w:pPr>
-        <w:rPr>
-          <w:b/>
-          <w:bCs/>
+      <w:pPr>
+        <w:rPr>
+          <w:highlight w:val="yellow"/>
+        </w:rPr>
+      </w:pPr>
+    </w:p>
+    <w:p>
+      <w:pPr>
+        <w:rPr>
+          <w:b/>
+          <w:bCs/>
+          <w:highlight w:val="yellow"/>
         </w:rPr>
       </w:pPr>
       <w:r>
@@ -6864,6 +7242,7 @@
           <w:rFonts w:ascii="Segoe UI Emoji" w:hAnsi="Segoe UI Emoji" w:cs="Segoe UI Emoji"/>
           <w:b/>
           <w:bCs/>
+          <w:highlight w:val="yellow"/>
         </w:rPr>
         <w:t>🔹</w:t>
       </w:r>
@@ -6871,14 +7250,16 @@
         <w:rPr>
           <w:b/>
           <w:bCs/>
-        </w:rPr>
-        <w:t xml:space="preserve"> </w:t>
-      </w:r>
-      <w:proofErr w:type="spellStart"/>
-      <w:r>
-        <w:rPr>
-          <w:b/>
-          <w:bCs/>
+          <w:highlight w:val="yellow"/>
+        </w:rPr>
+        <w:t xml:space="preserve"> </w:t>
+      </w:r>
+      <w:proofErr w:type="spellStart"/>
+      <w:r>
+        <w:rPr>
+          <w:b/>
+          <w:bCs/>
+          <w:highlight w:val="yellow"/>
         </w:rPr>
         <w:t>Mutation</w:t>
       </w:r>
@@ -6887,53 +7268,75 @@
         <w:rPr>
           <w:b/>
           <w:bCs/>
-        </w:rPr>
-        <w:t xml:space="preserve"> </w:t>
-      </w:r>
-      <w:proofErr w:type="spellStart"/>
-      <w:r>
-        <w:rPr>
-          <w:b/>
-          <w:bCs/>
+          <w:highlight w:val="yellow"/>
+        </w:rPr>
+        <w:t xml:space="preserve"> </w:t>
+      </w:r>
+      <w:proofErr w:type="spellStart"/>
+      <w:r>
+        <w:rPr>
+          <w:b/>
+          <w:bCs/>
+          <w:highlight w:val="yellow"/>
         </w:rPr>
         <w:t>testing</w:t>
       </w:r>
       <w:proofErr w:type="spellEnd"/>
     </w:p>
     <w:p>
-      <w:r>
+      <w:pPr>
+        <w:rPr>
+          <w:highlight w:val="yellow"/>
+        </w:rPr>
+      </w:pPr>
+      <w:r>
+        <w:rPr>
+          <w:highlight w:val="yellow"/>
+        </w:rPr>
+        <w:lastRenderedPageBreak/>
         <w:t xml:space="preserve">Metóda, pri ktorej sa zámerne vkladajú chyby do kódu, aby sa overilo, či ich testy zachytia. Ak ich nezachytia → testy sú slabé. </w:t>
       </w:r>
       <w:r>
         <w:rPr>
           <w:rFonts w:ascii="Segoe UI Emoji" w:hAnsi="Segoe UI Emoji" w:cs="Segoe UI Emoji"/>
+          <w:highlight w:val="yellow"/>
         </w:rPr>
         <w:t>🧠</w:t>
       </w:r>
       <w:r>
-        <w:t xml:space="preserve"> </w:t>
-      </w:r>
-      <w:proofErr w:type="spellStart"/>
-      <w:r>
+        <w:rPr>
+          <w:highlight w:val="yellow"/>
+        </w:rPr>
+        <w:t xml:space="preserve"> </w:t>
+      </w:r>
+      <w:proofErr w:type="spellStart"/>
+      <w:r>
+        <w:rPr>
+          <w:highlight w:val="yellow"/>
+        </w:rPr>
         <w:t>Hardcore</w:t>
       </w:r>
       <w:proofErr w:type="spellEnd"/>
       <w:r>
+        <w:rPr>
+          <w:highlight w:val="yellow"/>
+        </w:rPr>
         <w:t xml:space="preserve"> testovacia technika.</w:t>
       </w:r>
     </w:p>
     <w:p>
-      <w:r>
-        <w:pict w14:anchorId="48E30C1D">
-          <v:rect id="_x0000_i1030" style="width:0;height:1.5pt" o:hralign="center" o:hrstd="t" o:hr="t" fillcolor="#a0a0a0" stroked="f"/>
-        </w:pict>
-      </w:r>
-    </w:p>
-    <w:p>
-      <w:pPr>
-        <w:rPr>
-          <w:b/>
-          <w:bCs/>
+      <w:pPr>
+        <w:rPr>
+          <w:highlight w:val="yellow"/>
+        </w:rPr>
+      </w:pPr>
+    </w:p>
+    <w:p>
+      <w:pPr>
+        <w:rPr>
+          <w:b/>
+          <w:bCs/>
+          <w:highlight w:val="yellow"/>
         </w:rPr>
       </w:pPr>
       <w:r>
@@ -6941,6 +7344,7 @@
           <w:rFonts w:ascii="Segoe UI Emoji" w:hAnsi="Segoe UI Emoji" w:cs="Segoe UI Emoji"/>
           <w:b/>
           <w:bCs/>
+          <w:highlight w:val="yellow"/>
         </w:rPr>
         <w:t>🔹</w:t>
       </w:r>
@@ -6948,14 +7352,16 @@
         <w:rPr>
           <w:b/>
           <w:bCs/>
-        </w:rPr>
-        <w:t xml:space="preserve"> </w:t>
-      </w:r>
-      <w:proofErr w:type="spellStart"/>
-      <w:r>
-        <w:rPr>
-          <w:b/>
-          <w:bCs/>
+          <w:highlight w:val="yellow"/>
+        </w:rPr>
+        <w:t xml:space="preserve"> </w:t>
+      </w:r>
+      <w:proofErr w:type="spellStart"/>
+      <w:r>
+        <w:rPr>
+          <w:b/>
+          <w:bCs/>
+          <w:highlight w:val="yellow"/>
         </w:rPr>
         <w:t>Known</w:t>
       </w:r>
@@ -6964,55 +7370,75 @@
         <w:rPr>
           <w:b/>
           <w:bCs/>
-        </w:rPr>
-        <w:t xml:space="preserve"> </w:t>
-      </w:r>
-      <w:proofErr w:type="spellStart"/>
-      <w:r>
-        <w:rPr>
-          <w:b/>
-          <w:bCs/>
+          <w:highlight w:val="yellow"/>
+        </w:rPr>
+        <w:t xml:space="preserve"> </w:t>
+      </w:r>
+      <w:proofErr w:type="spellStart"/>
+      <w:r>
+        <w:rPr>
+          <w:b/>
+          <w:bCs/>
+          <w:highlight w:val="yellow"/>
         </w:rPr>
         <w:t>issue</w:t>
       </w:r>
       <w:proofErr w:type="spellEnd"/>
     </w:p>
     <w:p>
-      <w:r>
-        <w:lastRenderedPageBreak/>
+      <w:pPr>
+        <w:rPr>
+          <w:highlight w:val="yellow"/>
+        </w:rPr>
+      </w:pPr>
+      <w:r>
+        <w:rPr>
+          <w:highlight w:val="yellow"/>
+        </w:rPr>
         <w:t xml:space="preserve">Chyba, o ktorej </w:t>
       </w:r>
       <w:r>
         <w:rPr>
           <w:i/>
           <w:iCs/>
+          <w:highlight w:val="yellow"/>
         </w:rPr>
         <w:t>vieme</w:t>
       </w:r>
       <w:r>
+        <w:rPr>
+          <w:highlight w:val="yellow"/>
+        </w:rPr>
         <w:t xml:space="preserve">, ale ešte ju nemáme opravenú. Často ju nájde nový tester, s nadšením nahlási... a dostane späť odpoveď „áno, to vieme, máme v </w:t>
       </w:r>
       <w:proofErr w:type="spellStart"/>
       <w:r>
+        <w:rPr>
+          <w:highlight w:val="yellow"/>
+        </w:rPr>
         <w:t>Jire</w:t>
       </w:r>
       <w:proofErr w:type="spellEnd"/>
       <w:r>
+        <w:rPr>
+          <w:highlight w:val="yellow"/>
+        </w:rPr>
         <w:t xml:space="preserve"> od 2019“.</w:t>
       </w:r>
     </w:p>
     <w:p>
-      <w:r>
-        <w:pict w14:anchorId="49548947">
-          <v:rect id="_x0000_i1031" style="width:0;height:1.5pt" o:hralign="center" o:hrstd="t" o:hr="t" fillcolor="#a0a0a0" stroked="f"/>
-        </w:pict>
-      </w:r>
-    </w:p>
-    <w:p>
-      <w:pPr>
-        <w:rPr>
-          <w:b/>
-          <w:bCs/>
+      <w:pPr>
+        <w:rPr>
+          <w:highlight w:val="yellow"/>
+        </w:rPr>
+      </w:pPr>
+    </w:p>
+    <w:p>
+      <w:pPr>
+        <w:rPr>
+          <w:b/>
+          <w:bCs/>
+          <w:highlight w:val="yellow"/>
         </w:rPr>
       </w:pPr>
       <w:r>
@@ -7020,6 +7446,7 @@
           <w:rFonts w:ascii="Segoe UI Emoji" w:hAnsi="Segoe UI Emoji" w:cs="Segoe UI Emoji"/>
           <w:b/>
           <w:bCs/>
+          <w:highlight w:val="yellow"/>
         </w:rPr>
         <w:t>🔹</w:t>
       </w:r>
@@ -7027,6 +7454,7 @@
         <w:rPr>
           <w:b/>
           <w:bCs/>
+          <w:highlight w:val="yellow"/>
         </w:rPr>
         <w:t xml:space="preserve"> Test </w:t>
       </w:r>
@@ -7035,44 +7463,66 @@
         <w:rPr>
           <w:b/>
           <w:bCs/>
+          <w:highlight w:val="yellow"/>
         </w:rPr>
         <w:t>branching</w:t>
       </w:r>
       <w:proofErr w:type="spellEnd"/>
     </w:p>
     <w:p>
-      <w:r>
+      <w:pPr>
+        <w:rPr>
+          <w:highlight w:val="yellow"/>
+        </w:rPr>
+      </w:pPr>
+      <w:r>
+        <w:rPr>
+          <w:highlight w:val="yellow"/>
+        </w:rPr>
         <w:t xml:space="preserve">Testy sú </w:t>
       </w:r>
       <w:proofErr w:type="spellStart"/>
       <w:r>
+        <w:rPr>
+          <w:highlight w:val="yellow"/>
+        </w:rPr>
         <w:t>verzované</w:t>
       </w:r>
       <w:proofErr w:type="spellEnd"/>
       <w:r>
+        <w:rPr>
+          <w:highlight w:val="yellow"/>
+        </w:rPr>
         <w:t xml:space="preserve"> podobne ako kód. Rôzne </w:t>
       </w:r>
       <w:proofErr w:type="spellStart"/>
       <w:r>
+        <w:rPr>
+          <w:highlight w:val="yellow"/>
+        </w:rPr>
         <w:t>branche</w:t>
       </w:r>
       <w:proofErr w:type="spellEnd"/>
       <w:r>
+        <w:rPr>
+          <w:highlight w:val="yellow"/>
+        </w:rPr>
         <w:t xml:space="preserve"> testov zodpovedajú rôznym verziám aplikácie. Veľká výzva pre koordináciu medzi QA a vývojom.</w:t>
       </w:r>
     </w:p>
     <w:p>
-      <w:r>
-        <w:pict w14:anchorId="4B235357">
-          <v:rect id="_x0000_i1032" style="width:0;height:1.5pt" o:hralign="center" o:hrstd="t" o:hr="t" fillcolor="#a0a0a0" stroked="f"/>
-        </w:pict>
-      </w:r>
-    </w:p>
-    <w:p>
-      <w:pPr>
-        <w:rPr>
-          <w:b/>
-          <w:bCs/>
+      <w:pPr>
+        <w:rPr>
+          <w:highlight w:val="yellow"/>
+        </w:rPr>
+      </w:pPr>
+    </w:p>
+    <w:p>
+      <w:pPr>
+        <w:rPr>
+          <w:b/>
+          <w:bCs/>
+          <w:highlight w:val="yellow"/>
         </w:rPr>
       </w:pPr>
       <w:r>
@@ -7080,6 +7530,7 @@
           <w:rFonts w:ascii="Segoe UI Emoji" w:hAnsi="Segoe UI Emoji" w:cs="Segoe UI Emoji"/>
           <w:b/>
           <w:bCs/>
+          <w:highlight w:val="yellow"/>
         </w:rPr>
         <w:t>🔹</w:t>
       </w:r>
@@ -7087,6 +7538,7 @@
         <w:rPr>
           <w:b/>
           <w:bCs/>
+          <w:highlight w:val="yellow"/>
         </w:rPr>
         <w:t xml:space="preserve"> Jumping to </w:t>
       </w:r>
@@ -7095,53 +7547,79 @@
         <w:rPr>
           <w:b/>
           <w:bCs/>
+          <w:highlight w:val="yellow"/>
         </w:rPr>
         <w:t>conclusions</w:t>
       </w:r>
       <w:proofErr w:type="spellEnd"/>
     </w:p>
     <w:p>
-      <w:r>
+      <w:pPr>
+        <w:rPr>
+          <w:highlight w:val="yellow"/>
+        </w:rPr>
+      </w:pPr>
+      <w:r>
+        <w:rPr>
+          <w:highlight w:val="yellow"/>
+        </w:rPr>
         <w:t xml:space="preserve">Keď tester nahlási </w:t>
       </w:r>
       <w:proofErr w:type="spellStart"/>
       <w:r>
+        <w:rPr>
+          <w:highlight w:val="yellow"/>
+        </w:rPr>
         <w:t>bug</w:t>
       </w:r>
       <w:proofErr w:type="spellEnd"/>
       <w:r>
+        <w:rPr>
+          <w:highlight w:val="yellow"/>
+        </w:rPr>
         <w:t xml:space="preserve">, ale neotestoval všetky možnosti alebo neoveril, že ide o chybu (a nie napr. nepochopenie feature). </w:t>
       </w:r>
       <w:r>
         <w:rPr>
           <w:rFonts w:ascii="Segoe UI Emoji" w:hAnsi="Segoe UI Emoji" w:cs="Segoe UI Emoji"/>
+          <w:highlight w:val="yellow"/>
         </w:rPr>
         <w:t>🧐</w:t>
       </w:r>
       <w:r>
+        <w:rPr>
+          <w:highlight w:val="yellow"/>
+        </w:rPr>
         <w:t xml:space="preserve"> Dobrá poznámka pre juniorov – pozor na </w:t>
       </w:r>
       <w:proofErr w:type="spellStart"/>
       <w:r>
+        <w:rPr>
+          <w:highlight w:val="yellow"/>
+        </w:rPr>
         <w:t>zbrklosť</w:t>
       </w:r>
       <w:proofErr w:type="spellEnd"/>
       <w:r>
+        <w:rPr>
+          <w:highlight w:val="yellow"/>
+        </w:rPr>
         <w:t>.</w:t>
       </w:r>
     </w:p>
     <w:p>
-      <w:r>
-        <w:pict w14:anchorId="254115B0">
-          <v:rect id="_x0000_i1033" style="width:0;height:1.5pt" o:hralign="center" o:hrstd="t" o:hr="t" fillcolor="#a0a0a0" stroked="f"/>
-        </w:pict>
-      </w:r>
-    </w:p>
-    <w:p>
-      <w:pPr>
-        <w:rPr>
-          <w:b/>
-          <w:bCs/>
+      <w:pPr>
+        <w:rPr>
+          <w:highlight w:val="yellow"/>
+        </w:rPr>
+      </w:pPr>
+    </w:p>
+    <w:p>
+      <w:pPr>
+        <w:rPr>
+          <w:b/>
+          <w:bCs/>
+          <w:highlight w:val="yellow"/>
         </w:rPr>
       </w:pPr>
       <w:r>
@@ -7149,6 +7627,7 @@
           <w:rFonts w:ascii="Segoe UI Emoji" w:hAnsi="Segoe UI Emoji" w:cs="Segoe UI Emoji"/>
           <w:b/>
           <w:bCs/>
+          <w:highlight w:val="yellow"/>
         </w:rPr>
         <w:t>🔹</w:t>
       </w:r>
@@ -7156,14 +7635,16 @@
         <w:rPr>
           <w:b/>
           <w:bCs/>
-        </w:rPr>
-        <w:t xml:space="preserve"> </w:t>
-      </w:r>
-      <w:proofErr w:type="spellStart"/>
-      <w:r>
-        <w:rPr>
-          <w:b/>
-          <w:bCs/>
+          <w:highlight w:val="yellow"/>
+        </w:rPr>
+        <w:t xml:space="preserve"> </w:t>
+      </w:r>
+      <w:proofErr w:type="spellStart"/>
+      <w:r>
+        <w:rPr>
+          <w:b/>
+          <w:bCs/>
+          <w:highlight w:val="yellow"/>
         </w:rPr>
         <w:t>Fuzzy</w:t>
       </w:r>
@@ -7172,14 +7653,16 @@
         <w:rPr>
           <w:b/>
           <w:bCs/>
-        </w:rPr>
-        <w:t xml:space="preserve"> </w:t>
-      </w:r>
-      <w:proofErr w:type="spellStart"/>
-      <w:r>
-        <w:rPr>
-          <w:b/>
-          <w:bCs/>
+          <w:highlight w:val="yellow"/>
+        </w:rPr>
+        <w:t xml:space="preserve"> </w:t>
+      </w:r>
+      <w:proofErr w:type="spellStart"/>
+      <w:r>
+        <w:rPr>
+          <w:b/>
+          <w:bCs/>
+          <w:highlight w:val="yellow"/>
         </w:rPr>
         <w:t>testing</w:t>
       </w:r>
@@ -7188,6 +7671,7 @@
         <w:rPr>
           <w:b/>
           <w:bCs/>
+          <w:highlight w:val="yellow"/>
         </w:rPr>
         <w:t xml:space="preserve"> (</w:t>
       </w:r>
@@ -7196,6 +7680,7 @@
         <w:rPr>
           <w:b/>
           <w:bCs/>
+          <w:highlight w:val="yellow"/>
         </w:rPr>
         <w:t>Fuzz</w:t>
       </w:r>
@@ -7204,14 +7689,16 @@
         <w:rPr>
           <w:b/>
           <w:bCs/>
-        </w:rPr>
-        <w:t xml:space="preserve"> </w:t>
-      </w:r>
-      <w:proofErr w:type="spellStart"/>
-      <w:r>
-        <w:rPr>
-          <w:b/>
-          <w:bCs/>
+          <w:highlight w:val="yellow"/>
+        </w:rPr>
+        <w:t xml:space="preserve"> </w:t>
+      </w:r>
+      <w:proofErr w:type="spellStart"/>
+      <w:r>
+        <w:rPr>
+          <w:b/>
+          <w:bCs/>
+          <w:highlight w:val="yellow"/>
         </w:rPr>
         <w:t>testing</w:t>
       </w:r>
@@ -7220,27 +7707,30 @@
         <w:rPr>
           <w:b/>
           <w:bCs/>
+          <w:highlight w:val="yellow"/>
         </w:rPr>
         <w:t>)</w:t>
       </w:r>
     </w:p>
     <w:p>
-      <w:r>
+      <w:pPr>
+        <w:rPr>
+          <w:highlight w:val="yellow"/>
+        </w:rPr>
+      </w:pPr>
+      <w:r>
+        <w:rPr>
+          <w:highlight w:val="yellow"/>
+        </w:rPr>
         <w:t>Automatizovaný spôsob, ako systém zaplaviť náhodnými, nečakanými alebo „šialenými“ vstupmi. Cieľ: nájsť, kde sa niečo rozsype. Obľúbené pri bezpečnostných testoch.</w:t>
       </w:r>
     </w:p>
     <w:p>
-      <w:r>
-        <w:pict w14:anchorId="4CE9B5B0">
-          <v:rect id="_x0000_i1034" style="width:0;height:1.5pt" o:hralign="center" o:hrstd="t" o:hr="t" fillcolor="#a0a0a0" stroked="f"/>
-        </w:pict>
-      </w:r>
-    </w:p>
-    <w:p>
-      <w:pPr>
-        <w:rPr>
-          <w:b/>
-          <w:bCs/>
+      <w:pPr>
+        <w:rPr>
+          <w:b/>
+          <w:bCs/>
+          <w:highlight w:val="yellow"/>
         </w:rPr>
       </w:pPr>
       <w:r>
@@ -7248,6 +7738,7 @@
           <w:rFonts w:ascii="Segoe UI Emoji" w:hAnsi="Segoe UI Emoji" w:cs="Segoe UI Emoji"/>
           <w:b/>
           <w:bCs/>
+          <w:highlight w:val="yellow"/>
         </w:rPr>
         <w:t>🔹</w:t>
       </w:r>
@@ -7255,6 +7746,7 @@
         <w:rPr>
           <w:b/>
           <w:bCs/>
+          <w:highlight w:val="yellow"/>
         </w:rPr>
         <w:t xml:space="preserve"> Bug </w:t>
       </w:r>
@@ -7263,16 +7755,76 @@
         <w:rPr>
           <w:b/>
           <w:bCs/>
+          <w:highlight w:val="yellow"/>
         </w:rPr>
         <w:t>taxonomy</w:t>
       </w:r>
       <w:proofErr w:type="spellEnd"/>
     </w:p>
     <w:p>
-      <w:r>
+      <w:pPr>
+        <w:rPr>
+          <w:highlight w:val="yellow"/>
+        </w:rPr>
+      </w:pPr>
+      <w:r>
+        <w:rPr>
+          <w:highlight w:val="yellow"/>
+        </w:rPr>
         <w:t>Systém triedenia chýb podľa typu, dôvodu alebo dôsledku. Tester vie lepšie analyzovať, kde sa opakujú chyby – a QA tím sa z toho môže učiť.</w:t>
       </w:r>
     </w:p>
+    <w:p>
+      <w:pPr>
+        <w:rPr>
+          <w:highlight w:val="yellow"/>
+        </w:rPr>
+      </w:pPr>
+    </w:p>
+    <w:p>
+      <w:pPr>
+        <w:rPr>
+          <w:highlight w:val="yellow"/>
+        </w:rPr>
+      </w:pPr>
+      <w:r>
+        <w:rPr>
+          <w:highlight w:val="yellow"/>
+        </w:rPr>
+        <w:t xml:space="preserve">Týmto nekončíme, len začíname. Dajte do </w:t>
+      </w:r>
+      <w:proofErr w:type="spellStart"/>
+      <w:r>
+        <w:rPr>
+          <w:highlight w:val="yellow"/>
+        </w:rPr>
+        <w:t>komentov</w:t>
+      </w:r>
+      <w:proofErr w:type="spellEnd"/>
+      <w:r>
+        <w:rPr>
+          <w:highlight w:val="yellow"/>
+        </w:rPr>
+        <w:t xml:space="preserve"> termíny alebo slovné spojenia, s ktorými ste sa pri testovaní stretli. Tie, ktoré vás zaujali, nevedeli ste, čo znamenajú a pod. </w:t>
+      </w:r>
+    </w:p>
+    <w:p>
+      <w:pPr>
+        <w:rPr>
+          <w:b/>
+          <w:bCs/>
+        </w:rPr>
+      </w:pPr>
+      <w:r>
+        <w:rPr>
+          <w:b/>
+          <w:bCs/>
+          <w:highlight w:val="yellow"/>
+        </w:rPr>
+        <w:t>#tester #testovacislovnik #manualnytester #automatizovanytester #ITtester #QA #ITkariera</w:t>
+      </w:r>
+    </w:p>
+    <w:p/>
     <w:p>
       <w:r>
         <w:t>--</w:t>
@@ -7363,6 +7915,7 @@
           <w:b/>
           <w:bCs/>
         </w:rPr>
+        <w:lastRenderedPageBreak/>
         <w:t>XOR</w:t>
       </w:r>
       <w:r>
@@ -7635,11 +8188,7 @@
       </w:r>
       <w:r>
         <w:br/>
-        <w:t xml:space="preserve">Pojem XAND nie je štandardnou logickou operáciou ako AND, OR, XOR alebo XNOR. Občas sa vyskytuje ako neformálne alebo chybné označenie pre „negáciu XOR“, no tú správne nazývame </w:t>
-      </w:r>
-      <w:r>
-        <w:lastRenderedPageBreak/>
-        <w:t>XNOR. Pojem XAND nie je štandardnou logickou operáciou ako AND, OR, XOR alebo XNOR. Občas sa vyskytuje ako neformálne alebo chybné označenie pre „negáciu XOR“, no tú správne nazývame XNOR.</w:t>
+        <w:t>Pojem XAND nie je štandardnou logickou operáciou ako AND, OR, XOR alebo XNOR. Občas sa vyskytuje ako neformálne alebo chybné označenie pre „negáciu XOR“, no tú správne nazývame XNOR. Pojem XAND nie je štandardnou logickou operáciou ako AND, OR, XOR alebo XNOR. Občas sa vyskytuje ako neformálne alebo chybné označenie pre „negáciu XOR“, no tú správne nazývame XNOR.</w:t>
       </w:r>
     </w:p>
     <w:p>
@@ -7878,6 +8427,7 @@
           <w:b/>
           <w:bCs/>
         </w:rPr>
+        <w:lastRenderedPageBreak/>
         <w:t>Timestamp</w:t>
       </w:r>
       <w:proofErr w:type="spellEnd"/>
@@ -7970,7 +8520,6 @@
           <w:b/>
           <w:bCs/>
         </w:rPr>
-        <w:lastRenderedPageBreak/>
         <w:t xml:space="preserve">SDLC (Software </w:t>
       </w:r>
       <w:proofErr w:type="spellStart"/>
@@ -8267,6 +8816,7 @@
           <w:b/>
           <w:bCs/>
         </w:rPr>
+        <w:lastRenderedPageBreak/>
         <w:t>Scrum</w:t>
       </w:r>
       <w:proofErr w:type="spellEnd"/>
@@ -8454,7 +9004,6 @@
           <w:b/>
           <w:bCs/>
         </w:rPr>
-        <w:lastRenderedPageBreak/>
         <w:t>Backlog</w:t>
       </w:r>
       <w:proofErr w:type="spellEnd"/>
@@ -8886,6 +9435,7 @@
         <w:contextualSpacing/>
       </w:pPr>
       <w:r>
+        <w:lastRenderedPageBreak/>
         <w:t>Tester používa AI ako pomocníka pri testovaní – napr. na generovanie testovacích dát, návrh testov, analýzu logov, písanie skriptov alebo odhaľovanie vzorov. AI = testovací kolega (ktorý nepije kávu a píše rýchlejšie než ty). Je to ako mať „</w:t>
       </w:r>
       <w:proofErr w:type="spellStart"/>
@@ -10348,7 +10898,7 @@
   <w:style w:type="paragraph" w:default="1" w:styleId="Normlny">
     <w:name w:val="Normal"/>
     <w:qFormat/>
-    <w:rsid w:val="00661B1F"/>
+    <w:rsid w:val="005F042B"/>
   </w:style>
   <w:style w:type="paragraph" w:styleId="Nadpis1">
     <w:name w:val="heading 1"/>

</xml_diff>

<commit_message>
Ako testovat lokalizaciu aplikacie vytvorene, Testersky slovnik aktualizacia
</commit_message>
<xml_diff>
--- a/Testersky slovnik/Testerský slovník.docx
+++ b/Testersky slovnik/Testerský slovník.docx
@@ -8153,13 +8153,13 @@
         </w:rPr>
         <w:t>false</w:t>
       </w:r>
+      <w:proofErr w:type="spellEnd"/>
       <w:r>
         <w:rPr>
           <w:highlight w:val="yellow"/>
         </w:rPr>
         <w:t>.</w:t>
       </w:r>
-      <w:proofErr w:type="spellEnd"/>
     </w:p>
     <w:p>
       <w:pPr>
@@ -8337,13 +8337,13 @@
         </w:rPr>
         <w:t>false</w:t>
       </w:r>
+      <w:proofErr w:type="spellEnd"/>
       <w:r>
         <w:rPr>
           <w:highlight w:val="yellow"/>
         </w:rPr>
         <w:t>.</w:t>
       </w:r>
-      <w:proofErr w:type="spellEnd"/>
     </w:p>
     <w:p>
       <w:pPr>
@@ -8666,29 +8666,84 @@
     </w:p>
     <w:p>
       <w:pPr>
-        <w:rPr>
-          <w:b/>
-          <w:bCs/>
-        </w:rPr>
-      </w:pPr>
-    </w:p>
-    <w:p>
-      <w:pPr>
-        <w:rPr>
-          <w:b/>
-          <w:bCs/>
-        </w:rPr>
-      </w:pPr>
-      <w:proofErr w:type="spellStart"/>
-      <w:r>
-        <w:rPr>
-          <w:b/>
-          <w:bCs/>
+        <w:pStyle w:val="Nadpis1"/>
+        <w:rPr>
+          <w:highlight w:val="yellow"/>
+        </w:rPr>
+      </w:pPr>
+      <w:proofErr w:type="spellStart"/>
+      <w:r>
+        <w:rPr>
+          <w:highlight w:val="yellow"/>
+        </w:rPr>
+        <w:t>Testerský</w:t>
+      </w:r>
+      <w:proofErr w:type="spellEnd"/>
+      <w:r>
+        <w:rPr>
+          <w:highlight w:val="yellow"/>
+        </w:rPr>
+        <w:t xml:space="preserve"> slovník časť 1</w:t>
+      </w:r>
+      <w:r>
+        <w:rPr>
+          <w:highlight w:val="yellow"/>
+        </w:rPr>
+        <w:t>2</w:t>
+      </w:r>
+      <w:r>
+        <w:rPr>
+          <w:highlight w:val="yellow"/>
+        </w:rPr>
+        <w:t>:</w:t>
+      </w:r>
+    </w:p>
+    <w:p>
+      <w:pPr>
+        <w:rPr>
+          <w:b/>
+          <w:bCs/>
+          <w:highlight w:val="yellow"/>
+        </w:rPr>
+      </w:pPr>
+      <w:r>
+        <w:rPr>
+          <w:highlight w:val="yellow"/>
+        </w:rPr>
+        <w:t>(postupne budem zverejňovať pojmy, ktoré som nazbierala)</w:t>
+      </w:r>
+    </w:p>
+    <w:p>
+      <w:pPr>
+        <w:rPr>
+          <w:b/>
+          <w:bCs/>
+          <w:highlight w:val="yellow"/>
+        </w:rPr>
+      </w:pPr>
+    </w:p>
+    <w:p>
+      <w:pPr>
+        <w:rPr>
+          <w:b/>
+          <w:bCs/>
+          <w:highlight w:val="yellow"/>
+        </w:rPr>
+      </w:pPr>
+      <w:proofErr w:type="spellStart"/>
+      <w:r>
+        <w:rPr>
+          <w:b/>
+          <w:bCs/>
+          <w:highlight w:val="yellow"/>
         </w:rPr>
         <w:t>Sandbox</w:t>
       </w:r>
       <w:proofErr w:type="spellEnd"/>
       <w:r>
+        <w:rPr>
+          <w:highlight w:val="yellow"/>
+        </w:rPr>
         <w:br/>
         <w:t>Izolované testovacie prostredie, ktoré simuluje reálne podmienky, ale bez rizika ovplyvnenia produkčných dát alebo systémov. Používa sa na bezpečné experimentovanie, testovanie funkcií, API alebo bezpečnostných scenárov.</w:t>
       </w:r>
@@ -8698,13 +8753,15 @@
         <w:rPr>
           <w:b/>
           <w:bCs/>
-        </w:rPr>
-      </w:pPr>
-      <w:proofErr w:type="spellStart"/>
-      <w:r>
-        <w:rPr>
-          <w:b/>
-          <w:bCs/>
+          <w:highlight w:val="yellow"/>
+        </w:rPr>
+      </w:pPr>
+      <w:proofErr w:type="spellStart"/>
+      <w:r>
+        <w:rPr>
+          <w:b/>
+          <w:bCs/>
+          <w:highlight w:val="yellow"/>
         </w:rPr>
         <w:t>Seed</w:t>
       </w:r>
@@ -8713,10 +8770,14 @@
         <w:rPr>
           <w:b/>
           <w:bCs/>
+          <w:highlight w:val="yellow"/>
         </w:rPr>
         <w:t xml:space="preserve"> data</w:t>
       </w:r>
       <w:r>
+        <w:rPr>
+          <w:highlight w:val="yellow"/>
+        </w:rPr>
         <w:br/>
         <w:t>Vopred pripravené dáta, ktoré sa automaticky nahrajú do databázy pri spustení testovacieho prostredia alebo aplikácie. Slúžia na to, aby mal tester alebo vývojár ihneď k dispozícii niečo, s čím môže pracovať – používateľov, produkty, objednávky, atď.</w:t>
       </w:r>
@@ -8726,18 +8787,23 @@
         <w:rPr>
           <w:b/>
           <w:bCs/>
-        </w:rPr>
-      </w:pPr>
-      <w:proofErr w:type="spellStart"/>
-      <w:r>
-        <w:rPr>
-          <w:b/>
-          <w:bCs/>
+          <w:highlight w:val="yellow"/>
+        </w:rPr>
+      </w:pPr>
+      <w:proofErr w:type="spellStart"/>
+      <w:r>
+        <w:rPr>
+          <w:b/>
+          <w:bCs/>
+          <w:highlight w:val="yellow"/>
         </w:rPr>
         <w:t>Timestamp</w:t>
       </w:r>
       <w:proofErr w:type="spellEnd"/>
       <w:r>
+        <w:rPr>
+          <w:highlight w:val="yellow"/>
+        </w:rPr>
         <w:br/>
         <w:t>Časová pečiatka – presný okamih v čase, zaznamenaný vo formáte dátum + čas (napr. 2025-07-07 13:45:00). Používa sa na evidenciu kedy sa niečo stalo: vytvorenie záznamu, zmena, prihlásenie, chyba, transakcia...</w:t>
       </w:r>
@@ -8747,12 +8813,14 @@
         <w:rPr>
           <w:b/>
           <w:bCs/>
-        </w:rPr>
-      </w:pPr>
-      <w:r>
-        <w:rPr>
-          <w:b/>
-          <w:bCs/>
+          <w:highlight w:val="yellow"/>
+        </w:rPr>
+      </w:pPr>
+      <w:r>
+        <w:rPr>
+          <w:b/>
+          <w:bCs/>
+          <w:highlight w:val="yellow"/>
         </w:rPr>
         <w:t>CLI (</w:t>
       </w:r>
@@ -8761,6 +8829,7 @@
         <w:rPr>
           <w:b/>
           <w:bCs/>
+          <w:highlight w:val="yellow"/>
         </w:rPr>
         <w:t>Command</w:t>
       </w:r>
@@ -8769,14 +8838,16 @@
         <w:rPr>
           <w:b/>
           <w:bCs/>
-        </w:rPr>
-        <w:t xml:space="preserve"> </w:t>
-      </w:r>
-      <w:proofErr w:type="spellStart"/>
-      <w:r>
-        <w:rPr>
-          <w:b/>
-          <w:bCs/>
+          <w:highlight w:val="yellow"/>
+        </w:rPr>
+        <w:t xml:space="preserve"> </w:t>
+      </w:r>
+      <w:proofErr w:type="spellStart"/>
+      <w:r>
+        <w:rPr>
+          <w:b/>
+          <w:bCs/>
+          <w:highlight w:val="yellow"/>
         </w:rPr>
         <w:t>Line</w:t>
       </w:r>
@@ -8785,25 +8856,38 @@
         <w:rPr>
           <w:b/>
           <w:bCs/>
+          <w:highlight w:val="yellow"/>
         </w:rPr>
         <w:t xml:space="preserve"> Interface)</w:t>
       </w:r>
       <w:r>
+        <w:rPr>
+          <w:highlight w:val="yellow"/>
+        </w:rPr>
         <w:br/>
         <w:t>Rozhranie príkazového riadku – spôsob ovládania systému alebo aplikácie pomocou textových príkazov, nie klikania v grafickom rozhraní (GUI). Používa sa najmä vývojármi, administrátormi a testermi na rýchle alebo automatizované operácie.</w:t>
       </w:r>
     </w:p>
     <w:p>
-      <w:proofErr w:type="spellStart"/>
-      <w:r>
-        <w:rPr>
-          <w:b/>
-          <w:bCs/>
+      <w:pPr>
+        <w:rPr>
+          <w:highlight w:val="yellow"/>
+        </w:rPr>
+      </w:pPr>
+      <w:proofErr w:type="spellStart"/>
+      <w:r>
+        <w:rPr>
+          <w:b/>
+          <w:bCs/>
+          <w:highlight w:val="yellow"/>
         </w:rPr>
         <w:t>Mitigácia</w:t>
       </w:r>
       <w:proofErr w:type="spellEnd"/>
       <w:r>
+        <w:rPr>
+          <w:highlight w:val="yellow"/>
+        </w:rPr>
         <w:br/>
         <w:t>Zmiernenie dopadu problému – opatrenie, ktoré nezabráni chybe alebo hrozbe úplne, ale zníži jej vplyv. Používa sa najmä v bezpečnostnom testovaní, rizikovej analýze alebo pri riešení incidentov.</w:t>
       </w:r>
@@ -8813,12 +8897,14 @@
         <w:rPr>
           <w:b/>
           <w:bCs/>
-        </w:rPr>
-      </w:pPr>
-      <w:r>
-        <w:rPr>
-          <w:b/>
-          <w:bCs/>
+          <w:highlight w:val="yellow"/>
+        </w:rPr>
+      </w:pPr>
+      <w:r>
+        <w:rPr>
+          <w:b/>
+          <w:bCs/>
+          <w:highlight w:val="yellow"/>
         </w:rPr>
         <w:t xml:space="preserve">SDLC (Software </w:t>
       </w:r>
@@ -8827,6 +8913,7 @@
         <w:rPr>
           <w:b/>
           <w:bCs/>
+          <w:highlight w:val="yellow"/>
         </w:rPr>
         <w:t>Development</w:t>
       </w:r>
@@ -8835,14 +8922,16 @@
         <w:rPr>
           <w:b/>
           <w:bCs/>
-        </w:rPr>
-        <w:t xml:space="preserve"> </w:t>
-      </w:r>
-      <w:proofErr w:type="spellStart"/>
-      <w:r>
-        <w:rPr>
-          <w:b/>
-          <w:bCs/>
+          <w:highlight w:val="yellow"/>
+        </w:rPr>
+        <w:t xml:space="preserve"> </w:t>
+      </w:r>
+      <w:proofErr w:type="spellStart"/>
+      <w:r>
+        <w:rPr>
+          <w:b/>
+          <w:bCs/>
+          <w:highlight w:val="yellow"/>
         </w:rPr>
         <w:t>Life</w:t>
       </w:r>
@@ -8851,14 +8940,16 @@
         <w:rPr>
           <w:b/>
           <w:bCs/>
-        </w:rPr>
-        <w:t xml:space="preserve"> </w:t>
-      </w:r>
-      <w:proofErr w:type="spellStart"/>
-      <w:r>
-        <w:rPr>
-          <w:b/>
-          <w:bCs/>
+          <w:highlight w:val="yellow"/>
+        </w:rPr>
+        <w:t xml:space="preserve"> </w:t>
+      </w:r>
+      <w:proofErr w:type="spellStart"/>
+      <w:r>
+        <w:rPr>
+          <w:b/>
+          <w:bCs/>
+          <w:highlight w:val="yellow"/>
         </w:rPr>
         <w:t>Cycle</w:t>
       </w:r>
@@ -8867,16 +8958,28 @@
         <w:rPr>
           <w:b/>
           <w:bCs/>
+          <w:highlight w:val="yellow"/>
         </w:rPr>
         <w:t>)</w:t>
       </w:r>
       <w:r>
+        <w:rPr>
+          <w:highlight w:val="yellow"/>
+        </w:rPr>
         <w:br/>
         <w:t>Životný cyklus vývoja softvéru – súbor fáz, ktoré vedú od nápadu k hotovej aplikácii. Každá fáza má svoje úlohy, výstupy a zodpovednosti.</w:t>
       </w:r>
     </w:p>
     <w:p>
-      <w:r>
+      <w:pPr>
+        <w:rPr>
+          <w:highlight w:val="yellow"/>
+        </w:rPr>
+      </w:pPr>
+      <w:r>
+        <w:rPr>
+          <w:highlight w:val="yellow"/>
+        </w:rPr>
         <w:t>Typické fázy SDLC:</w:t>
       </w:r>
     </w:p>
@@ -8890,8 +8993,14 @@
           <w:top w:val="double" w:sz="6" w:space="1" w:color="auto"/>
           <w:bottom w:val="double" w:sz="6" w:space="1" w:color="auto"/>
         </w:pBdr>
-      </w:pPr>
-      <w:r>
+        <w:rPr>
+          <w:highlight w:val="yellow"/>
+        </w:rPr>
+      </w:pPr>
+      <w:r>
+        <w:rPr>
+          <w:highlight w:val="yellow"/>
+        </w:rPr>
         <w:t>Zber požiadaviek – čo má systém robiť</w:t>
       </w:r>
     </w:p>
@@ -8905,8 +9014,14 @@
           <w:top w:val="double" w:sz="6" w:space="1" w:color="auto"/>
           <w:bottom w:val="double" w:sz="6" w:space="1" w:color="auto"/>
         </w:pBdr>
-      </w:pPr>
-      <w:r>
+        <w:rPr>
+          <w:highlight w:val="yellow"/>
+        </w:rPr>
+      </w:pPr>
+      <w:r>
+        <w:rPr>
+          <w:highlight w:val="yellow"/>
+        </w:rPr>
         <w:t>Analýza a návrh – ako to bude fungovať a vyzerať</w:t>
       </w:r>
     </w:p>
@@ -8920,8 +9035,14 @@
           <w:top w:val="double" w:sz="6" w:space="1" w:color="auto"/>
           <w:bottom w:val="double" w:sz="6" w:space="1" w:color="auto"/>
         </w:pBdr>
-      </w:pPr>
-      <w:r>
+        <w:rPr>
+          <w:highlight w:val="yellow"/>
+        </w:rPr>
+      </w:pPr>
+      <w:r>
+        <w:rPr>
+          <w:highlight w:val="yellow"/>
+        </w:rPr>
         <w:t>Implementácia – vývoj kódu</w:t>
       </w:r>
     </w:p>
@@ -8935,8 +9056,14 @@
           <w:top w:val="double" w:sz="6" w:space="1" w:color="auto"/>
           <w:bottom w:val="double" w:sz="6" w:space="1" w:color="auto"/>
         </w:pBdr>
-      </w:pPr>
-      <w:r>
+        <w:rPr>
+          <w:highlight w:val="yellow"/>
+        </w:rPr>
+      </w:pPr>
+      <w:r>
+        <w:rPr>
+          <w:highlight w:val="yellow"/>
+        </w:rPr>
         <w:t>Testovanie – overenie kvality, funkčnosti, bezpečnosti</w:t>
       </w:r>
     </w:p>
@@ -8950,8 +9077,14 @@
           <w:top w:val="double" w:sz="6" w:space="1" w:color="auto"/>
           <w:bottom w:val="double" w:sz="6" w:space="1" w:color="auto"/>
         </w:pBdr>
-      </w:pPr>
-      <w:r>
+        <w:rPr>
+          <w:highlight w:val="yellow"/>
+        </w:rPr>
+      </w:pPr>
+      <w:r>
+        <w:rPr>
+          <w:highlight w:val="yellow"/>
+        </w:rPr>
         <w:t>Nasadenie – uvedenie do prevádzky</w:t>
       </w:r>
     </w:p>
@@ -8965,16 +9098,29 @@
           <w:top w:val="double" w:sz="6" w:space="1" w:color="auto"/>
           <w:bottom w:val="double" w:sz="6" w:space="1" w:color="auto"/>
         </w:pBdr>
-      </w:pPr>
-      <w:r>
+        <w:rPr>
+          <w:highlight w:val="yellow"/>
+        </w:rPr>
+      </w:pPr>
+      <w:r>
+        <w:rPr>
+          <w:highlight w:val="yellow"/>
+        </w:rPr>
+        <w:lastRenderedPageBreak/>
         <w:t>Údržba – opravy, aktualizácie, podpora</w:t>
       </w:r>
     </w:p>
     <w:p>
-      <w:r>
-        <w:rPr>
-          <w:b/>
-          <w:bCs/>
+      <w:pPr>
+        <w:rPr>
+          <w:highlight w:val="yellow"/>
+        </w:rPr>
+      </w:pPr>
+      <w:r>
+        <w:rPr>
+          <w:b/>
+          <w:bCs/>
+          <w:highlight w:val="yellow"/>
         </w:rPr>
         <w:t>Waterfall (</w:t>
       </w:r>
@@ -8983,6 +9129,7 @@
         <w:rPr>
           <w:b/>
           <w:bCs/>
+          <w:highlight w:val="yellow"/>
         </w:rPr>
         <w:t>vodopádový</w:t>
       </w:r>
@@ -8991,26 +9138,85 @@
         <w:rPr>
           <w:b/>
           <w:bCs/>
+          <w:highlight w:val="yellow"/>
         </w:rPr>
         <w:t xml:space="preserve"> model)</w:t>
       </w:r>
       <w:r>
+        <w:rPr>
+          <w:highlight w:val="yellow"/>
+        </w:rPr>
         <w:br/>
-        <w:t xml:space="preserve">Tradičný spôsob vývoja softvéru, kde sa fázy projektu vykonávajú lineárne – jedna za druhou. Až keď sa dokončí jedna fáza (napr. analýza), môže začať ďalšia (napr. vývoj). Každý krok „padá“ do </w:t>
-      </w:r>
-      <w:r>
-        <w:lastRenderedPageBreak/>
-        <w:t xml:space="preserve">ďalšieho ako vodopád. </w:t>
-      </w:r>
-      <w:proofErr w:type="spellStart"/>
-      <w:r>
+        <w:t xml:space="preserve">Tradičný spôsob vývoja softvéru, kde sa fázy projektu vykonávajú lineárne – jedna za druhou. Až keď sa dokončí jedna fáza (napr. analýza), môže začať ďalšia (napr. vývoj). Každý krok „padá“ do ďalšieho ako vodopád. </w:t>
+      </w:r>
+      <w:proofErr w:type="spellStart"/>
+      <w:r>
+        <w:rPr>
+          <w:highlight w:val="yellow"/>
+        </w:rPr>
         <w:t>Fázy:Zber</w:t>
       </w:r>
       <w:proofErr w:type="spellEnd"/>
       <w:r>
+        <w:rPr>
+          <w:highlight w:val="yellow"/>
+        </w:rPr>
         <w:t xml:space="preserve"> požiadaviek, Analýza, Návrh, Implementácia, Testovanie, Nasadenie, Údržba</w:t>
       </w:r>
     </w:p>
+    <w:p>
+      <w:pPr>
+        <w:rPr>
+          <w:highlight w:val="yellow"/>
+        </w:rPr>
+      </w:pPr>
+    </w:p>
+    <w:p>
+      <w:pPr>
+        <w:rPr>
+          <w:highlight w:val="yellow"/>
+        </w:rPr>
+      </w:pPr>
+      <w:r>
+        <w:rPr>
+          <w:highlight w:val="yellow"/>
+        </w:rPr>
+        <w:t xml:space="preserve">Týmto nekončíme, len začíname. Dajte do </w:t>
+      </w:r>
+      <w:proofErr w:type="spellStart"/>
+      <w:r>
+        <w:rPr>
+          <w:highlight w:val="yellow"/>
+        </w:rPr>
+        <w:t>komentov</w:t>
+      </w:r>
+      <w:proofErr w:type="spellEnd"/>
+      <w:r>
+        <w:rPr>
+          <w:highlight w:val="yellow"/>
+        </w:rPr>
+        <w:t xml:space="preserve"> termíny alebo slovné spojenia, s ktorými ste sa pri testovaní stretli. Tie, ktoré vás zaujali, nevedeli ste, čo znamenajú a pod. </w:t>
+      </w:r>
+    </w:p>
+    <w:p>
+      <w:pPr>
+        <w:rPr>
+          <w:b/>
+          <w:bCs/>
+        </w:rPr>
+      </w:pPr>
+      <w:r>
+        <w:rPr>
+          <w:b/>
+          <w:bCs/>
+          <w:highlight w:val="yellow"/>
+        </w:rPr>
+        <w:t>#tester #testovacislovnik #manualnytester #automatizovanytester #ITtester #QA #ITkariera</w:t>
+      </w:r>
+    </w:p>
+    <w:p/>
+    <w:p/>
+    <w:p/>
     <w:p>
       <w:proofErr w:type="spellStart"/>
       <w:r>
@@ -9315,6 +9521,7 @@
           <w:b/>
           <w:bCs/>
         </w:rPr>
+        <w:lastRenderedPageBreak/>
         <w:t>User story</w:t>
       </w:r>
       <w:r>
@@ -9461,7 +9668,6 @@
           <w:b/>
           <w:bCs/>
         </w:rPr>
-        <w:lastRenderedPageBreak/>
         <w:t>Sprint</w:t>
       </w:r>
       <w:proofErr w:type="spellEnd"/>
@@ -11021,7 +11227,7 @@
   <w:style w:type="paragraph" w:default="1" w:styleId="Normlny">
     <w:name w:val="Normal"/>
     <w:qFormat/>
-    <w:rsid w:val="00B65674"/>
+    <w:rsid w:val="0086504A"/>
   </w:style>
   <w:style w:type="paragraph" w:styleId="Nadpis1">
     <w:name w:val="heading 1"/>

</xml_diff>